<commit_message>
more work on the User Cases: textual desc + new UML diagram
</commit_message>
<xml_diff>
--- a/ordering/Use Cases/Pizza Ordering Use Cases.docx
+++ b/ordering/Use Cases/Pizza Ordering Use Cases.docx
@@ -3,10 +3,32 @@
 <w:document xmlns:wpc="http://schemas.microsoft.com/office/word/2010/wordprocessingCanvas" xmlns:mo="http://schemas.microsoft.com/office/mac/office/2008/main" xmlns:mc="http://schemas.openxmlformats.org/markup-compatibility/2006" xmlns:mv="urn:schemas-microsoft-com:mac:vml" xmlns:o="urn:schemas-microsoft-com:office:office" xmlns:r="http://schemas.openxmlformats.org/officeDocument/2006/relationships" xmlns:m="http://schemas.openxmlformats.org/officeDocument/2006/math" xmlns:v="urn:schemas-microsoft-com:vml" xmlns:wp14="http://schemas.microsoft.com/office/word/2010/wordprocessingDrawing" xmlns:wp="http://schemas.openxmlformats.org/drawingml/2006/wordprocessingDrawing" xmlns:w10="urn:schemas-microsoft-com:office:word" xmlns:w="http://schemas.openxmlformats.org/wordprocessingml/2006/main" xmlns:w14="http://schemas.microsoft.com/office/word/2010/wordml" xmlns:wpg="http://schemas.microsoft.com/office/word/2010/wordprocessingGroup" xmlns:wpi="http://schemas.microsoft.com/office/word/2010/wordprocessingInk" xmlns:wne="http://schemas.microsoft.com/office/word/2006/wordml" xmlns:wps="http://schemas.microsoft.com/office/word/2010/wordprocessingShape" mc:Ignorable="w14 wp14">
   <w:body>
     <w:p>
-      <w:r>
+      <w:pPr>
+        <w:rPr>
+          <w:sz w:val="28"/>
+          <w:szCs w:val="28"/>
+        </w:rPr>
+      </w:pPr>
+      <w:r>
+        <w:rPr>
+          <w:sz w:val="28"/>
+          <w:szCs w:val="28"/>
+        </w:rPr>
+        <w:t>Pizza Ordering System: Use Cases</w:t>
+      </w:r>
+    </w:p>
+    <w:p>
+      <w:pPr>
         <w:rPr>
           <w:u w:val="single"/>
         </w:rPr>
+      </w:pPr>
+    </w:p>
+    <w:p>
+      <w:r>
+        <w:rPr>
+          <w:u w:val="single"/>
+        </w:rPr>
         <w:t>Use Case Title:</w:t>
       </w:r>
       <w:r>
@@ -16,7 +38,13 @@
         <w:rPr>
           <w:b/>
         </w:rPr>
-        <w:t>Customer Makes Order</w:t>
+        <w:t>Make</w:t>
+      </w:r>
+      <w:r>
+        <w:rPr>
+          <w:b/>
+        </w:rPr>
+        <w:t xml:space="preserve"> Order</w:t>
       </w:r>
       <w:r>
         <w:t>"</w:t>
@@ -42,7 +70,10 @@
         </w:numPr>
       </w:pPr>
       <w:r>
-        <w:t xml:space="preserve">user selects order options (size, toppings, crust, drink combination, eat-in vs. delivery) </w:t>
+        <w:t>U</w:t>
+      </w:r>
+      <w:r>
+        <w:t xml:space="preserve">ser selects order options (size, toppings, crust, drink combination, eat-in vs. delivery) </w:t>
       </w:r>
     </w:p>
     <w:p>
@@ -54,7 +85,7 @@
         </w:numPr>
       </w:pPr>
       <w:r>
-        <w:t>user is cited price</w:t>
+        <w:t>System verifies order options can be satisfied (i.e., store did not run out of marinara sauce or Jarritos soda)</w:t>
       </w:r>
     </w:p>
     <w:p>
@@ -66,7 +97,10 @@
         </w:numPr>
       </w:pPr>
       <w:r>
-        <w:t>if order is to be delivered, system provides delivery estimate</w:t>
+        <w:t>U</w:t>
+      </w:r>
+      <w:r>
+        <w:t>ser is cited price</w:t>
       </w:r>
     </w:p>
     <w:p>
@@ -78,7 +112,10 @@
         </w:numPr>
       </w:pPr>
       <w:r>
-        <w:t>user selects payment option (cash/card)</w:t>
+        <w:t>I</w:t>
+      </w:r>
+      <w:r>
+        <w:t>f order is to be delivered, system provides delivery estimate</w:t>
       </w:r>
     </w:p>
     <w:p>
@@ -90,7 +127,10 @@
         </w:numPr>
       </w:pPr>
       <w:r>
-        <w:t>user pays the bill (if card is used)</w:t>
+        <w:t>U</w:t>
+      </w:r>
+      <w:r>
+        <w:t>ser selects payment option (cash/card)</w:t>
       </w:r>
     </w:p>
     <w:p>
@@ -102,7 +142,10 @@
         </w:numPr>
       </w:pPr>
       <w:r>
-        <w:t>order is cooked and delivered</w:t>
+        <w:t>U</w:t>
+      </w:r>
+      <w:r>
+        <w:t>ser pays the bill (if card is used)</w:t>
       </w:r>
     </w:p>
     <w:p>
@@ -114,15 +157,52 @@
         </w:numPr>
       </w:pPr>
       <w:r>
-        <w:t>if user selected to pay in cash, user pays upon delivery</w:t>
-      </w:r>
-    </w:p>
-    <w:p>
-      <w:r>
+        <w:t>O</w:t>
+      </w:r>
+      <w:r>
+        <w:t>rder is cooked and delivered</w:t>
+      </w:r>
+    </w:p>
+    <w:p>
+      <w:pPr>
+        <w:pStyle w:val="ListParagraph"/>
+        <w:numPr>
+          <w:ilvl w:val="0"/>
+          <w:numId w:val="1"/>
+        </w:numPr>
+      </w:pPr>
+      <w:r>
+        <w:t>I</w:t>
+      </w:r>
+      <w:r>
+        <w:t>f user selected to pay in cash, user pays upon delivery</w:t>
+      </w:r>
+    </w:p>
+    <w:p>
+      <w:pPr>
+        <w:pStyle w:val="ListParagraph"/>
+        <w:numPr>
+          <w:ilvl w:val="0"/>
+          <w:numId w:val="1"/>
+        </w:numPr>
+      </w:pPr>
+      <w:r>
+        <w:t>Order is closed</w:t>
+      </w:r>
+    </w:p>
+    <w:p>
+      <w:pPr>
         <w:rPr>
           <w:u w:val="single"/>
         </w:rPr>
-        <w:t>Extensions</w:t>
+      </w:pPr>
+    </w:p>
+    <w:p>
+      <w:r>
+        <w:rPr>
+          <w:u w:val="single"/>
+        </w:rPr>
+        <w:t>Alternate Flow</w:t>
       </w:r>
       <w:r>
         <w:t>:</w:t>
@@ -137,21 +217,114 @@
       </w:r>
     </w:p>
     <w:p>
-      <w:r>
-        <w:tab/>
-      </w:r>
-      <w:r>
-        <w:tab/>
-        <w:t>system informs the customer.</w:t>
-      </w:r>
-    </w:p>
-    <w:p>
-      <w:r>
-        <w:tab/>
-      </w:r>
-      <w:r>
-        <w:tab/>
-        <w:t>customer selects alternative topping or beverage</w:t>
+      <w:pPr>
+        <w:pStyle w:val="ListParagraph"/>
+        <w:numPr>
+          <w:ilvl w:val="0"/>
+          <w:numId w:val="22"/>
+        </w:numPr>
+      </w:pPr>
+      <w:proofErr w:type="gramStart"/>
+      <w:r>
+        <w:t>system</w:t>
+      </w:r>
+      <w:proofErr w:type="gramEnd"/>
+      <w:r>
+        <w:t xml:space="preserve"> informs the customer.</w:t>
+      </w:r>
+      <w:r>
+        <w:t xml:space="preserve"> </w:t>
+      </w:r>
+    </w:p>
+    <w:p>
+      <w:pPr>
+        <w:pStyle w:val="ListParagraph"/>
+        <w:numPr>
+          <w:ilvl w:val="0"/>
+          <w:numId w:val="22"/>
+        </w:numPr>
+      </w:pPr>
+      <w:proofErr w:type="gramStart"/>
+      <w:r>
+        <w:t>customer</w:t>
+      </w:r>
+      <w:proofErr w:type="gramEnd"/>
+      <w:r>
+        <w:t xml:space="preserve"> selects alternative topping or beverage</w:t>
+      </w:r>
+    </w:p>
+    <w:p>
+      <w:pPr>
+        <w:pStyle w:val="ListParagraph"/>
+        <w:numPr>
+          <w:ilvl w:val="0"/>
+          <w:numId w:val="22"/>
+        </w:numPr>
+      </w:pPr>
+      <w:proofErr w:type="gramStart"/>
+      <w:r>
+        <w:t>customer</w:t>
+      </w:r>
+      <w:proofErr w:type="gramEnd"/>
+      <w:r>
+        <w:t xml:space="preserve"> cancels order</w:t>
+      </w:r>
+      <w:r>
+        <w:t>(“</w:t>
+      </w:r>
+      <w:r>
+        <w:rPr>
+          <w:b/>
+        </w:rPr>
+        <w:t>Cancel Order</w:t>
+      </w:r>
+      <w:r>
+        <w:t>” use case)</w:t>
+      </w:r>
+    </w:p>
+    <w:p>
+      <w:pPr>
+        <w:ind w:left="720"/>
+      </w:pPr>
+      <w:r>
+        <w:t xml:space="preserve">3a. </w:t>
+      </w:r>
+      <w:proofErr w:type="gramStart"/>
+      <w:r>
+        <w:t>price</w:t>
+      </w:r>
+      <w:proofErr w:type="gramEnd"/>
+      <w:r>
+        <w:t xml:space="preserve"> is not acceptable to the customer</w:t>
+      </w:r>
+    </w:p>
+    <w:p>
+      <w:pPr>
+        <w:pStyle w:val="ListParagraph"/>
+        <w:numPr>
+          <w:ilvl w:val="0"/>
+          <w:numId w:val="25"/>
+        </w:numPr>
+      </w:pPr>
+      <w:proofErr w:type="gramStart"/>
+      <w:r>
+        <w:t>order</w:t>
+      </w:r>
+      <w:proofErr w:type="gramEnd"/>
+      <w:r>
+        <w:t xml:space="preserve"> is cancelled</w:t>
+      </w:r>
+      <w:r>
+        <w:t xml:space="preserve"> (“</w:t>
+      </w:r>
+      <w:r>
+        <w:rPr>
+          <w:b/>
+        </w:rPr>
+        <w:t>Cancel Order</w:t>
+      </w:r>
+      <w:r>
+        <w:t>” use case)</w:t>
       </w:r>
     </w:p>
     <w:p>
@@ -159,7 +332,18 @@
         <w:ind w:firstLine="720"/>
       </w:pPr>
       <w:r>
-        <w:t>3a. system does not deliver to customer's location</w:t>
+        <w:t>4</w:t>
+      </w:r>
+      <w:r>
+        <w:t xml:space="preserve">a. </w:t>
+      </w:r>
+      <w:proofErr w:type="gramStart"/>
+      <w:r>
+        <w:t>system</w:t>
+      </w:r>
+      <w:proofErr w:type="gramEnd"/>
+      <w:r>
+        <w:t xml:space="preserve"> does not deliver to customer's location</w:t>
       </w:r>
     </w:p>
     <w:p>
@@ -170,8 +354,25 @@
       <w:r>
         <w:tab/>
       </w:r>
-      <w:r>
-        <w:t>order is cancelled</w:t>
+      <w:proofErr w:type="gramStart"/>
+      <w:r>
+        <w:t>order</w:t>
+      </w:r>
+      <w:proofErr w:type="gramEnd"/>
+      <w:r>
+        <w:t xml:space="preserve"> is cancelled</w:t>
+      </w:r>
+      <w:r>
+        <w:t xml:space="preserve"> (“</w:t>
+      </w:r>
+      <w:r>
+        <w:rPr>
+          <w:b/>
+        </w:rPr>
+        <w:t>Cancel Order</w:t>
+      </w:r>
+      <w:r>
+        <w:t>” use case)</w:t>
       </w:r>
     </w:p>
     <w:p>
@@ -179,7 +380,18 @@
         <w:ind w:firstLine="720"/>
       </w:pPr>
       <w:r>
-        <w:t>3b. delivery time is not acceptable</w:t>
+        <w:t>4</w:t>
+      </w:r>
+      <w:r>
+        <w:t xml:space="preserve">b. </w:t>
+      </w:r>
+      <w:proofErr w:type="gramStart"/>
+      <w:r>
+        <w:t>delivery</w:t>
+      </w:r>
+      <w:proofErr w:type="gramEnd"/>
+      <w:r>
+        <w:t xml:space="preserve"> time is not acceptable</w:t>
       </w:r>
       <w:r>
         <w:t xml:space="preserve"> to customer</w:t>
@@ -190,8 +402,25 @@
         <w:pStyle w:val="ListParagraph"/>
         <w:ind w:left="1440"/>
       </w:pPr>
-      <w:r>
-        <w:t>order is cancelled</w:t>
+      <w:proofErr w:type="gramStart"/>
+      <w:r>
+        <w:t>order</w:t>
+      </w:r>
+      <w:proofErr w:type="gramEnd"/>
+      <w:r>
+        <w:t xml:space="preserve"> is cancelled</w:t>
+      </w:r>
+      <w:r>
+        <w:t xml:space="preserve"> (“</w:t>
+      </w:r>
+      <w:r>
+        <w:rPr>
+          <w:b/>
+        </w:rPr>
+        <w:t>Cancel Order</w:t>
+      </w:r>
+      <w:r>
+        <w:t>” use case)</w:t>
       </w:r>
     </w:p>
     <w:p>
@@ -199,62 +428,126 @@
         <w:ind w:firstLine="720"/>
       </w:pPr>
       <w:r>
-        <w:t>5a. payment does not go through</w:t>
-      </w:r>
-    </w:p>
-    <w:p>
-      <w:r>
-        <w:t xml:space="preserve">  </w:t>
-      </w:r>
+        <w:t xml:space="preserve">5a. </w:t>
+      </w:r>
+      <w:proofErr w:type="gramStart"/>
+      <w:r>
+        <w:t>payment</w:t>
+      </w:r>
+      <w:proofErr w:type="gramEnd"/>
+      <w:r>
+        <w:t xml:space="preserve"> does not go through</w:t>
+      </w:r>
+    </w:p>
+    <w:p>
+      <w:pPr>
+        <w:pStyle w:val="ListParagraph"/>
+        <w:numPr>
+          <w:ilvl w:val="0"/>
+          <w:numId w:val="19"/>
+        </w:numPr>
+      </w:pPr>
+      <w:proofErr w:type="gramStart"/>
+      <w:r>
+        <w:t>repeat</w:t>
+      </w:r>
+      <w:proofErr w:type="gramEnd"/>
+      <w:r>
+        <w:t xml:space="preserve"> </w:t>
+      </w:r>
+      <w:r>
+        <w:t xml:space="preserve">process from </w:t>
+      </w:r>
+      <w:r>
+        <w:t>step 5</w:t>
+      </w:r>
+      <w:r>
+        <w:t xml:space="preserve"> onwards</w:t>
+      </w:r>
+      <w:r>
+        <w:t xml:space="preserve"> with alternative method of payment</w:t>
+      </w:r>
+    </w:p>
+    <w:p>
+      <w:pPr>
+        <w:pStyle w:val="ListParagraph"/>
+        <w:numPr>
+          <w:ilvl w:val="0"/>
+          <w:numId w:val="19"/>
+        </w:numPr>
+      </w:pPr>
+      <w:proofErr w:type="gramStart"/>
+      <w:r>
+        <w:t>order</w:t>
+      </w:r>
+      <w:proofErr w:type="gramEnd"/>
+      <w:r>
+        <w:t xml:space="preserve"> is cancelled</w:t>
+      </w:r>
+      <w:r>
+        <w:t xml:space="preserve"> (“</w:t>
+      </w:r>
+      <w:r>
+        <w:rPr>
+          <w:b/>
+        </w:rPr>
+        <w:t>Cancel Order</w:t>
+      </w:r>
+      <w:r>
+        <w:t>” use case)</w:t>
+      </w:r>
+    </w:p>
+    <w:p>
+      <w:pPr>
+        <w:ind w:firstLine="720"/>
+      </w:pPr>
+      <w:r>
+        <w:t xml:space="preserve">6a. </w:t>
+      </w:r>
+      <w:proofErr w:type="gramStart"/>
+      <w:r>
+        <w:t>For</w:t>
+      </w:r>
+      <w:proofErr w:type="gramEnd"/>
+      <w:r>
+        <w:t xml:space="preserve"> some reason, order cannot be delivered (due to disaster etc)</w:t>
+      </w:r>
+    </w:p>
+    <w:p>
       <w:r>
         <w:tab/>
       </w:r>
       <w:r>
         <w:tab/>
       </w:r>
-      <w:r>
-        <w:t>repeat step 5 with alternative method of payment</w:t>
-      </w:r>
-    </w:p>
-    <w:p>
-      <w:r>
-        <w:t xml:space="preserve"> </w:t>
-      </w:r>
+      <w:proofErr w:type="gramStart"/>
+      <w:r>
+        <w:t>customer</w:t>
+      </w:r>
+      <w:proofErr w:type="gramEnd"/>
+      <w:r>
+        <w:t xml:space="preserve"> is issued refund</w:t>
+      </w:r>
+    </w:p>
+    <w:p>
       <w:r>
         <w:tab/>
-      </w:r>
-      <w:r>
-        <w:tab/>
-      </w:r>
-      <w:r>
-        <w:t>order is cancelled</w:t>
-      </w:r>
-    </w:p>
-    <w:p>
-      <w:pPr>
-        <w:ind w:firstLine="720"/>
-      </w:pPr>
-      <w:r>
-        <w:t xml:space="preserve">6a. </w:t>
-      </w:r>
-      <w:proofErr w:type="gramStart"/>
-      <w:r>
-        <w:t>For</w:t>
-      </w:r>
-      <w:proofErr w:type="gramEnd"/>
-      <w:r>
-        <w:t xml:space="preserve"> some reason, order cannot be delivered (due to disaster etc)</w:t>
-      </w:r>
-    </w:p>
-    <w:p>
-      <w:r>
-        <w:tab/>
-      </w:r>
-      <w:r>
-        <w:tab/>
-      </w:r>
-      <w:r>
-        <w:t>customer is issued refund</w:t>
+        <w:t xml:space="preserve">8a. Customer does not pay. </w:t>
+      </w:r>
+    </w:p>
+    <w:p>
+      <w:pPr>
+        <w:pStyle w:val="ListParagraph"/>
+        <w:numPr>
+          <w:ilvl w:val="0"/>
+          <w:numId w:val="21"/>
+        </w:numPr>
+      </w:pPr>
+      <w:r>
+        <w:t>Order status is updated</w:t>
+      </w:r>
+      <w:r>
+        <w:t xml:space="preserve"> and order is closed</w:t>
       </w:r>
     </w:p>
     <w:p/>
@@ -273,7 +566,7 @@
         <w:rPr>
           <w:b/>
         </w:rPr>
-        <w:t>Order cancellation</w:t>
+        <w:t>Cancel Order</w:t>
       </w:r>
       <w:r>
         <w:t>”</w:t>
@@ -313,7 +606,7 @@
         </w:numPr>
       </w:pPr>
       <w:r>
-        <w:t>System verifies it is possible (i.e., the order is not already on the way to delivery)</w:t>
+        <w:t>System find the order</w:t>
       </w:r>
     </w:p>
     <w:p>
@@ -325,11 +618,78 @@
         </w:numPr>
       </w:pPr>
       <w:r>
-        <w:t>If necessary, customer is issued refund</w:t>
-      </w:r>
-    </w:p>
-    <w:p>
-      <w:r>
+        <w:t>System verifies it is possibl</w:t>
+      </w:r>
+      <w:r>
+        <w:t>e (</w:t>
+      </w:r>
+      <w:r>
+        <w:t>the order is not</w:t>
+      </w:r>
+      <w:r>
+        <w:t xml:space="preserve"> entered step 7 of the “</w:t>
+      </w:r>
+      <w:r>
+        <w:rPr>
+          <w:b/>
+        </w:rPr>
+        <w:t>Make Order</w:t>
+      </w:r>
+      <w:r>
+        <w:t>” use case</w:t>
+      </w:r>
+      <w:r>
+        <w:t>)</w:t>
+      </w:r>
+    </w:p>
+    <w:p>
+      <w:pPr>
+        <w:pStyle w:val="ListParagraph"/>
+        <w:numPr>
+          <w:ilvl w:val="0"/>
+          <w:numId w:val="3"/>
+        </w:numPr>
+      </w:pPr>
+      <w:r>
+        <w:t>System updates order state</w:t>
+      </w:r>
+    </w:p>
+    <w:p>
+      <w:pPr>
+        <w:pStyle w:val="ListParagraph"/>
+        <w:numPr>
+          <w:ilvl w:val="0"/>
+          <w:numId w:val="3"/>
+        </w:numPr>
+      </w:pPr>
+      <w:r>
+        <w:t xml:space="preserve">If necessary, </w:t>
+      </w:r>
+      <w:r>
+        <w:t xml:space="preserve">system issues refund to </w:t>
+      </w:r>
+      <w:r>
+        <w:t>customer</w:t>
+      </w:r>
+    </w:p>
+    <w:p>
+      <w:pPr>
+        <w:pStyle w:val="ListParagraph"/>
+        <w:numPr>
+          <w:ilvl w:val="0"/>
+          <w:numId w:val="3"/>
+        </w:numPr>
+      </w:pPr>
+      <w:r>
+        <w:t>Order is closed</w:t>
+      </w:r>
+    </w:p>
+    <w:p>
+      <w:pPr>
+        <w:pStyle w:val="ListParagraph"/>
+      </w:pPr>
+      <w:r>
+        <w:lastRenderedPageBreak/>
         <w:tab/>
       </w:r>
     </w:p>
@@ -338,7 +698,7 @@
         <w:rPr>
           <w:u w:val="single"/>
         </w:rPr>
-        <w:t>Extensions</w:t>
+        <w:t>Alternate Flow</w:t>
       </w:r>
       <w:r>
         <w:t>:</w:t>
@@ -347,9 +707,78 @@
     <w:p>
       <w:r>
         <w:tab/>
-      </w:r>
-      <w:r>
-        <w:t>2a. order cannot be cancelled</w:t>
+        <w:t xml:space="preserve">2a. </w:t>
+      </w:r>
+      <w:proofErr w:type="gramStart"/>
+      <w:r>
+        <w:t>order</w:t>
+      </w:r>
+      <w:proofErr w:type="gramEnd"/>
+      <w:r>
+        <w:t xml:space="preserve"> cannot be found</w:t>
+      </w:r>
+    </w:p>
+    <w:p>
+      <w:pPr>
+        <w:pStyle w:val="ListParagraph"/>
+        <w:numPr>
+          <w:ilvl w:val="0"/>
+          <w:numId w:val="16"/>
+        </w:numPr>
+      </w:pPr>
+      <w:r>
+        <w:t>System interacts with the user to get new parameters to search for order</w:t>
+      </w:r>
+    </w:p>
+    <w:p>
+      <w:pPr>
+        <w:pStyle w:val="ListParagraph"/>
+        <w:numPr>
+          <w:ilvl w:val="0"/>
+          <w:numId w:val="16"/>
+        </w:numPr>
+      </w:pPr>
+      <w:r>
+        <w:t>If order is found, go to step 3 of “Cancel Order Scenario”</w:t>
+      </w:r>
+    </w:p>
+    <w:p>
+      <w:pPr>
+        <w:pStyle w:val="ListParagraph"/>
+        <w:numPr>
+          <w:ilvl w:val="0"/>
+          <w:numId w:val="16"/>
+        </w:numPr>
+      </w:pPr>
+      <w:r>
+        <w:t>Otherwise</w:t>
+      </w:r>
+      <w:proofErr w:type="gramStart"/>
+      <w:r>
+        <w:t>,  inform</w:t>
+      </w:r>
+      <w:proofErr w:type="gramEnd"/>
+      <w:r>
+        <w:t xml:space="preserve"> user order cannot be found</w:t>
+      </w:r>
+    </w:p>
+    <w:p>
+      <w:r>
+        <w:tab/>
+      </w:r>
+      <w:r>
+        <w:t>3</w:t>
+      </w:r>
+      <w:r>
+        <w:t xml:space="preserve">a. </w:t>
+      </w:r>
+      <w:proofErr w:type="gramStart"/>
+      <w:r>
+        <w:t>order</w:t>
+      </w:r>
+      <w:proofErr w:type="gramEnd"/>
+      <w:r>
+        <w:t xml:space="preserve"> cannot be cancelled</w:t>
       </w:r>
       <w:r>
         <w:t xml:space="preserve"> (i.e., it is already cooked and on its way)</w:t>
@@ -358,10 +787,21 @@
     <w:p>
       <w:pPr>
         <w:pStyle w:val="ListParagraph"/>
-        <w:ind w:left="1080"/>
-      </w:pPr>
-      <w:r>
-        <w:t>system gives customer two choices:</w:t>
+        <w:numPr>
+          <w:ilvl w:val="0"/>
+          <w:numId w:val="17"/>
+        </w:numPr>
+      </w:pPr>
+      <w:proofErr w:type="gramStart"/>
+      <w:r>
+        <w:t>sy</w:t>
+      </w:r>
+      <w:r>
+        <w:t>stem</w:t>
+      </w:r>
+      <w:proofErr w:type="gramEnd"/>
+      <w:r>
+        <w:t xml:space="preserve"> gives customer two choices</w:t>
       </w:r>
     </w:p>
     <w:p>
@@ -369,11 +809,16 @@
         <w:pStyle w:val="ListParagraph"/>
         <w:numPr>
           <w:ilvl w:val="1"/>
-          <w:numId w:val="2"/>
-        </w:numPr>
-      </w:pPr>
-      <w:r>
-        <w:t>cancel order with no refund</w:t>
+          <w:numId w:val="17"/>
+        </w:numPr>
+      </w:pPr>
+      <w:proofErr w:type="gramStart"/>
+      <w:r>
+        <w:t>cancel</w:t>
+      </w:r>
+      <w:proofErr w:type="gramEnd"/>
+      <w:r>
+        <w:t xml:space="preserve"> order with no refund</w:t>
       </w:r>
     </w:p>
     <w:p>
@@ -381,54 +826,100 @@
         <w:pStyle w:val="ListParagraph"/>
         <w:numPr>
           <w:ilvl w:val="1"/>
-          <w:numId w:val="2"/>
-        </w:numPr>
-      </w:pPr>
-      <w:r>
-        <w:t>proceed with original order</w:t>
-      </w:r>
-    </w:p>
-    <w:p>
-      <w:pPr>
-        <w:ind w:left="720" w:firstLine="360"/>
-      </w:pPr>
-      <w:r>
-        <w:t>user selects one of above options</w:t>
-      </w:r>
-    </w:p>
-    <w:p>
-      <w:pPr>
-        <w:ind w:left="1080" w:firstLine="360"/>
-      </w:pPr>
-      <w:r>
-        <w:t>option 1.</w:t>
-      </w:r>
-      <w:r>
-        <w:t xml:space="preserve"> proceed with cancellation</w:t>
-      </w:r>
-    </w:p>
-    <w:p>
-      <w:pPr>
-        <w:pStyle w:val="ListParagraph"/>
-        <w:ind w:left="1080" w:firstLine="360"/>
-      </w:pPr>
-      <w:r>
-        <w:t>option 2.</w:t>
-      </w:r>
-      <w:r>
-        <w:t xml:space="preserve"> proceed with original order (</w:t>
-      </w:r>
-      <w:r>
-        <w:t xml:space="preserve">resume </w:t>
-      </w:r>
-      <w:r>
-        <w:t>“Customer Makes Order” scenario)</w:t>
-      </w:r>
-    </w:p>
-    <w:p>
+          <w:numId w:val="17"/>
+        </w:numPr>
+      </w:pPr>
+      <w:proofErr w:type="gramStart"/>
+      <w:r>
+        <w:t>proceed</w:t>
+      </w:r>
+      <w:proofErr w:type="gramEnd"/>
+      <w:r>
+        <w:t xml:space="preserve"> with original order</w:t>
+      </w:r>
+    </w:p>
+    <w:p>
+      <w:pPr>
+        <w:pStyle w:val="ListParagraph"/>
+        <w:numPr>
+          <w:ilvl w:val="0"/>
+          <w:numId w:val="17"/>
+        </w:numPr>
+      </w:pPr>
+      <w:proofErr w:type="gramStart"/>
+      <w:r>
+        <w:t>user</w:t>
+      </w:r>
+      <w:proofErr w:type="gramEnd"/>
+      <w:r>
+        <w:t xml:space="preserve"> selects one of above options</w:t>
+      </w:r>
+    </w:p>
+    <w:p>
+      <w:pPr>
+        <w:pStyle w:val="ListParagraph"/>
+        <w:numPr>
+          <w:ilvl w:val="1"/>
+          <w:numId w:val="17"/>
+        </w:numPr>
+      </w:pPr>
+      <w:proofErr w:type="gramStart"/>
+      <w:r>
+        <w:t>option</w:t>
+      </w:r>
+      <w:proofErr w:type="gramEnd"/>
+      <w:r>
+        <w:t xml:space="preserve"> 1.</w:t>
+      </w:r>
       <w:r>
         <w:t xml:space="preserve"> </w:t>
       </w:r>
+      <w:proofErr w:type="gramStart"/>
+      <w:r>
+        <w:t>proceed</w:t>
+      </w:r>
+      <w:proofErr w:type="gramEnd"/>
+      <w:r>
+        <w:t xml:space="preserve"> with cancellation</w:t>
+      </w:r>
+      <w:r>
+        <w:t xml:space="preserve"> </w:t>
+      </w:r>
+      <w:r>
+        <w:t>(step 4, no refund)</w:t>
+      </w:r>
+    </w:p>
+    <w:p>
+      <w:pPr>
+        <w:pStyle w:val="ListParagraph"/>
+        <w:numPr>
+          <w:ilvl w:val="1"/>
+          <w:numId w:val="17"/>
+        </w:numPr>
+      </w:pPr>
+      <w:proofErr w:type="gramStart"/>
+      <w:r>
+        <w:t>option</w:t>
+      </w:r>
+      <w:proofErr w:type="gramEnd"/>
+      <w:r>
+        <w:t xml:space="preserve"> 2. Proceed with the original “</w:t>
+      </w:r>
+      <w:r>
+        <w:rPr>
+          <w:b/>
+        </w:rPr>
+        <w:t>Make</w:t>
+      </w:r>
+      <w:r>
+        <w:rPr>
+          <w:b/>
+        </w:rPr>
+        <w:t xml:space="preserve"> Order</w:t>
+      </w:r>
+      <w:r>
+        <w:t>” scenario</w:t>
+      </w:r>
     </w:p>
     <w:p/>
     <w:p>
@@ -457,7 +948,7 @@
         <w:rPr>
           <w:b/>
         </w:rPr>
-        <w:t>Customer Changes Order</w:t>
+        <w:t>Change Order</w:t>
       </w:r>
       <w:r>
         <w:t>”</w:t>
@@ -504,7 +995,7 @@
         </w:numPr>
       </w:pPr>
       <w:r>
-        <w:t>System verifies alteration is possible (i.e., order has not been yet cooked)</w:t>
+        <w:t xml:space="preserve">System finds the order </w:t>
       </w:r>
     </w:p>
     <w:p>
@@ -516,6 +1007,36 @@
         </w:numPr>
       </w:pPr>
       <w:r>
+        <w:t>System verifie</w:t>
+      </w:r>
+      <w:r>
+        <w:t>s alteration is possible (</w:t>
+      </w:r>
+      <w:r>
+        <w:t>the order is not entered step 7 of the “</w:t>
+      </w:r>
+      <w:r>
+        <w:rPr>
+          <w:b/>
+        </w:rPr>
+        <w:t>Make Order</w:t>
+      </w:r>
+      <w:r>
+        <w:t>” use case</w:t>
+      </w:r>
+      <w:r>
+        <w:t>)</w:t>
+      </w:r>
+    </w:p>
+    <w:p>
+      <w:pPr>
+        <w:pStyle w:val="ListParagraph"/>
+        <w:numPr>
+          <w:ilvl w:val="0"/>
+          <w:numId w:val="4"/>
+        </w:numPr>
+      </w:pPr>
+      <w:r>
         <w:t>System stops order processing</w:t>
       </w:r>
     </w:p>
@@ -528,7 +1049,18 @@
         </w:numPr>
       </w:pPr>
       <w:r>
-        <w:lastRenderedPageBreak/>
+        <w:t>System updates order status</w:t>
+      </w:r>
+    </w:p>
+    <w:p>
+      <w:pPr>
+        <w:pStyle w:val="ListParagraph"/>
+        <w:numPr>
+          <w:ilvl w:val="0"/>
+          <w:numId w:val="4"/>
+        </w:numPr>
+      </w:pPr>
+      <w:r>
         <w:t>User select</w:t>
       </w:r>
       <w:r>
@@ -561,6 +1093,9 @@
       <w:r>
         <w:t>Order processing is resumed</w:t>
       </w:r>
+      <w:r>
+        <w:t xml:space="preserve"> (whatever step it was in the “Make Order” user case)</w:t>
+      </w:r>
     </w:p>
     <w:p>
       <w:pPr>
@@ -574,17 +1109,13 @@
         <w:t xml:space="preserve">Customer pays for additional options or receives refund </w:t>
       </w:r>
     </w:p>
-    <w:p>
-      <w:pPr>
-        <w:pStyle w:val="ListParagraph"/>
-      </w:pPr>
-    </w:p>
+    <w:p/>
     <w:p>
       <w:r>
         <w:rPr>
           <w:u w:val="single"/>
         </w:rPr>
-        <w:t>Extensions</w:t>
+        <w:t>Alternate Flow</w:t>
       </w:r>
       <w:r>
         <w:t>:</w:t>
@@ -592,19 +1123,214 @@
     </w:p>
     <w:p>
       <w:r>
-        <w:t>2a. Alteration is not possible (i.e., pizza has already been cooked)</w:t>
-      </w:r>
-    </w:p>
-    <w:p>
-      <w:r>
-        <w:tab/>
-      </w:r>
-      <w:r>
-        <w:t>user proceeds with the original order</w:t>
+        <w:t xml:space="preserve">2a. </w:t>
+      </w:r>
+      <w:proofErr w:type="gramStart"/>
+      <w:r>
+        <w:t>order</w:t>
+      </w:r>
+      <w:proofErr w:type="gramEnd"/>
+      <w:r>
+        <w:t xml:space="preserve"> cannot be found</w:t>
+      </w:r>
+    </w:p>
+    <w:p>
+      <w:pPr>
+        <w:pStyle w:val="ListParagraph"/>
+        <w:numPr>
+          <w:ilvl w:val="0"/>
+          <w:numId w:val="16"/>
+        </w:numPr>
+      </w:pPr>
+      <w:r>
+        <w:t>System interacts with the user to get new parameters to search for order</w:t>
+      </w:r>
+    </w:p>
+    <w:p>
+      <w:pPr>
+        <w:pStyle w:val="ListParagraph"/>
+        <w:numPr>
+          <w:ilvl w:val="0"/>
+          <w:numId w:val="16"/>
+        </w:numPr>
+      </w:pPr>
+      <w:r>
+        <w:t>If order is found, go to step 3 of “</w:t>
+      </w:r>
+      <w:r>
+        <w:rPr>
+          <w:b/>
+        </w:rPr>
+        <w:t>Cancel Order</w:t>
+      </w:r>
+      <w:r>
+        <w:t>”</w:t>
+      </w:r>
+      <w:r>
+        <w:t xml:space="preserve"> user case</w:t>
+      </w:r>
+    </w:p>
+    <w:p>
+      <w:pPr>
+        <w:pStyle w:val="ListParagraph"/>
+        <w:numPr>
+          <w:ilvl w:val="0"/>
+          <w:numId w:val="16"/>
+        </w:numPr>
+      </w:pPr>
+      <w:r>
+        <w:t xml:space="preserve">Otherwise, </w:t>
+      </w:r>
+      <w:r>
+        <w:t>inform user order cannot be found</w:t>
       </w:r>
     </w:p>
     <w:p/>
     <w:p>
+      <w:r>
+        <w:t xml:space="preserve">3a. </w:t>
+      </w:r>
+      <w:proofErr w:type="gramStart"/>
+      <w:r>
+        <w:t>order</w:t>
+      </w:r>
+      <w:proofErr w:type="gramEnd"/>
+      <w:r>
+        <w:t xml:space="preserve"> cannot be changed</w:t>
+      </w:r>
+      <w:r>
+        <w:t xml:space="preserve"> </w:t>
+      </w:r>
+      <w:r>
+        <w:t>(i.e., it is already cooked and on its way)</w:t>
+      </w:r>
+    </w:p>
+    <w:p>
+      <w:pPr>
+        <w:pStyle w:val="ListParagraph"/>
+        <w:numPr>
+          <w:ilvl w:val="0"/>
+          <w:numId w:val="17"/>
+        </w:numPr>
+      </w:pPr>
+      <w:proofErr w:type="gramStart"/>
+      <w:r>
+        <w:t>system</w:t>
+      </w:r>
+      <w:proofErr w:type="gramEnd"/>
+      <w:r>
+        <w:t xml:space="preserve"> gives customer two choices</w:t>
+      </w:r>
+    </w:p>
+    <w:p>
+      <w:pPr>
+        <w:pStyle w:val="ListParagraph"/>
+        <w:numPr>
+          <w:ilvl w:val="1"/>
+          <w:numId w:val="17"/>
+        </w:numPr>
+      </w:pPr>
+      <w:proofErr w:type="gramStart"/>
+      <w:r>
+        <w:t>cancel</w:t>
+      </w:r>
+      <w:proofErr w:type="gramEnd"/>
+      <w:r>
+        <w:t xml:space="preserve"> order with no refund</w:t>
+      </w:r>
+    </w:p>
+    <w:p>
+      <w:pPr>
+        <w:pStyle w:val="ListParagraph"/>
+        <w:numPr>
+          <w:ilvl w:val="1"/>
+          <w:numId w:val="17"/>
+        </w:numPr>
+      </w:pPr>
+      <w:proofErr w:type="gramStart"/>
+      <w:r>
+        <w:t>proceed</w:t>
+      </w:r>
+      <w:proofErr w:type="gramEnd"/>
+      <w:r>
+        <w:t xml:space="preserve"> with original order</w:t>
+      </w:r>
+    </w:p>
+    <w:p>
+      <w:pPr>
+        <w:pStyle w:val="ListParagraph"/>
+        <w:numPr>
+          <w:ilvl w:val="0"/>
+          <w:numId w:val="17"/>
+        </w:numPr>
+      </w:pPr>
+      <w:proofErr w:type="gramStart"/>
+      <w:r>
+        <w:t>user</w:t>
+      </w:r>
+      <w:proofErr w:type="gramEnd"/>
+      <w:r>
+        <w:t xml:space="preserve"> selects one of above options</w:t>
+      </w:r>
+    </w:p>
+    <w:p>
+      <w:pPr>
+        <w:pStyle w:val="ListParagraph"/>
+        <w:numPr>
+          <w:ilvl w:val="1"/>
+          <w:numId w:val="17"/>
+        </w:numPr>
+      </w:pPr>
+      <w:proofErr w:type="gramStart"/>
+      <w:r>
+        <w:t>option</w:t>
+      </w:r>
+      <w:proofErr w:type="gramEnd"/>
+      <w:r>
+        <w:t xml:space="preserve"> 1. </w:t>
+      </w:r>
+      <w:proofErr w:type="gramStart"/>
+      <w:r>
+        <w:t>proceed</w:t>
+      </w:r>
+      <w:proofErr w:type="gramEnd"/>
+      <w:r>
+        <w:t xml:space="preserve"> with cancellation (step 4, no refund)</w:t>
+      </w:r>
+    </w:p>
+    <w:p>
+      <w:pPr>
+        <w:pStyle w:val="ListParagraph"/>
+        <w:numPr>
+          <w:ilvl w:val="1"/>
+          <w:numId w:val="17"/>
+        </w:numPr>
+      </w:pPr>
+      <w:proofErr w:type="gramStart"/>
+      <w:r>
+        <w:t>option</w:t>
+      </w:r>
+      <w:proofErr w:type="gramEnd"/>
+      <w:r>
+        <w:t xml:space="preserve"> 2. Proceed with the original “</w:t>
+      </w:r>
+      <w:r>
+        <w:rPr>
+          <w:b/>
+        </w:rPr>
+        <w:t>Make</w:t>
+      </w:r>
+      <w:r>
+        <w:rPr>
+          <w:b/>
+        </w:rPr>
+        <w:t xml:space="preserve"> Order</w:t>
+      </w:r>
+      <w:r>
+        <w:t>” scenario</w:t>
+      </w:r>
+    </w:p>
+    <w:p>
       <w:pPr>
         <w:rPr>
           <w:color w:val="FF0000"/>
@@ -614,465 +1340,872 @@
         <w:rPr>
           <w:color w:val="FF0000"/>
         </w:rPr>
-        <w:t xml:space="preserve">????? </w:t>
-      </w:r>
-    </w:p>
-    <w:p>
-      <w:r>
+        <w:t xml:space="preserve"> </w:t>
+      </w:r>
+    </w:p>
+    <w:p>
+      <w:pPr>
+        <w:rPr>
+          <w:color w:val="FF0000"/>
+        </w:rPr>
+      </w:pPr>
+    </w:p>
+    <w:p>
+      <w:pPr>
         <w:rPr>
           <w:u w:val="single"/>
         </w:rPr>
+      </w:pPr>
+    </w:p>
+    <w:p>
+      <w:pPr>
+        <w:rPr>
+          <w:u w:val="single"/>
+        </w:rPr>
+      </w:pPr>
+    </w:p>
+    <w:p>
+      <w:pPr>
+        <w:rPr>
+          <w:u w:val="single"/>
+        </w:rPr>
+      </w:pPr>
+    </w:p>
+    <w:p>
+      <w:pPr>
+        <w:rPr>
+          <w:u w:val="single"/>
+        </w:rPr>
+      </w:pPr>
+      <w:r>
+        <w:rPr>
+          <w:u w:val="single"/>
+        </w:rPr>
         <w:t>Use Case Title</w:t>
       </w:r>
       <w:r>
+        <w:rPr>
+          <w:u w:val="single"/>
+        </w:rPr>
         <w:t>: “</w:t>
       </w:r>
       <w:r>
         <w:rPr>
           <w:b/>
-        </w:rPr>
-        <w:t>Customer Is Issued Refund</w:t>
-      </w:r>
-      <w:r>
+          <w:u w:val="single"/>
+        </w:rPr>
+        <w:t>Refund Payment</w:t>
+      </w:r>
+      <w:r>
+        <w:rPr>
+          <w:u w:val="single"/>
+        </w:rPr>
         <w:t>”</w:t>
       </w:r>
     </w:p>
     <w:p>
       <w:pPr>
         <w:rPr>
-          <w:color w:val="FF0000"/>
-        </w:rPr>
-      </w:pPr>
-      <w:r>
-        <w:rPr>
-          <w:color w:val="FF0000"/>
-        </w:rPr>
-        <w:t>?????</w:t>
-      </w:r>
-    </w:p>
-    <w:p/>
-    <w:p>
-      <w:r>
-        <w:rPr>
           <w:u w:val="single"/>
         </w:rPr>
-        <w:t>Use Case</w:t>
-      </w:r>
+      </w:pPr>
       <w:r>
         <w:rPr>
           <w:u w:val="single"/>
         </w:rPr>
-        <w:t xml:space="preserve"> Title</w:t>
-      </w:r>
-      <w:r>
+        <w:t>Main Success Scenario</w:t>
+      </w:r>
+      <w:r>
+        <w:rPr>
+          <w:u w:val="single"/>
+        </w:rPr>
         <w:t>:</w:t>
       </w:r>
-      <w:r>
-        <w:t>”</w:t>
+    </w:p>
+    <w:p>
+      <w:pPr>
+        <w:pStyle w:val="ListParagraph"/>
+        <w:numPr>
+          <w:ilvl w:val="0"/>
+          <w:numId w:val="27"/>
+        </w:numPr>
+      </w:pPr>
+      <w:r>
+        <w:t>User identifies order under consideration</w:t>
+      </w:r>
+    </w:p>
+    <w:p>
+      <w:pPr>
+        <w:pStyle w:val="ListParagraph"/>
+        <w:numPr>
+          <w:ilvl w:val="0"/>
+          <w:numId w:val="27"/>
+        </w:numPr>
+      </w:pPr>
+      <w:r>
+        <w:t>User identifies the original payment method</w:t>
+      </w:r>
+    </w:p>
+    <w:p>
+      <w:pPr>
+        <w:pStyle w:val="ListParagraph"/>
+        <w:numPr>
+          <w:ilvl w:val="0"/>
+          <w:numId w:val="27"/>
+        </w:numPr>
+      </w:pPr>
+      <w:r>
+        <w:t>Refund is processed in accordance with the original payment method</w:t>
+      </w:r>
+    </w:p>
+    <w:p>
+      <w:pPr>
+        <w:pStyle w:val="ListParagraph"/>
+        <w:numPr>
+          <w:ilvl w:val="1"/>
+          <w:numId w:val="27"/>
+        </w:numPr>
+      </w:pPr>
+      <w:r>
+        <w:t>Card is refunded if paid by credit/debit card</w:t>
+      </w:r>
+    </w:p>
+    <w:p>
+      <w:pPr>
+        <w:pStyle w:val="ListParagraph"/>
+        <w:numPr>
+          <w:ilvl w:val="1"/>
+          <w:numId w:val="27"/>
+        </w:numPr>
+      </w:pPr>
+      <w:r>
+        <w:t xml:space="preserve">Cash is awarded </w:t>
+      </w:r>
+      <w:r>
+        <w:t>if paid by cash originally</w:t>
       </w:r>
       <w:r>
         <w:t xml:space="preserve"> </w:t>
       </w:r>
-      <w:r>
-        <w:rPr>
-          <w:b/>
-        </w:rPr>
-        <w:t>Manager audits the system</w:t>
-      </w:r>
-      <w:r>
-        <w:t>”</w:t>
-      </w:r>
-    </w:p>
-    <w:p>
-      <w:r>
-        <w:rPr>
-          <w:u w:val="single"/>
-        </w:rPr>
-        <w:t>Main Success Scenario</w:t>
-      </w:r>
-      <w:r>
-        <w:t>:</w:t>
-      </w:r>
-    </w:p>
-    <w:p>
-      <w:pPr>
-        <w:pStyle w:val="ListParagraph"/>
-        <w:numPr>
-          <w:ilvl w:val="0"/>
-          <w:numId w:val="5"/>
-        </w:numPr>
-      </w:pPr>
-      <w:r>
-        <w:t>Manager selects reports to be generated (via UI)</w:t>
-      </w:r>
-    </w:p>
-    <w:p>
-      <w:pPr>
-        <w:pStyle w:val="ListParagraph"/>
-        <w:numPr>
-          <w:ilvl w:val="0"/>
-          <w:numId w:val="5"/>
-        </w:numPr>
-      </w:pPr>
-      <w:r>
-        <w:t>Manager generates selected reports</w:t>
-      </w:r>
-    </w:p>
-    <w:p>
-      <w:pPr>
-        <w:pStyle w:val="ListParagraph"/>
-        <w:numPr>
-          <w:ilvl w:val="0"/>
-          <w:numId w:val="5"/>
-        </w:numPr>
-      </w:pPr>
-      <w:r>
-        <w:t>Manager examines reports and (optionally) takes action (alters inventory, change pricing, void transactions, generates more reports)</w:t>
-      </w:r>
-    </w:p>
-    <w:p>
-      <w:pPr>
-        <w:pStyle w:val="ListParagraph"/>
-        <w:ind w:left="1080"/>
-      </w:pPr>
-    </w:p>
-    <w:p>
-      <w:pPr>
-        <w:rPr>
-          <w:u w:val="single"/>
-        </w:rPr>
-      </w:pPr>
-      <w:r>
-        <w:rPr>
-          <w:u w:val="single"/>
-        </w:rPr>
-        <w:t>Extensions:</w:t>
-      </w:r>
-    </w:p>
-    <w:p/>
-    <w:p>
-      <w:r>
-        <w:rPr>
-          <w:u w:val="single"/>
-        </w:rPr>
-        <w:t>Use Case</w:t>
-      </w:r>
-      <w:r>
-        <w:rPr>
-          <w:u w:val="single"/>
-        </w:rPr>
-        <w:t xml:space="preserve"> Title</w:t>
-      </w:r>
-      <w:r>
-        <w:t>:</w:t>
-      </w:r>
-      <w:r>
-        <w:t xml:space="preserve"> “</w:t>
-      </w:r>
-      <w:r>
-        <w:rPr>
-          <w:b/>
-        </w:rPr>
-        <w:t>Manager modifies inventory</w:t>
-      </w:r>
-      <w:r>
-        <w:t>”</w:t>
-      </w:r>
-    </w:p>
-    <w:p>
-      <w:r>
-        <w:rPr>
-          <w:u w:val="single"/>
-        </w:rPr>
-        <w:t>Main Success Scenario</w:t>
-      </w:r>
-      <w:r>
-        <w:t>:</w:t>
-      </w:r>
-    </w:p>
-    <w:p>
-      <w:r>
-        <w:tab/>
-        <w:t>1) enters new items</w:t>
-      </w:r>
-    </w:p>
-    <w:p>
-      <w:r>
-        <w:tab/>
-        <w:t>2) deletes irrelevant/expired items</w:t>
-      </w:r>
-    </w:p>
-    <w:p>
-      <w:r>
-        <w:tab/>
-        <w:t xml:space="preserve">3) creates/edits "specials" and "combos" (combinations of product with special pricing) </w:t>
-      </w:r>
-    </w:p>
-    <w:p>
-      <w:pPr>
-        <w:rPr>
-          <w:u w:val="single"/>
-        </w:rPr>
-      </w:pPr>
-      <w:r>
-        <w:rPr>
-          <w:u w:val="single"/>
-        </w:rPr>
-        <w:t>Extensions:</w:t>
-      </w:r>
-    </w:p>
-    <w:p/>
-    <w:p>
-      <w:r>
-        <w:rPr>
-          <w:u w:val="single"/>
-        </w:rPr>
-        <w:t>Use Case Title</w:t>
-      </w:r>
-      <w:r>
-        <w:t>: “</w:t>
-      </w:r>
-      <w:r>
-        <w:rPr>
-          <w:b/>
-        </w:rPr>
-        <w:t xml:space="preserve">Manager </w:t>
-      </w:r>
-      <w:r>
-        <w:rPr>
-          <w:b/>
-        </w:rPr>
-        <w:t xml:space="preserve">enters new </w:t>
-      </w:r>
-      <w:r>
-        <w:rPr>
-          <w:b/>
-        </w:rPr>
-        <w:t xml:space="preserve"> ‘</w:t>
-      </w:r>
-      <w:r>
-        <w:rPr>
-          <w:b/>
-        </w:rPr>
-        <w:t>special</w:t>
-      </w:r>
-      <w:r>
-        <w:rPr>
-          <w:b/>
-        </w:rPr>
-        <w:t>’</w:t>
-      </w:r>
-      <w:r>
-        <w:t xml:space="preserve"> “</w:t>
-      </w:r>
-    </w:p>
-    <w:p>
-      <w:r>
-        <w:rPr>
-          <w:u w:val="single"/>
-        </w:rPr>
-        <w:t>Main Success Scenario</w:t>
-      </w:r>
-      <w:r>
-        <w:t>:</w:t>
-      </w:r>
-    </w:p>
-    <w:p>
-      <w:pPr>
-        <w:pStyle w:val="ListParagraph"/>
-        <w:numPr>
-          <w:ilvl w:val="0"/>
-          <w:numId w:val="6"/>
-        </w:numPr>
-      </w:pPr>
-      <w:r>
-        <w:t>Manager specifies ‘special’ (“i.e., large pizza for the price of medium on Sat all thru December”) via UI</w:t>
-      </w:r>
-    </w:p>
-    <w:p>
-      <w:pPr>
-        <w:pStyle w:val="ListParagraph"/>
-        <w:numPr>
-          <w:ilvl w:val="0"/>
-          <w:numId w:val="6"/>
-        </w:numPr>
-      </w:pPr>
-      <w:r>
-        <w:t xml:space="preserve">System saves ‘special’ </w:t>
-      </w:r>
-    </w:p>
-    <w:p/>
-    <w:p>
-      <w:pPr>
-        <w:rPr>
-          <w:u w:val="single"/>
-        </w:rPr>
-      </w:pPr>
-      <w:r>
-        <w:rPr>
-          <w:u w:val="single"/>
-        </w:rPr>
-        <w:t>Extensions:</w:t>
-      </w:r>
-    </w:p>
-    <w:p>
-      <w:pPr>
-        <w:rPr>
-          <w:u w:val="single"/>
-        </w:rPr>
-      </w:pPr>
-    </w:p>
-    <w:p>
-      <w:r>
-        <w:rPr>
-          <w:u w:val="single"/>
-        </w:rPr>
-        <w:t>Use Case Title</w:t>
-      </w:r>
-      <w:r>
-        <w:t>: “</w:t>
-      </w:r>
-      <w:r>
-        <w:rPr>
-          <w:b/>
-        </w:rPr>
-        <w:t xml:space="preserve">Manager </w:t>
-      </w:r>
-      <w:r>
-        <w:rPr>
-          <w:b/>
-        </w:rPr>
-        <w:t>modifies/deletes existing ‘special’</w:t>
-      </w:r>
-      <w:r>
-        <w:t xml:space="preserve"> “</w:t>
-      </w:r>
-    </w:p>
-    <w:p>
-      <w:r>
-        <w:rPr>
-          <w:u w:val="single"/>
-        </w:rPr>
-        <w:t>Main Success Scenario</w:t>
-      </w:r>
-      <w:r>
-        <w:t>:</w:t>
-      </w:r>
-    </w:p>
-    <w:p>
-      <w:pPr>
-        <w:pStyle w:val="ListParagraph"/>
-        <w:numPr>
-          <w:ilvl w:val="0"/>
-          <w:numId w:val="7"/>
-        </w:numPr>
-      </w:pPr>
-      <w:r>
-        <w:t>Manager brings up a list of existing ‘specials’</w:t>
-      </w:r>
-    </w:p>
-    <w:p>
-      <w:pPr>
-        <w:pStyle w:val="ListParagraph"/>
-        <w:numPr>
-          <w:ilvl w:val="0"/>
-          <w:numId w:val="7"/>
-        </w:numPr>
-      </w:pPr>
-      <w:r>
-        <w:t>Manager selects ‘special’ to modify or “deactivate”</w:t>
-      </w:r>
-    </w:p>
-    <w:p>
-      <w:pPr>
-        <w:pStyle w:val="ListParagraph"/>
-        <w:numPr>
-          <w:ilvl w:val="0"/>
-          <w:numId w:val="7"/>
-        </w:numPr>
-      </w:pPr>
-      <w:r>
-        <w:t>Manager applies alterations (price, status etc.)</w:t>
-      </w:r>
-    </w:p>
-    <w:p>
-      <w:pPr>
-        <w:pStyle w:val="ListParagraph"/>
-        <w:numPr>
-          <w:ilvl w:val="0"/>
-          <w:numId w:val="7"/>
-        </w:numPr>
-      </w:pPr>
-      <w:r>
-        <w:t>System updates ‘special’</w:t>
-      </w:r>
-    </w:p>
-    <w:p/>
-    <w:p>
-      <w:pPr>
-        <w:rPr>
-          <w:u w:val="single"/>
-        </w:rPr>
-      </w:pPr>
-      <w:r>
-        <w:rPr>
-          <w:u w:val="single"/>
-        </w:rPr>
-        <w:t>Extensions:</w:t>
-      </w:r>
-    </w:p>
-    <w:p>
-      <w:r>
-        <w:t xml:space="preserve">1a. </w:t>
-      </w:r>
-      <w:proofErr w:type="gramStart"/>
-      <w:r>
-        <w:t>A</w:t>
-      </w:r>
-      <w:proofErr w:type="gramEnd"/>
-      <w:r>
-        <w:t xml:space="preserve"> ‘special’ to be modified is not found</w:t>
-      </w:r>
-    </w:p>
-    <w:p>
-      <w:pPr>
-        <w:rPr>
-          <w:color w:val="FF0000"/>
-        </w:rPr>
-      </w:pPr>
-      <w:r>
-        <w:tab/>
-      </w:r>
-      <w:r>
-        <w:rPr>
-          <w:color w:val="FF0000"/>
-        </w:rPr>
-        <w:t>?????</w:t>
-      </w:r>
-      <w:r>
-        <w:rPr>
-          <w:color w:val="FF0000"/>
-        </w:rPr>
-        <w:t xml:space="preserve"> </w:t>
-      </w:r>
-    </w:p>
-    <w:p>
-      <w:pPr>
-        <w:rPr>
-          <w:u w:val="single"/>
-        </w:rPr>
+    </w:p>
+    <w:p>
+      <w:pPr>
+        <w:pStyle w:val="ListParagraph"/>
+        <w:numPr>
+          <w:ilvl w:val="0"/>
+          <w:numId w:val="27"/>
+        </w:numPr>
+      </w:pPr>
+      <w:r>
+        <w:t>Order status is updated</w:t>
+      </w:r>
+    </w:p>
+    <w:p>
+      <w:pPr>
+        <w:pStyle w:val="ListParagraph"/>
+        <w:ind w:left="360"/>
       </w:pPr>
       <w:bookmarkStart w:id="0" w:name="_GoBack"/>
       <w:bookmarkEnd w:id="0"/>
     </w:p>
     <w:p>
       <w:r>
-        <w:tab/>
-      </w:r>
-      <w:r>
-        <w:tab/>
-      </w:r>
-    </w:p>
+        <w:rPr>
+          <w:u w:val="single"/>
+        </w:rPr>
+        <w:t>Alternate Flow:</w:t>
+      </w:r>
+    </w:p>
+    <w:p>
+      <w:pPr>
+        <w:rPr>
+          <w:color w:val="FF0000"/>
+        </w:rPr>
+      </w:pPr>
+    </w:p>
+    <w:p>
+      <w:pPr>
+        <w:rPr>
+          <w:color w:val="FF0000"/>
+        </w:rPr>
+      </w:pPr>
+    </w:p>
+    <w:p>
+      <w:r>
+        <w:rPr>
+          <w:u w:val="single"/>
+        </w:rPr>
+        <w:t>Use Case</w:t>
+      </w:r>
+      <w:r>
+        <w:rPr>
+          <w:u w:val="single"/>
+        </w:rPr>
+        <w:t xml:space="preserve"> Title</w:t>
+      </w:r>
+      <w:r>
+        <w:t>:</w:t>
+      </w:r>
+      <w:r>
+        <w:t>”</w:t>
+      </w:r>
+      <w:r>
+        <w:t xml:space="preserve"> </w:t>
+      </w:r>
+      <w:r>
+        <w:rPr>
+          <w:b/>
+        </w:rPr>
+        <w:t>Audit Sales</w:t>
+      </w:r>
+      <w:r>
+        <w:t>”</w:t>
+      </w:r>
+    </w:p>
+    <w:p>
+      <w:r>
+        <w:rPr>
+          <w:u w:val="single"/>
+        </w:rPr>
+        <w:t>Main Success Scenario</w:t>
+      </w:r>
+      <w:r>
+        <w:t>:</w:t>
+      </w:r>
+    </w:p>
+    <w:p>
+      <w:pPr>
+        <w:pStyle w:val="ListParagraph"/>
+        <w:numPr>
+          <w:ilvl w:val="0"/>
+          <w:numId w:val="5"/>
+        </w:numPr>
+      </w:pPr>
+      <w:r>
+        <w:t>Manager selects reports to be generated (via UI)</w:t>
+      </w:r>
+    </w:p>
+    <w:p>
+      <w:pPr>
+        <w:pStyle w:val="ListParagraph"/>
+        <w:numPr>
+          <w:ilvl w:val="0"/>
+          <w:numId w:val="5"/>
+        </w:numPr>
+      </w:pPr>
+      <w:r>
+        <w:t>System</w:t>
+      </w:r>
+      <w:r>
+        <w:t xml:space="preserve"> generates selected reports</w:t>
+      </w:r>
+    </w:p>
+    <w:p>
+      <w:pPr>
+        <w:pStyle w:val="ListParagraph"/>
+        <w:numPr>
+          <w:ilvl w:val="0"/>
+          <w:numId w:val="5"/>
+        </w:numPr>
+      </w:pPr>
+      <w:r>
+        <w:t>Manager examines reports</w:t>
+      </w:r>
+    </w:p>
+    <w:p/>
+    <w:p>
+      <w:r>
+        <w:rPr>
+          <w:u w:val="single"/>
+        </w:rPr>
+        <w:t>Alternate Flow</w:t>
+      </w:r>
+      <w:r>
+        <w:rPr>
+          <w:u w:val="single"/>
+        </w:rPr>
+        <w:t>:</w:t>
+      </w:r>
+    </w:p>
+    <w:p>
+      <w:pPr>
+        <w:rPr>
+          <w:u w:val="single"/>
+        </w:rPr>
+      </w:pPr>
+    </w:p>
+    <w:p>
+      <w:pPr>
+        <w:rPr>
+          <w:u w:val="single"/>
+        </w:rPr>
+      </w:pPr>
+    </w:p>
+    <w:p>
+      <w:r>
+        <w:rPr>
+          <w:u w:val="single"/>
+        </w:rPr>
+        <w:t>Use Case Title</w:t>
+      </w:r>
+      <w:r>
+        <w:t>: “</w:t>
+      </w:r>
+      <w:r>
+        <w:rPr>
+          <w:b/>
+        </w:rPr>
+        <w:t>Create</w:t>
+      </w:r>
+      <w:r>
+        <w:rPr>
+          <w:b/>
+        </w:rPr>
+        <w:t xml:space="preserve"> inventory item</w:t>
+      </w:r>
+      <w:r>
+        <w:t>“</w:t>
+      </w:r>
+    </w:p>
+    <w:p>
+      <w:r>
+        <w:rPr>
+          <w:u w:val="single"/>
+        </w:rPr>
+        <w:t>Main Success Scenario</w:t>
+      </w:r>
+      <w:r>
+        <w:t>:</w:t>
+      </w:r>
+    </w:p>
+    <w:p>
+      <w:pPr>
+        <w:pStyle w:val="ListParagraph"/>
+        <w:numPr>
+          <w:ilvl w:val="0"/>
+          <w:numId w:val="11"/>
+        </w:numPr>
+      </w:pPr>
+      <w:r>
+        <w:t xml:space="preserve">User opens ‘new inventory item’ UI </w:t>
+      </w:r>
+    </w:p>
+    <w:p>
+      <w:pPr>
+        <w:pStyle w:val="ListParagraph"/>
+        <w:numPr>
+          <w:ilvl w:val="0"/>
+          <w:numId w:val="11"/>
+        </w:numPr>
+      </w:pPr>
+      <w:r>
+        <w:t xml:space="preserve">User specifies details for the new item </w:t>
+      </w:r>
+    </w:p>
+    <w:p>
+      <w:pPr>
+        <w:pStyle w:val="ListParagraph"/>
+        <w:numPr>
+          <w:ilvl w:val="0"/>
+          <w:numId w:val="11"/>
+        </w:numPr>
+      </w:pPr>
+      <w:r>
+        <w:t>System saves the item</w:t>
+      </w:r>
+    </w:p>
+    <w:p>
+      <w:pPr>
+        <w:rPr>
+          <w:u w:val="single"/>
+        </w:rPr>
+      </w:pPr>
+    </w:p>
+    <w:p>
+      <w:r>
+        <w:rPr>
+          <w:u w:val="single"/>
+        </w:rPr>
+        <w:t>Use Case Title</w:t>
+      </w:r>
+      <w:r>
+        <w:t>: “</w:t>
+      </w:r>
+      <w:r>
+        <w:rPr>
+          <w:b/>
+        </w:rPr>
+        <w:t>Create</w:t>
+      </w:r>
+      <w:r>
+        <w:rPr>
+          <w:b/>
+        </w:rPr>
+        <w:t xml:space="preserve"> </w:t>
+      </w:r>
+      <w:r>
+        <w:rPr>
+          <w:b/>
+        </w:rPr>
+        <w:t>‘special’</w:t>
+      </w:r>
+      <w:r>
+        <w:t xml:space="preserve"> “</w:t>
+      </w:r>
+    </w:p>
+    <w:p>
+      <w:r>
+        <w:rPr>
+          <w:u w:val="single"/>
+        </w:rPr>
+        <w:t>Main Success Scenario</w:t>
+      </w:r>
+      <w:r>
+        <w:t>:</w:t>
+      </w:r>
+    </w:p>
+    <w:p>
+      <w:pPr>
+        <w:pStyle w:val="ListParagraph"/>
+        <w:numPr>
+          <w:ilvl w:val="0"/>
+          <w:numId w:val="12"/>
+        </w:numPr>
+      </w:pPr>
+      <w:r>
+        <w:t>User opens ‘</w:t>
+      </w:r>
+      <w:r>
+        <w:t>Specials’</w:t>
+      </w:r>
+      <w:r>
+        <w:t xml:space="preserve"> UI </w:t>
+      </w:r>
+    </w:p>
+    <w:p>
+      <w:pPr>
+        <w:pStyle w:val="ListParagraph"/>
+        <w:numPr>
+          <w:ilvl w:val="0"/>
+          <w:numId w:val="12"/>
+        </w:numPr>
+      </w:pPr>
+      <w:r>
+        <w:t>User specifies details of the new special</w:t>
+      </w:r>
+    </w:p>
+    <w:p>
+      <w:pPr>
+        <w:pStyle w:val="ListParagraph"/>
+        <w:numPr>
+          <w:ilvl w:val="1"/>
+          <w:numId w:val="12"/>
+        </w:numPr>
+      </w:pPr>
+      <w:r>
+        <w:t>Dates when active</w:t>
+      </w:r>
+    </w:p>
+    <w:p>
+      <w:pPr>
+        <w:pStyle w:val="ListParagraph"/>
+        <w:numPr>
+          <w:ilvl w:val="1"/>
+          <w:numId w:val="12"/>
+        </w:numPr>
+      </w:pPr>
+      <w:r>
+        <w:t>Nature of the special: discount, set price, relative price (</w:t>
+      </w:r>
+      <w:r>
+        <w:t>large for the price of medium</w:t>
+      </w:r>
+      <w:r>
+        <w:t xml:space="preserve">) </w:t>
+      </w:r>
+    </w:p>
+    <w:p>
+      <w:pPr>
+        <w:pStyle w:val="ListParagraph"/>
+        <w:numPr>
+          <w:ilvl w:val="0"/>
+          <w:numId w:val="12"/>
+        </w:numPr>
+      </w:pPr>
+      <w:r>
+        <w:t>System saves the special</w:t>
+      </w:r>
+    </w:p>
+    <w:p/>
+    <w:p>
+      <w:r>
+        <w:rPr>
+          <w:u w:val="single"/>
+        </w:rPr>
+        <w:t>Use Case</w:t>
+      </w:r>
+      <w:r>
+        <w:rPr>
+          <w:u w:val="single"/>
+        </w:rPr>
+        <w:t xml:space="preserve"> Title</w:t>
+      </w:r>
+      <w:r>
+        <w:t>:</w:t>
+      </w:r>
+      <w:r>
+        <w:t xml:space="preserve"> “</w:t>
+      </w:r>
+      <w:r>
+        <w:rPr>
+          <w:b/>
+        </w:rPr>
+        <w:t xml:space="preserve">Modify </w:t>
+      </w:r>
+      <w:r>
+        <w:rPr>
+          <w:b/>
+        </w:rPr>
+        <w:t>inventory item</w:t>
+      </w:r>
+      <w:r>
+        <w:t>”</w:t>
+      </w:r>
+    </w:p>
+    <w:p>
+      <w:r>
+        <w:rPr>
+          <w:u w:val="single"/>
+        </w:rPr>
+        <w:t>Main Success Scenario</w:t>
+      </w:r>
+      <w:r>
+        <w:t>:</w:t>
+      </w:r>
+    </w:p>
+    <w:p>
+      <w:pPr>
+        <w:pStyle w:val="ListParagraph"/>
+        <w:numPr>
+          <w:ilvl w:val="0"/>
+          <w:numId w:val="14"/>
+        </w:numPr>
+      </w:pPr>
+      <w:r>
+        <w:t>User opens “</w:t>
+      </w:r>
+      <w:r>
+        <w:t>I</w:t>
+      </w:r>
+      <w:r>
+        <w:t>nventory UI”</w:t>
+      </w:r>
+    </w:p>
+    <w:p>
+      <w:pPr>
+        <w:pStyle w:val="ListParagraph"/>
+        <w:numPr>
+          <w:ilvl w:val="0"/>
+          <w:numId w:val="14"/>
+        </w:numPr>
+      </w:pPr>
+      <w:r>
+        <w:t>User find</w:t>
+      </w:r>
+      <w:r>
+        <w:t>s</w:t>
+      </w:r>
+      <w:r>
+        <w:t xml:space="preserve"> the item of interest</w:t>
+      </w:r>
+    </w:p>
+    <w:p>
+      <w:pPr>
+        <w:pStyle w:val="ListParagraph"/>
+        <w:numPr>
+          <w:ilvl w:val="0"/>
+          <w:numId w:val="14"/>
+        </w:numPr>
+      </w:pPr>
+      <w:r>
+        <w:t xml:space="preserve">User makes necessary modifications (price, stock count, </w:t>
+      </w:r>
+      <w:r>
+        <w:t xml:space="preserve">status </w:t>
+      </w:r>
+      <w:proofErr w:type="spellStart"/>
+      <w:r>
+        <w:t>etc</w:t>
+      </w:r>
+      <w:proofErr w:type="spellEnd"/>
+      <w:r>
+        <w:t>)</w:t>
+      </w:r>
+    </w:p>
+    <w:p>
+      <w:pPr>
+        <w:pStyle w:val="ListParagraph"/>
+        <w:numPr>
+          <w:ilvl w:val="0"/>
+          <w:numId w:val="14"/>
+        </w:numPr>
+      </w:pPr>
+      <w:r>
+        <w:t>System saves item</w:t>
+      </w:r>
+    </w:p>
+    <w:p>
+      <w:pPr>
+        <w:rPr>
+          <w:u w:val="single"/>
+        </w:rPr>
+      </w:pPr>
+    </w:p>
+    <w:p>
+      <w:r>
+        <w:rPr>
+          <w:u w:val="single"/>
+        </w:rPr>
+        <w:t>Alternate Flow</w:t>
+      </w:r>
+      <w:r>
+        <w:t>:</w:t>
+      </w:r>
+    </w:p>
+    <w:p>
+      <w:pPr>
+        <w:ind w:left="360"/>
+      </w:pPr>
+      <w:r>
+        <w:t>2a. User cannot find the item of interest</w:t>
+      </w:r>
+    </w:p>
+    <w:p>
+      <w:pPr>
+        <w:pStyle w:val="ListParagraph"/>
+        <w:numPr>
+          <w:ilvl w:val="0"/>
+          <w:numId w:val="18"/>
+        </w:numPr>
+      </w:pPr>
+      <w:r>
+        <w:t>User searches with different parameters</w:t>
+      </w:r>
+    </w:p>
+    <w:p>
+      <w:pPr>
+        <w:pStyle w:val="ListParagraph"/>
+        <w:numPr>
+          <w:ilvl w:val="0"/>
+          <w:numId w:val="18"/>
+        </w:numPr>
+      </w:pPr>
+      <w:r>
+        <w:t xml:space="preserve">If still cannot find, resort to  </w:t>
+      </w:r>
+      <w:r>
+        <w:t>“</w:t>
+      </w:r>
+      <w:r>
+        <w:rPr>
+          <w:b/>
+        </w:rPr>
+        <w:t>Enter new inventory item</w:t>
+      </w:r>
+      <w:r>
+        <w:t xml:space="preserve"> </w:t>
+      </w:r>
+      <w:r>
+        <w:t>“ scenario</w:t>
+      </w:r>
+    </w:p>
+    <w:p>
+      <w:pPr>
+        <w:rPr>
+          <w:u w:val="single"/>
+        </w:rPr>
+      </w:pPr>
+    </w:p>
+    <w:p>
+      <w:pPr>
+        <w:rPr>
+          <w:u w:val="single"/>
+        </w:rPr>
+      </w:pPr>
+    </w:p>
+    <w:p>
+      <w:r>
+        <w:rPr>
+          <w:u w:val="single"/>
+        </w:rPr>
+        <w:t>Use Case Title</w:t>
+      </w:r>
+      <w:r>
+        <w:t>: “</w:t>
+      </w:r>
+      <w:r>
+        <w:rPr>
+          <w:b/>
+        </w:rPr>
+        <w:t>Modify ‘Special’</w:t>
+      </w:r>
+      <w:r>
+        <w:t>”</w:t>
+      </w:r>
+    </w:p>
+    <w:p>
+      <w:r>
+        <w:rPr>
+          <w:u w:val="single"/>
+        </w:rPr>
+        <w:t>Main Success Scenario</w:t>
+      </w:r>
+      <w:r>
+        <w:t>:</w:t>
+      </w:r>
+    </w:p>
+    <w:p>
+      <w:pPr>
+        <w:pStyle w:val="ListParagraph"/>
+        <w:numPr>
+          <w:ilvl w:val="0"/>
+          <w:numId w:val="15"/>
+        </w:numPr>
+      </w:pPr>
+      <w:r>
+        <w:t>User opens “Specials UI”</w:t>
+      </w:r>
+    </w:p>
+    <w:p>
+      <w:pPr>
+        <w:pStyle w:val="ListParagraph"/>
+        <w:numPr>
+          <w:ilvl w:val="0"/>
+          <w:numId w:val="15"/>
+        </w:numPr>
+      </w:pPr>
+      <w:r>
+        <w:t>User find</w:t>
+      </w:r>
+      <w:r>
+        <w:t>s</w:t>
+      </w:r>
+      <w:r>
+        <w:t xml:space="preserve"> the </w:t>
+      </w:r>
+      <w:r>
+        <w:t>special they want to modify</w:t>
+      </w:r>
+    </w:p>
+    <w:p>
+      <w:pPr>
+        <w:pStyle w:val="ListParagraph"/>
+        <w:numPr>
+          <w:ilvl w:val="0"/>
+          <w:numId w:val="15"/>
+        </w:numPr>
+      </w:pPr>
+      <w:r>
+        <w:t xml:space="preserve">User makes necessary modifications (price, stock count, status </w:t>
+      </w:r>
+      <w:proofErr w:type="spellStart"/>
+      <w:r>
+        <w:t>etc</w:t>
+      </w:r>
+      <w:proofErr w:type="spellEnd"/>
+      <w:r>
+        <w:t>)</w:t>
+      </w:r>
+    </w:p>
+    <w:p>
+      <w:pPr>
+        <w:pStyle w:val="ListParagraph"/>
+        <w:numPr>
+          <w:ilvl w:val="0"/>
+          <w:numId w:val="15"/>
+        </w:numPr>
+      </w:pPr>
+      <w:r>
+        <w:t>System saves item</w:t>
+      </w:r>
+    </w:p>
+    <w:p>
+      <w:pPr>
+        <w:rPr>
+          <w:u w:val="single"/>
+        </w:rPr>
+      </w:pPr>
+    </w:p>
+    <w:p>
+      <w:r>
+        <w:rPr>
+          <w:u w:val="single"/>
+        </w:rPr>
+        <w:t>Alternate Flow</w:t>
+      </w:r>
+      <w:r>
+        <w:t>:</w:t>
+      </w:r>
+    </w:p>
+    <w:p>
+      <w:pPr>
+        <w:ind w:firstLine="360"/>
+      </w:pPr>
+      <w:r>
+        <w:t xml:space="preserve">2a. User cannot find </w:t>
+      </w:r>
+      <w:r>
+        <w:t>the special they want to modify</w:t>
+      </w:r>
+    </w:p>
+    <w:p>
+      <w:pPr>
+        <w:pStyle w:val="ListParagraph"/>
+        <w:numPr>
+          <w:ilvl w:val="0"/>
+          <w:numId w:val="18"/>
+        </w:numPr>
+      </w:pPr>
+      <w:r>
+        <w:t>User searches with different parameters</w:t>
+      </w:r>
+    </w:p>
+    <w:p>
+      <w:pPr>
+        <w:pStyle w:val="ListParagraph"/>
+        <w:numPr>
+          <w:ilvl w:val="0"/>
+          <w:numId w:val="18"/>
+        </w:numPr>
+      </w:pPr>
+      <w:r>
+        <w:t>If still cannot find, resort to  “</w:t>
+      </w:r>
+      <w:proofErr w:type="gramStart"/>
+      <w:r>
+        <w:rPr>
+          <w:b/>
+        </w:rPr>
+        <w:t>N</w:t>
+      </w:r>
+      <w:r>
+        <w:rPr>
+          <w:b/>
+        </w:rPr>
+        <w:t xml:space="preserve">ew </w:t>
+      </w:r>
+      <w:r>
+        <w:rPr>
+          <w:b/>
+        </w:rPr>
+        <w:t xml:space="preserve"> special</w:t>
+      </w:r>
+      <w:proofErr w:type="gramEnd"/>
+      <w:r>
+        <w:t>“ scenario</w:t>
+      </w:r>
+    </w:p>
+    <w:p/>
     <w:sectPr>
       <w:pgSz w:w="12240" w:h="15840"/>
       <w:pgMar w:top="1440" w:right="810" w:bottom="1440" w:left="1800" w:header="720" w:footer="720" w:gutter="0"/>
@@ -1088,7 +2221,7 @@
   <w:abstractNum w:abstractNumId="0">
     <w:nsid w:val="06F3596B"/>
     <w:multiLevelType w:val="hybridMultilevel"/>
-    <w:tmpl w:val="CAA0EF20"/>
+    <w:tmpl w:val="C024A2BE"/>
     <w:lvl w:ilvl="0" w:tplc="50C02C02">
       <w:start w:val="1"/>
       <w:numFmt w:val="bullet"/>
@@ -1285,6 +2418,119 @@
     </w:lvl>
   </w:abstractNum>
   <w:abstractNum w:abstractNumId="2">
+    <w:nsid w:val="185525DB"/>
+    <w:multiLevelType w:val="hybridMultilevel"/>
+    <w:tmpl w:val="11621F32"/>
+    <w:lvl w:ilvl="0" w:tplc="04090001">
+      <w:start w:val="1"/>
+      <w:numFmt w:val="bullet"/>
+      <w:lvlText w:val=""/>
+      <w:lvlJc w:val="left"/>
+      <w:pPr>
+        <w:ind w:left="1080" w:hanging="360"/>
+      </w:pPr>
+      <w:rPr>
+        <w:rFonts w:ascii="Symbol" w:hAnsi="Symbol" w:hint="default"/>
+      </w:rPr>
+    </w:lvl>
+    <w:lvl w:ilvl="1" w:tplc="04090003">
+      <w:start w:val="1"/>
+      <w:numFmt w:val="bullet"/>
+      <w:lvlText w:val="o"/>
+      <w:lvlJc w:val="left"/>
+      <w:pPr>
+        <w:ind w:left="1800" w:hanging="360"/>
+      </w:pPr>
+      <w:rPr>
+        <w:rFonts w:ascii="Courier New" w:hAnsi="Courier New" w:hint="default"/>
+      </w:rPr>
+    </w:lvl>
+    <w:lvl w:ilvl="2" w:tplc="04090005" w:tentative="1">
+      <w:start w:val="1"/>
+      <w:numFmt w:val="bullet"/>
+      <w:lvlText w:val=""/>
+      <w:lvlJc w:val="left"/>
+      <w:pPr>
+        <w:ind w:left="2520" w:hanging="360"/>
+      </w:pPr>
+      <w:rPr>
+        <w:rFonts w:ascii="Wingdings" w:hAnsi="Wingdings" w:hint="default"/>
+      </w:rPr>
+    </w:lvl>
+    <w:lvl w:ilvl="3" w:tplc="04090001" w:tentative="1">
+      <w:start w:val="1"/>
+      <w:numFmt w:val="bullet"/>
+      <w:lvlText w:val=""/>
+      <w:lvlJc w:val="left"/>
+      <w:pPr>
+        <w:ind w:left="3240" w:hanging="360"/>
+      </w:pPr>
+      <w:rPr>
+        <w:rFonts w:ascii="Symbol" w:hAnsi="Symbol" w:hint="default"/>
+      </w:rPr>
+    </w:lvl>
+    <w:lvl w:ilvl="4" w:tplc="04090003" w:tentative="1">
+      <w:start w:val="1"/>
+      <w:numFmt w:val="bullet"/>
+      <w:lvlText w:val="o"/>
+      <w:lvlJc w:val="left"/>
+      <w:pPr>
+        <w:ind w:left="3960" w:hanging="360"/>
+      </w:pPr>
+      <w:rPr>
+        <w:rFonts w:ascii="Courier New" w:hAnsi="Courier New" w:hint="default"/>
+      </w:rPr>
+    </w:lvl>
+    <w:lvl w:ilvl="5" w:tplc="04090005" w:tentative="1">
+      <w:start w:val="1"/>
+      <w:numFmt w:val="bullet"/>
+      <w:lvlText w:val=""/>
+      <w:lvlJc w:val="left"/>
+      <w:pPr>
+        <w:ind w:left="4680" w:hanging="360"/>
+      </w:pPr>
+      <w:rPr>
+        <w:rFonts w:ascii="Wingdings" w:hAnsi="Wingdings" w:hint="default"/>
+      </w:rPr>
+    </w:lvl>
+    <w:lvl w:ilvl="6" w:tplc="04090001" w:tentative="1">
+      <w:start w:val="1"/>
+      <w:numFmt w:val="bullet"/>
+      <w:lvlText w:val=""/>
+      <w:lvlJc w:val="left"/>
+      <w:pPr>
+        <w:ind w:left="5400" w:hanging="360"/>
+      </w:pPr>
+      <w:rPr>
+        <w:rFonts w:ascii="Symbol" w:hAnsi="Symbol" w:hint="default"/>
+      </w:rPr>
+    </w:lvl>
+    <w:lvl w:ilvl="7" w:tplc="04090003" w:tentative="1">
+      <w:start w:val="1"/>
+      <w:numFmt w:val="bullet"/>
+      <w:lvlText w:val="o"/>
+      <w:lvlJc w:val="left"/>
+      <w:pPr>
+        <w:ind w:left="6120" w:hanging="360"/>
+      </w:pPr>
+      <w:rPr>
+        <w:rFonts w:ascii="Courier New" w:hAnsi="Courier New" w:hint="default"/>
+      </w:rPr>
+    </w:lvl>
+    <w:lvl w:ilvl="8" w:tplc="04090005" w:tentative="1">
+      <w:start w:val="1"/>
+      <w:numFmt w:val="bullet"/>
+      <w:lvlText w:val=""/>
+      <w:lvlJc w:val="left"/>
+      <w:pPr>
+        <w:ind w:left="6840" w:hanging="360"/>
+      </w:pPr>
+      <w:rPr>
+        <w:rFonts w:ascii="Wingdings" w:hAnsi="Wingdings" w:hint="default"/>
+      </w:rPr>
+    </w:lvl>
+  </w:abstractNum>
+  <w:abstractNum w:abstractNumId="3">
     <w:nsid w:val="1B0137E9"/>
     <w:multiLevelType w:val="hybridMultilevel"/>
     <w:tmpl w:val="17429FFA"/>
@@ -1373,7 +2619,120 @@
       </w:pPr>
     </w:lvl>
   </w:abstractNum>
-  <w:abstractNum w:abstractNumId="3">
+  <w:abstractNum w:abstractNumId="4">
+    <w:nsid w:val="1D3B0E70"/>
+    <w:multiLevelType w:val="hybridMultilevel"/>
+    <w:tmpl w:val="FFF870B4"/>
+    <w:lvl w:ilvl="0" w:tplc="04090001">
+      <w:start w:val="1"/>
+      <w:numFmt w:val="bullet"/>
+      <w:lvlText w:val=""/>
+      <w:lvlJc w:val="left"/>
+      <w:pPr>
+        <w:ind w:left="1800" w:hanging="360"/>
+      </w:pPr>
+      <w:rPr>
+        <w:rFonts w:ascii="Symbol" w:hAnsi="Symbol" w:hint="default"/>
+      </w:rPr>
+    </w:lvl>
+    <w:lvl w:ilvl="1" w:tplc="04090003" w:tentative="1">
+      <w:start w:val="1"/>
+      <w:numFmt w:val="bullet"/>
+      <w:lvlText w:val="o"/>
+      <w:lvlJc w:val="left"/>
+      <w:pPr>
+        <w:ind w:left="2520" w:hanging="360"/>
+      </w:pPr>
+      <w:rPr>
+        <w:rFonts w:ascii="Courier New" w:hAnsi="Courier New" w:hint="default"/>
+      </w:rPr>
+    </w:lvl>
+    <w:lvl w:ilvl="2" w:tplc="04090005" w:tentative="1">
+      <w:start w:val="1"/>
+      <w:numFmt w:val="bullet"/>
+      <w:lvlText w:val=""/>
+      <w:lvlJc w:val="left"/>
+      <w:pPr>
+        <w:ind w:left="3240" w:hanging="360"/>
+      </w:pPr>
+      <w:rPr>
+        <w:rFonts w:ascii="Wingdings" w:hAnsi="Wingdings" w:hint="default"/>
+      </w:rPr>
+    </w:lvl>
+    <w:lvl w:ilvl="3" w:tplc="04090001" w:tentative="1">
+      <w:start w:val="1"/>
+      <w:numFmt w:val="bullet"/>
+      <w:lvlText w:val=""/>
+      <w:lvlJc w:val="left"/>
+      <w:pPr>
+        <w:ind w:left="3960" w:hanging="360"/>
+      </w:pPr>
+      <w:rPr>
+        <w:rFonts w:ascii="Symbol" w:hAnsi="Symbol" w:hint="default"/>
+      </w:rPr>
+    </w:lvl>
+    <w:lvl w:ilvl="4" w:tplc="04090003" w:tentative="1">
+      <w:start w:val="1"/>
+      <w:numFmt w:val="bullet"/>
+      <w:lvlText w:val="o"/>
+      <w:lvlJc w:val="left"/>
+      <w:pPr>
+        <w:ind w:left="4680" w:hanging="360"/>
+      </w:pPr>
+      <w:rPr>
+        <w:rFonts w:ascii="Courier New" w:hAnsi="Courier New" w:hint="default"/>
+      </w:rPr>
+    </w:lvl>
+    <w:lvl w:ilvl="5" w:tplc="04090005" w:tentative="1">
+      <w:start w:val="1"/>
+      <w:numFmt w:val="bullet"/>
+      <w:lvlText w:val=""/>
+      <w:lvlJc w:val="left"/>
+      <w:pPr>
+        <w:ind w:left="5400" w:hanging="360"/>
+      </w:pPr>
+      <w:rPr>
+        <w:rFonts w:ascii="Wingdings" w:hAnsi="Wingdings" w:hint="default"/>
+      </w:rPr>
+    </w:lvl>
+    <w:lvl w:ilvl="6" w:tplc="04090001" w:tentative="1">
+      <w:start w:val="1"/>
+      <w:numFmt w:val="bullet"/>
+      <w:lvlText w:val=""/>
+      <w:lvlJc w:val="left"/>
+      <w:pPr>
+        <w:ind w:left="6120" w:hanging="360"/>
+      </w:pPr>
+      <w:rPr>
+        <w:rFonts w:ascii="Symbol" w:hAnsi="Symbol" w:hint="default"/>
+      </w:rPr>
+    </w:lvl>
+    <w:lvl w:ilvl="7" w:tplc="04090003" w:tentative="1">
+      <w:start w:val="1"/>
+      <w:numFmt w:val="bullet"/>
+      <w:lvlText w:val="o"/>
+      <w:lvlJc w:val="left"/>
+      <w:pPr>
+        <w:ind w:left="6840" w:hanging="360"/>
+      </w:pPr>
+      <w:rPr>
+        <w:rFonts w:ascii="Courier New" w:hAnsi="Courier New" w:hint="default"/>
+      </w:rPr>
+    </w:lvl>
+    <w:lvl w:ilvl="8" w:tplc="04090005" w:tentative="1">
+      <w:start w:val="1"/>
+      <w:numFmt w:val="bullet"/>
+      <w:lvlText w:val=""/>
+      <w:lvlJc w:val="left"/>
+      <w:pPr>
+        <w:ind w:left="7560" w:hanging="360"/>
+      </w:pPr>
+      <w:rPr>
+        <w:rFonts w:ascii="Wingdings" w:hAnsi="Wingdings" w:hint="default"/>
+      </w:rPr>
+    </w:lvl>
+  </w:abstractNum>
+  <w:abstractNum w:abstractNumId="5">
     <w:nsid w:val="229A1B8A"/>
     <w:multiLevelType w:val="hybridMultilevel"/>
     <w:tmpl w:val="32902B56"/>
@@ -1462,7 +2821,744 @@
       </w:pPr>
     </w:lvl>
   </w:abstractNum>
-  <w:abstractNum w:abstractNumId="4">
+  <w:abstractNum w:abstractNumId="6">
+    <w:nsid w:val="29363342"/>
+    <w:multiLevelType w:val="hybridMultilevel"/>
+    <w:tmpl w:val="45D2DAE2"/>
+    <w:lvl w:ilvl="0" w:tplc="0409000F">
+      <w:start w:val="1"/>
+      <w:numFmt w:val="decimal"/>
+      <w:lvlText w:val="%1."/>
+      <w:lvlJc w:val="left"/>
+      <w:pPr>
+        <w:ind w:left="360" w:hanging="360"/>
+      </w:pPr>
+    </w:lvl>
+    <w:lvl w:ilvl="1" w:tplc="04090019" w:tentative="1">
+      <w:start w:val="1"/>
+      <w:numFmt w:val="lowerLetter"/>
+      <w:lvlText w:val="%2."/>
+      <w:lvlJc w:val="left"/>
+      <w:pPr>
+        <w:ind w:left="1080" w:hanging="360"/>
+      </w:pPr>
+    </w:lvl>
+    <w:lvl w:ilvl="2" w:tplc="0409001B" w:tentative="1">
+      <w:start w:val="1"/>
+      <w:numFmt w:val="lowerRoman"/>
+      <w:lvlText w:val="%3."/>
+      <w:lvlJc w:val="right"/>
+      <w:pPr>
+        <w:ind w:left="1800" w:hanging="180"/>
+      </w:pPr>
+    </w:lvl>
+    <w:lvl w:ilvl="3" w:tplc="0409000F" w:tentative="1">
+      <w:start w:val="1"/>
+      <w:numFmt w:val="decimal"/>
+      <w:lvlText w:val="%4."/>
+      <w:lvlJc w:val="left"/>
+      <w:pPr>
+        <w:ind w:left="2520" w:hanging="360"/>
+      </w:pPr>
+    </w:lvl>
+    <w:lvl w:ilvl="4" w:tplc="04090019" w:tentative="1">
+      <w:start w:val="1"/>
+      <w:numFmt w:val="lowerLetter"/>
+      <w:lvlText w:val="%5."/>
+      <w:lvlJc w:val="left"/>
+      <w:pPr>
+        <w:ind w:left="3240" w:hanging="360"/>
+      </w:pPr>
+    </w:lvl>
+    <w:lvl w:ilvl="5" w:tplc="0409001B" w:tentative="1">
+      <w:start w:val="1"/>
+      <w:numFmt w:val="lowerRoman"/>
+      <w:lvlText w:val="%6."/>
+      <w:lvlJc w:val="right"/>
+      <w:pPr>
+        <w:ind w:left="3960" w:hanging="180"/>
+      </w:pPr>
+    </w:lvl>
+    <w:lvl w:ilvl="6" w:tplc="0409000F" w:tentative="1">
+      <w:start w:val="1"/>
+      <w:numFmt w:val="decimal"/>
+      <w:lvlText w:val="%7."/>
+      <w:lvlJc w:val="left"/>
+      <w:pPr>
+        <w:ind w:left="4680" w:hanging="360"/>
+      </w:pPr>
+    </w:lvl>
+    <w:lvl w:ilvl="7" w:tplc="04090019" w:tentative="1">
+      <w:start w:val="1"/>
+      <w:numFmt w:val="lowerLetter"/>
+      <w:lvlText w:val="%8."/>
+      <w:lvlJc w:val="left"/>
+      <w:pPr>
+        <w:ind w:left="5400" w:hanging="360"/>
+      </w:pPr>
+    </w:lvl>
+    <w:lvl w:ilvl="8" w:tplc="0409001B" w:tentative="1">
+      <w:start w:val="1"/>
+      <w:numFmt w:val="lowerRoman"/>
+      <w:lvlText w:val="%9."/>
+      <w:lvlJc w:val="right"/>
+      <w:pPr>
+        <w:ind w:left="6120" w:hanging="180"/>
+      </w:pPr>
+    </w:lvl>
+  </w:abstractNum>
+  <w:abstractNum w:abstractNumId="7">
+    <w:nsid w:val="2B9A6131"/>
+    <w:multiLevelType w:val="hybridMultilevel"/>
+    <w:tmpl w:val="F48C344E"/>
+    <w:lvl w:ilvl="0" w:tplc="04090001">
+      <w:start w:val="1"/>
+      <w:numFmt w:val="bullet"/>
+      <w:lvlText w:val=""/>
+      <w:lvlJc w:val="left"/>
+      <w:pPr>
+        <w:ind w:left="1440" w:hanging="360"/>
+      </w:pPr>
+      <w:rPr>
+        <w:rFonts w:ascii="Symbol" w:hAnsi="Symbol" w:hint="default"/>
+      </w:rPr>
+    </w:lvl>
+    <w:lvl w:ilvl="1" w:tplc="04090003" w:tentative="1">
+      <w:start w:val="1"/>
+      <w:numFmt w:val="bullet"/>
+      <w:lvlText w:val="o"/>
+      <w:lvlJc w:val="left"/>
+      <w:pPr>
+        <w:ind w:left="2160" w:hanging="360"/>
+      </w:pPr>
+      <w:rPr>
+        <w:rFonts w:ascii="Courier New" w:hAnsi="Courier New" w:hint="default"/>
+      </w:rPr>
+    </w:lvl>
+    <w:lvl w:ilvl="2" w:tplc="04090005" w:tentative="1">
+      <w:start w:val="1"/>
+      <w:numFmt w:val="bullet"/>
+      <w:lvlText w:val=""/>
+      <w:lvlJc w:val="left"/>
+      <w:pPr>
+        <w:ind w:left="2880" w:hanging="360"/>
+      </w:pPr>
+      <w:rPr>
+        <w:rFonts w:ascii="Wingdings" w:hAnsi="Wingdings" w:hint="default"/>
+      </w:rPr>
+    </w:lvl>
+    <w:lvl w:ilvl="3" w:tplc="04090001" w:tentative="1">
+      <w:start w:val="1"/>
+      <w:numFmt w:val="bullet"/>
+      <w:lvlText w:val=""/>
+      <w:lvlJc w:val="left"/>
+      <w:pPr>
+        <w:ind w:left="3600" w:hanging="360"/>
+      </w:pPr>
+      <w:rPr>
+        <w:rFonts w:ascii="Symbol" w:hAnsi="Symbol" w:hint="default"/>
+      </w:rPr>
+    </w:lvl>
+    <w:lvl w:ilvl="4" w:tplc="04090003" w:tentative="1">
+      <w:start w:val="1"/>
+      <w:numFmt w:val="bullet"/>
+      <w:lvlText w:val="o"/>
+      <w:lvlJc w:val="left"/>
+      <w:pPr>
+        <w:ind w:left="4320" w:hanging="360"/>
+      </w:pPr>
+      <w:rPr>
+        <w:rFonts w:ascii="Courier New" w:hAnsi="Courier New" w:hint="default"/>
+      </w:rPr>
+    </w:lvl>
+    <w:lvl w:ilvl="5" w:tplc="04090005" w:tentative="1">
+      <w:start w:val="1"/>
+      <w:numFmt w:val="bullet"/>
+      <w:lvlText w:val=""/>
+      <w:lvlJc w:val="left"/>
+      <w:pPr>
+        <w:ind w:left="5040" w:hanging="360"/>
+      </w:pPr>
+      <w:rPr>
+        <w:rFonts w:ascii="Wingdings" w:hAnsi="Wingdings" w:hint="default"/>
+      </w:rPr>
+    </w:lvl>
+    <w:lvl w:ilvl="6" w:tplc="04090001" w:tentative="1">
+      <w:start w:val="1"/>
+      <w:numFmt w:val="bullet"/>
+      <w:lvlText w:val=""/>
+      <w:lvlJc w:val="left"/>
+      <w:pPr>
+        <w:ind w:left="5760" w:hanging="360"/>
+      </w:pPr>
+      <w:rPr>
+        <w:rFonts w:ascii="Symbol" w:hAnsi="Symbol" w:hint="default"/>
+      </w:rPr>
+    </w:lvl>
+    <w:lvl w:ilvl="7" w:tplc="04090003" w:tentative="1">
+      <w:start w:val="1"/>
+      <w:numFmt w:val="bullet"/>
+      <w:lvlText w:val="o"/>
+      <w:lvlJc w:val="left"/>
+      <w:pPr>
+        <w:ind w:left="6480" w:hanging="360"/>
+      </w:pPr>
+      <w:rPr>
+        <w:rFonts w:ascii="Courier New" w:hAnsi="Courier New" w:hint="default"/>
+      </w:rPr>
+    </w:lvl>
+    <w:lvl w:ilvl="8" w:tplc="04090005" w:tentative="1">
+      <w:start w:val="1"/>
+      <w:numFmt w:val="bullet"/>
+      <w:lvlText w:val=""/>
+      <w:lvlJc w:val="left"/>
+      <w:pPr>
+        <w:ind w:left="7200" w:hanging="360"/>
+      </w:pPr>
+      <w:rPr>
+        <w:rFonts w:ascii="Wingdings" w:hAnsi="Wingdings" w:hint="default"/>
+      </w:rPr>
+    </w:lvl>
+  </w:abstractNum>
+  <w:abstractNum w:abstractNumId="8">
+    <w:nsid w:val="2DA418E8"/>
+    <w:multiLevelType w:val="hybridMultilevel"/>
+    <w:tmpl w:val="4250810C"/>
+    <w:lvl w:ilvl="0" w:tplc="04090001">
+      <w:start w:val="1"/>
+      <w:numFmt w:val="bullet"/>
+      <w:lvlText w:val=""/>
+      <w:lvlJc w:val="left"/>
+      <w:pPr>
+        <w:ind w:left="1440" w:hanging="360"/>
+      </w:pPr>
+      <w:rPr>
+        <w:rFonts w:ascii="Symbol" w:hAnsi="Symbol" w:hint="default"/>
+      </w:rPr>
+    </w:lvl>
+    <w:lvl w:ilvl="1" w:tplc="04090003" w:tentative="1">
+      <w:start w:val="1"/>
+      <w:numFmt w:val="bullet"/>
+      <w:lvlText w:val="o"/>
+      <w:lvlJc w:val="left"/>
+      <w:pPr>
+        <w:ind w:left="2160" w:hanging="360"/>
+      </w:pPr>
+      <w:rPr>
+        <w:rFonts w:ascii="Courier New" w:hAnsi="Courier New" w:hint="default"/>
+      </w:rPr>
+    </w:lvl>
+    <w:lvl w:ilvl="2" w:tplc="04090005" w:tentative="1">
+      <w:start w:val="1"/>
+      <w:numFmt w:val="bullet"/>
+      <w:lvlText w:val=""/>
+      <w:lvlJc w:val="left"/>
+      <w:pPr>
+        <w:ind w:left="2880" w:hanging="360"/>
+      </w:pPr>
+      <w:rPr>
+        <w:rFonts w:ascii="Wingdings" w:hAnsi="Wingdings" w:hint="default"/>
+      </w:rPr>
+    </w:lvl>
+    <w:lvl w:ilvl="3" w:tplc="04090001" w:tentative="1">
+      <w:start w:val="1"/>
+      <w:numFmt w:val="bullet"/>
+      <w:lvlText w:val=""/>
+      <w:lvlJc w:val="left"/>
+      <w:pPr>
+        <w:ind w:left="3600" w:hanging="360"/>
+      </w:pPr>
+      <w:rPr>
+        <w:rFonts w:ascii="Symbol" w:hAnsi="Symbol" w:hint="default"/>
+      </w:rPr>
+    </w:lvl>
+    <w:lvl w:ilvl="4" w:tplc="04090003" w:tentative="1">
+      <w:start w:val="1"/>
+      <w:numFmt w:val="bullet"/>
+      <w:lvlText w:val="o"/>
+      <w:lvlJc w:val="left"/>
+      <w:pPr>
+        <w:ind w:left="4320" w:hanging="360"/>
+      </w:pPr>
+      <w:rPr>
+        <w:rFonts w:ascii="Courier New" w:hAnsi="Courier New" w:hint="default"/>
+      </w:rPr>
+    </w:lvl>
+    <w:lvl w:ilvl="5" w:tplc="04090005" w:tentative="1">
+      <w:start w:val="1"/>
+      <w:numFmt w:val="bullet"/>
+      <w:lvlText w:val=""/>
+      <w:lvlJc w:val="left"/>
+      <w:pPr>
+        <w:ind w:left="5040" w:hanging="360"/>
+      </w:pPr>
+      <w:rPr>
+        <w:rFonts w:ascii="Wingdings" w:hAnsi="Wingdings" w:hint="default"/>
+      </w:rPr>
+    </w:lvl>
+    <w:lvl w:ilvl="6" w:tplc="04090001" w:tentative="1">
+      <w:start w:val="1"/>
+      <w:numFmt w:val="bullet"/>
+      <w:lvlText w:val=""/>
+      <w:lvlJc w:val="left"/>
+      <w:pPr>
+        <w:ind w:left="5760" w:hanging="360"/>
+      </w:pPr>
+      <w:rPr>
+        <w:rFonts w:ascii="Symbol" w:hAnsi="Symbol" w:hint="default"/>
+      </w:rPr>
+    </w:lvl>
+    <w:lvl w:ilvl="7" w:tplc="04090003" w:tentative="1">
+      <w:start w:val="1"/>
+      <w:numFmt w:val="bullet"/>
+      <w:lvlText w:val="o"/>
+      <w:lvlJc w:val="left"/>
+      <w:pPr>
+        <w:ind w:left="6480" w:hanging="360"/>
+      </w:pPr>
+      <w:rPr>
+        <w:rFonts w:ascii="Courier New" w:hAnsi="Courier New" w:hint="default"/>
+      </w:rPr>
+    </w:lvl>
+    <w:lvl w:ilvl="8" w:tplc="04090005" w:tentative="1">
+      <w:start w:val="1"/>
+      <w:numFmt w:val="bullet"/>
+      <w:lvlText w:val=""/>
+      <w:lvlJc w:val="left"/>
+      <w:pPr>
+        <w:ind w:left="7200" w:hanging="360"/>
+      </w:pPr>
+      <w:rPr>
+        <w:rFonts w:ascii="Wingdings" w:hAnsi="Wingdings" w:hint="default"/>
+      </w:rPr>
+    </w:lvl>
+  </w:abstractNum>
+  <w:abstractNum w:abstractNumId="9">
+    <w:nsid w:val="2F825B82"/>
+    <w:multiLevelType w:val="hybridMultilevel"/>
+    <w:tmpl w:val="8FC85F24"/>
+    <w:lvl w:ilvl="0" w:tplc="04090001">
+      <w:start w:val="1"/>
+      <w:numFmt w:val="bullet"/>
+      <w:lvlText w:val=""/>
+      <w:lvlJc w:val="left"/>
+      <w:pPr>
+        <w:ind w:left="1440" w:hanging="360"/>
+      </w:pPr>
+      <w:rPr>
+        <w:rFonts w:ascii="Symbol" w:hAnsi="Symbol" w:hint="default"/>
+      </w:rPr>
+    </w:lvl>
+    <w:lvl w:ilvl="1" w:tplc="04090003">
+      <w:start w:val="1"/>
+      <w:numFmt w:val="bullet"/>
+      <w:lvlText w:val="o"/>
+      <w:lvlJc w:val="left"/>
+      <w:pPr>
+        <w:ind w:left="2160" w:hanging="360"/>
+      </w:pPr>
+      <w:rPr>
+        <w:rFonts w:ascii="Courier New" w:hAnsi="Courier New" w:hint="default"/>
+      </w:rPr>
+    </w:lvl>
+    <w:lvl w:ilvl="2" w:tplc="04090005" w:tentative="1">
+      <w:start w:val="1"/>
+      <w:numFmt w:val="bullet"/>
+      <w:lvlText w:val=""/>
+      <w:lvlJc w:val="left"/>
+      <w:pPr>
+        <w:ind w:left="2880" w:hanging="360"/>
+      </w:pPr>
+      <w:rPr>
+        <w:rFonts w:ascii="Wingdings" w:hAnsi="Wingdings" w:hint="default"/>
+      </w:rPr>
+    </w:lvl>
+    <w:lvl w:ilvl="3" w:tplc="04090001" w:tentative="1">
+      <w:start w:val="1"/>
+      <w:numFmt w:val="bullet"/>
+      <w:lvlText w:val=""/>
+      <w:lvlJc w:val="left"/>
+      <w:pPr>
+        <w:ind w:left="3600" w:hanging="360"/>
+      </w:pPr>
+      <w:rPr>
+        <w:rFonts w:ascii="Symbol" w:hAnsi="Symbol" w:hint="default"/>
+      </w:rPr>
+    </w:lvl>
+    <w:lvl w:ilvl="4" w:tplc="04090003" w:tentative="1">
+      <w:start w:val="1"/>
+      <w:numFmt w:val="bullet"/>
+      <w:lvlText w:val="o"/>
+      <w:lvlJc w:val="left"/>
+      <w:pPr>
+        <w:ind w:left="4320" w:hanging="360"/>
+      </w:pPr>
+      <w:rPr>
+        <w:rFonts w:ascii="Courier New" w:hAnsi="Courier New" w:hint="default"/>
+      </w:rPr>
+    </w:lvl>
+    <w:lvl w:ilvl="5" w:tplc="04090005" w:tentative="1">
+      <w:start w:val="1"/>
+      <w:numFmt w:val="bullet"/>
+      <w:lvlText w:val=""/>
+      <w:lvlJc w:val="left"/>
+      <w:pPr>
+        <w:ind w:left="5040" w:hanging="360"/>
+      </w:pPr>
+      <w:rPr>
+        <w:rFonts w:ascii="Wingdings" w:hAnsi="Wingdings" w:hint="default"/>
+      </w:rPr>
+    </w:lvl>
+    <w:lvl w:ilvl="6" w:tplc="04090001" w:tentative="1">
+      <w:start w:val="1"/>
+      <w:numFmt w:val="bullet"/>
+      <w:lvlText w:val=""/>
+      <w:lvlJc w:val="left"/>
+      <w:pPr>
+        <w:ind w:left="5760" w:hanging="360"/>
+      </w:pPr>
+      <w:rPr>
+        <w:rFonts w:ascii="Symbol" w:hAnsi="Symbol" w:hint="default"/>
+      </w:rPr>
+    </w:lvl>
+    <w:lvl w:ilvl="7" w:tplc="04090003" w:tentative="1">
+      <w:start w:val="1"/>
+      <w:numFmt w:val="bullet"/>
+      <w:lvlText w:val="o"/>
+      <w:lvlJc w:val="left"/>
+      <w:pPr>
+        <w:ind w:left="6480" w:hanging="360"/>
+      </w:pPr>
+      <w:rPr>
+        <w:rFonts w:ascii="Courier New" w:hAnsi="Courier New" w:hint="default"/>
+      </w:rPr>
+    </w:lvl>
+    <w:lvl w:ilvl="8" w:tplc="04090005" w:tentative="1">
+      <w:start w:val="1"/>
+      <w:numFmt w:val="bullet"/>
+      <w:lvlText w:val=""/>
+      <w:lvlJc w:val="left"/>
+      <w:pPr>
+        <w:ind w:left="7200" w:hanging="360"/>
+      </w:pPr>
+      <w:rPr>
+        <w:rFonts w:ascii="Wingdings" w:hAnsi="Wingdings" w:hint="default"/>
+      </w:rPr>
+    </w:lvl>
+  </w:abstractNum>
+  <w:abstractNum w:abstractNumId="10">
+    <w:nsid w:val="30492A6F"/>
+    <w:multiLevelType w:val="hybridMultilevel"/>
+    <w:tmpl w:val="3946A468"/>
+    <w:lvl w:ilvl="0" w:tplc="04090001">
+      <w:start w:val="1"/>
+      <w:numFmt w:val="bullet"/>
+      <w:lvlText w:val=""/>
+      <w:lvlJc w:val="left"/>
+      <w:pPr>
+        <w:ind w:left="1440" w:hanging="360"/>
+      </w:pPr>
+      <w:rPr>
+        <w:rFonts w:ascii="Symbol" w:hAnsi="Symbol" w:hint="default"/>
+      </w:rPr>
+    </w:lvl>
+    <w:lvl w:ilvl="1" w:tplc="04090003" w:tentative="1">
+      <w:start w:val="1"/>
+      <w:numFmt w:val="bullet"/>
+      <w:lvlText w:val="o"/>
+      <w:lvlJc w:val="left"/>
+      <w:pPr>
+        <w:ind w:left="2160" w:hanging="360"/>
+      </w:pPr>
+      <w:rPr>
+        <w:rFonts w:ascii="Courier New" w:hAnsi="Courier New" w:hint="default"/>
+      </w:rPr>
+    </w:lvl>
+    <w:lvl w:ilvl="2" w:tplc="04090005" w:tentative="1">
+      <w:start w:val="1"/>
+      <w:numFmt w:val="bullet"/>
+      <w:lvlText w:val=""/>
+      <w:lvlJc w:val="left"/>
+      <w:pPr>
+        <w:ind w:left="2880" w:hanging="360"/>
+      </w:pPr>
+      <w:rPr>
+        <w:rFonts w:ascii="Wingdings" w:hAnsi="Wingdings" w:hint="default"/>
+      </w:rPr>
+    </w:lvl>
+    <w:lvl w:ilvl="3" w:tplc="04090001" w:tentative="1">
+      <w:start w:val="1"/>
+      <w:numFmt w:val="bullet"/>
+      <w:lvlText w:val=""/>
+      <w:lvlJc w:val="left"/>
+      <w:pPr>
+        <w:ind w:left="3600" w:hanging="360"/>
+      </w:pPr>
+      <w:rPr>
+        <w:rFonts w:ascii="Symbol" w:hAnsi="Symbol" w:hint="default"/>
+      </w:rPr>
+    </w:lvl>
+    <w:lvl w:ilvl="4" w:tplc="04090003" w:tentative="1">
+      <w:start w:val="1"/>
+      <w:numFmt w:val="bullet"/>
+      <w:lvlText w:val="o"/>
+      <w:lvlJc w:val="left"/>
+      <w:pPr>
+        <w:ind w:left="4320" w:hanging="360"/>
+      </w:pPr>
+      <w:rPr>
+        <w:rFonts w:ascii="Courier New" w:hAnsi="Courier New" w:hint="default"/>
+      </w:rPr>
+    </w:lvl>
+    <w:lvl w:ilvl="5" w:tplc="04090005" w:tentative="1">
+      <w:start w:val="1"/>
+      <w:numFmt w:val="bullet"/>
+      <w:lvlText w:val=""/>
+      <w:lvlJc w:val="left"/>
+      <w:pPr>
+        <w:ind w:left="5040" w:hanging="360"/>
+      </w:pPr>
+      <w:rPr>
+        <w:rFonts w:ascii="Wingdings" w:hAnsi="Wingdings" w:hint="default"/>
+      </w:rPr>
+    </w:lvl>
+    <w:lvl w:ilvl="6" w:tplc="04090001" w:tentative="1">
+      <w:start w:val="1"/>
+      <w:numFmt w:val="bullet"/>
+      <w:lvlText w:val=""/>
+      <w:lvlJc w:val="left"/>
+      <w:pPr>
+        <w:ind w:left="5760" w:hanging="360"/>
+      </w:pPr>
+      <w:rPr>
+        <w:rFonts w:ascii="Symbol" w:hAnsi="Symbol" w:hint="default"/>
+      </w:rPr>
+    </w:lvl>
+    <w:lvl w:ilvl="7" w:tplc="04090003" w:tentative="1">
+      <w:start w:val="1"/>
+      <w:numFmt w:val="bullet"/>
+      <w:lvlText w:val="o"/>
+      <w:lvlJc w:val="left"/>
+      <w:pPr>
+        <w:ind w:left="6480" w:hanging="360"/>
+      </w:pPr>
+      <w:rPr>
+        <w:rFonts w:ascii="Courier New" w:hAnsi="Courier New" w:hint="default"/>
+      </w:rPr>
+    </w:lvl>
+    <w:lvl w:ilvl="8" w:tplc="04090005" w:tentative="1">
+      <w:start w:val="1"/>
+      <w:numFmt w:val="bullet"/>
+      <w:lvlText w:val=""/>
+      <w:lvlJc w:val="left"/>
+      <w:pPr>
+        <w:ind w:left="7200" w:hanging="360"/>
+      </w:pPr>
+      <w:rPr>
+        <w:rFonts w:ascii="Wingdings" w:hAnsi="Wingdings" w:hint="default"/>
+      </w:rPr>
+    </w:lvl>
+  </w:abstractNum>
+  <w:abstractNum w:abstractNumId="11">
+    <w:nsid w:val="3A9935E3"/>
+    <w:multiLevelType w:val="hybridMultilevel"/>
+    <w:tmpl w:val="104CBB0E"/>
+    <w:lvl w:ilvl="0" w:tplc="0409000F">
+      <w:start w:val="1"/>
+      <w:numFmt w:val="decimal"/>
+      <w:lvlText w:val="%1."/>
+      <w:lvlJc w:val="left"/>
+      <w:pPr>
+        <w:ind w:left="1080" w:hanging="360"/>
+      </w:pPr>
+    </w:lvl>
+    <w:lvl w:ilvl="1" w:tplc="04090019" w:tentative="1">
+      <w:start w:val="1"/>
+      <w:numFmt w:val="lowerLetter"/>
+      <w:lvlText w:val="%2."/>
+      <w:lvlJc w:val="left"/>
+      <w:pPr>
+        <w:ind w:left="1800" w:hanging="360"/>
+      </w:pPr>
+    </w:lvl>
+    <w:lvl w:ilvl="2" w:tplc="0409001B" w:tentative="1">
+      <w:start w:val="1"/>
+      <w:numFmt w:val="lowerRoman"/>
+      <w:lvlText w:val="%3."/>
+      <w:lvlJc w:val="right"/>
+      <w:pPr>
+        <w:ind w:left="2520" w:hanging="180"/>
+      </w:pPr>
+    </w:lvl>
+    <w:lvl w:ilvl="3" w:tplc="0409000F" w:tentative="1">
+      <w:start w:val="1"/>
+      <w:numFmt w:val="decimal"/>
+      <w:lvlText w:val="%4."/>
+      <w:lvlJc w:val="left"/>
+      <w:pPr>
+        <w:ind w:left="3240" w:hanging="360"/>
+      </w:pPr>
+    </w:lvl>
+    <w:lvl w:ilvl="4" w:tplc="04090019" w:tentative="1">
+      <w:start w:val="1"/>
+      <w:numFmt w:val="lowerLetter"/>
+      <w:lvlText w:val="%5."/>
+      <w:lvlJc w:val="left"/>
+      <w:pPr>
+        <w:ind w:left="3960" w:hanging="360"/>
+      </w:pPr>
+    </w:lvl>
+    <w:lvl w:ilvl="5" w:tplc="0409001B" w:tentative="1">
+      <w:start w:val="1"/>
+      <w:numFmt w:val="lowerRoman"/>
+      <w:lvlText w:val="%6."/>
+      <w:lvlJc w:val="right"/>
+      <w:pPr>
+        <w:ind w:left="4680" w:hanging="180"/>
+      </w:pPr>
+    </w:lvl>
+    <w:lvl w:ilvl="6" w:tplc="0409000F" w:tentative="1">
+      <w:start w:val="1"/>
+      <w:numFmt w:val="decimal"/>
+      <w:lvlText w:val="%7."/>
+      <w:lvlJc w:val="left"/>
+      <w:pPr>
+        <w:ind w:left="5400" w:hanging="360"/>
+      </w:pPr>
+    </w:lvl>
+    <w:lvl w:ilvl="7" w:tplc="04090019" w:tentative="1">
+      <w:start w:val="1"/>
+      <w:numFmt w:val="lowerLetter"/>
+      <w:lvlText w:val="%8."/>
+      <w:lvlJc w:val="left"/>
+      <w:pPr>
+        <w:ind w:left="6120" w:hanging="360"/>
+      </w:pPr>
+    </w:lvl>
+    <w:lvl w:ilvl="8" w:tplc="0409001B" w:tentative="1">
+      <w:start w:val="1"/>
+      <w:numFmt w:val="lowerRoman"/>
+      <w:lvlText w:val="%9."/>
+      <w:lvlJc w:val="right"/>
+      <w:pPr>
+        <w:ind w:left="6840" w:hanging="180"/>
+      </w:pPr>
+    </w:lvl>
+  </w:abstractNum>
+  <w:abstractNum w:abstractNumId="12">
+    <w:nsid w:val="3F9E6440"/>
+    <w:multiLevelType w:val="hybridMultilevel"/>
+    <w:tmpl w:val="7298B3B0"/>
+    <w:lvl w:ilvl="0" w:tplc="04090001">
+      <w:start w:val="1"/>
+      <w:numFmt w:val="bullet"/>
+      <w:lvlText w:val=""/>
+      <w:lvlJc w:val="left"/>
+      <w:pPr>
+        <w:ind w:left="1800" w:hanging="360"/>
+      </w:pPr>
+      <w:rPr>
+        <w:rFonts w:ascii="Symbol" w:hAnsi="Symbol" w:hint="default"/>
+      </w:rPr>
+    </w:lvl>
+    <w:lvl w:ilvl="1" w:tplc="04090003" w:tentative="1">
+      <w:start w:val="1"/>
+      <w:numFmt w:val="bullet"/>
+      <w:lvlText w:val="o"/>
+      <w:lvlJc w:val="left"/>
+      <w:pPr>
+        <w:ind w:left="2520" w:hanging="360"/>
+      </w:pPr>
+      <w:rPr>
+        <w:rFonts w:ascii="Courier New" w:hAnsi="Courier New" w:hint="default"/>
+      </w:rPr>
+    </w:lvl>
+    <w:lvl w:ilvl="2" w:tplc="04090005" w:tentative="1">
+      <w:start w:val="1"/>
+      <w:numFmt w:val="bullet"/>
+      <w:lvlText w:val=""/>
+      <w:lvlJc w:val="left"/>
+      <w:pPr>
+        <w:ind w:left="3240" w:hanging="360"/>
+      </w:pPr>
+      <w:rPr>
+        <w:rFonts w:ascii="Wingdings" w:hAnsi="Wingdings" w:hint="default"/>
+      </w:rPr>
+    </w:lvl>
+    <w:lvl w:ilvl="3" w:tplc="04090001" w:tentative="1">
+      <w:start w:val="1"/>
+      <w:numFmt w:val="bullet"/>
+      <w:lvlText w:val=""/>
+      <w:lvlJc w:val="left"/>
+      <w:pPr>
+        <w:ind w:left="3960" w:hanging="360"/>
+      </w:pPr>
+      <w:rPr>
+        <w:rFonts w:ascii="Symbol" w:hAnsi="Symbol" w:hint="default"/>
+      </w:rPr>
+    </w:lvl>
+    <w:lvl w:ilvl="4" w:tplc="04090003" w:tentative="1">
+      <w:start w:val="1"/>
+      <w:numFmt w:val="bullet"/>
+      <w:lvlText w:val="o"/>
+      <w:lvlJc w:val="left"/>
+      <w:pPr>
+        <w:ind w:left="4680" w:hanging="360"/>
+      </w:pPr>
+      <w:rPr>
+        <w:rFonts w:ascii="Courier New" w:hAnsi="Courier New" w:hint="default"/>
+      </w:rPr>
+    </w:lvl>
+    <w:lvl w:ilvl="5" w:tplc="04090005" w:tentative="1">
+      <w:start w:val="1"/>
+      <w:numFmt w:val="bullet"/>
+      <w:lvlText w:val=""/>
+      <w:lvlJc w:val="left"/>
+      <w:pPr>
+        <w:ind w:left="5400" w:hanging="360"/>
+      </w:pPr>
+      <w:rPr>
+        <w:rFonts w:ascii="Wingdings" w:hAnsi="Wingdings" w:hint="default"/>
+      </w:rPr>
+    </w:lvl>
+    <w:lvl w:ilvl="6" w:tplc="04090001" w:tentative="1">
+      <w:start w:val="1"/>
+      <w:numFmt w:val="bullet"/>
+      <w:lvlText w:val=""/>
+      <w:lvlJc w:val="left"/>
+      <w:pPr>
+        <w:ind w:left="6120" w:hanging="360"/>
+      </w:pPr>
+      <w:rPr>
+        <w:rFonts w:ascii="Symbol" w:hAnsi="Symbol" w:hint="default"/>
+      </w:rPr>
+    </w:lvl>
+    <w:lvl w:ilvl="7" w:tplc="04090003" w:tentative="1">
+      <w:start w:val="1"/>
+      <w:numFmt w:val="bullet"/>
+      <w:lvlText w:val="o"/>
+      <w:lvlJc w:val="left"/>
+      <w:pPr>
+        <w:ind w:left="6840" w:hanging="360"/>
+      </w:pPr>
+      <w:rPr>
+        <w:rFonts w:ascii="Courier New" w:hAnsi="Courier New" w:hint="default"/>
+      </w:rPr>
+    </w:lvl>
+    <w:lvl w:ilvl="8" w:tplc="04090005" w:tentative="1">
+      <w:start w:val="1"/>
+      <w:numFmt w:val="bullet"/>
+      <w:lvlText w:val=""/>
+      <w:lvlJc w:val="left"/>
+      <w:pPr>
+        <w:ind w:left="7560" w:hanging="360"/>
+      </w:pPr>
+      <w:rPr>
+        <w:rFonts w:ascii="Wingdings" w:hAnsi="Wingdings" w:hint="default"/>
+      </w:rPr>
+    </w:lvl>
+  </w:abstractNum>
+  <w:abstractNum w:abstractNumId="13">
     <w:nsid w:val="3FC239D6"/>
     <w:multiLevelType w:val="hybridMultilevel"/>
     <w:tmpl w:val="32902B56"/>
@@ -1551,7 +3647,405 @@
       </w:pPr>
     </w:lvl>
   </w:abstractNum>
-  <w:abstractNum w:abstractNumId="5">
+  <w:abstractNum w:abstractNumId="14">
+    <w:nsid w:val="43B535BF"/>
+    <w:multiLevelType w:val="hybridMultilevel"/>
+    <w:tmpl w:val="5DD41D68"/>
+    <w:lvl w:ilvl="0" w:tplc="04090001">
+      <w:start w:val="1"/>
+      <w:numFmt w:val="bullet"/>
+      <w:lvlText w:val=""/>
+      <w:lvlJc w:val="left"/>
+      <w:pPr>
+        <w:ind w:left="1440" w:hanging="360"/>
+      </w:pPr>
+      <w:rPr>
+        <w:rFonts w:ascii="Symbol" w:hAnsi="Symbol" w:hint="default"/>
+      </w:rPr>
+    </w:lvl>
+    <w:lvl w:ilvl="1" w:tplc="04090003" w:tentative="1">
+      <w:start w:val="1"/>
+      <w:numFmt w:val="bullet"/>
+      <w:lvlText w:val="o"/>
+      <w:lvlJc w:val="left"/>
+      <w:pPr>
+        <w:ind w:left="2160" w:hanging="360"/>
+      </w:pPr>
+      <w:rPr>
+        <w:rFonts w:ascii="Courier New" w:hAnsi="Courier New" w:hint="default"/>
+      </w:rPr>
+    </w:lvl>
+    <w:lvl w:ilvl="2" w:tplc="04090005" w:tentative="1">
+      <w:start w:val="1"/>
+      <w:numFmt w:val="bullet"/>
+      <w:lvlText w:val=""/>
+      <w:lvlJc w:val="left"/>
+      <w:pPr>
+        <w:ind w:left="2880" w:hanging="360"/>
+      </w:pPr>
+      <w:rPr>
+        <w:rFonts w:ascii="Wingdings" w:hAnsi="Wingdings" w:hint="default"/>
+      </w:rPr>
+    </w:lvl>
+    <w:lvl w:ilvl="3" w:tplc="04090001" w:tentative="1">
+      <w:start w:val="1"/>
+      <w:numFmt w:val="bullet"/>
+      <w:lvlText w:val=""/>
+      <w:lvlJc w:val="left"/>
+      <w:pPr>
+        <w:ind w:left="3600" w:hanging="360"/>
+      </w:pPr>
+      <w:rPr>
+        <w:rFonts w:ascii="Symbol" w:hAnsi="Symbol" w:hint="default"/>
+      </w:rPr>
+    </w:lvl>
+    <w:lvl w:ilvl="4" w:tplc="04090003" w:tentative="1">
+      <w:start w:val="1"/>
+      <w:numFmt w:val="bullet"/>
+      <w:lvlText w:val="o"/>
+      <w:lvlJc w:val="left"/>
+      <w:pPr>
+        <w:ind w:left="4320" w:hanging="360"/>
+      </w:pPr>
+      <w:rPr>
+        <w:rFonts w:ascii="Courier New" w:hAnsi="Courier New" w:hint="default"/>
+      </w:rPr>
+    </w:lvl>
+    <w:lvl w:ilvl="5" w:tplc="04090005" w:tentative="1">
+      <w:start w:val="1"/>
+      <w:numFmt w:val="bullet"/>
+      <w:lvlText w:val=""/>
+      <w:lvlJc w:val="left"/>
+      <w:pPr>
+        <w:ind w:left="5040" w:hanging="360"/>
+      </w:pPr>
+      <w:rPr>
+        <w:rFonts w:ascii="Wingdings" w:hAnsi="Wingdings" w:hint="default"/>
+      </w:rPr>
+    </w:lvl>
+    <w:lvl w:ilvl="6" w:tplc="04090001" w:tentative="1">
+      <w:start w:val="1"/>
+      <w:numFmt w:val="bullet"/>
+      <w:lvlText w:val=""/>
+      <w:lvlJc w:val="left"/>
+      <w:pPr>
+        <w:ind w:left="5760" w:hanging="360"/>
+      </w:pPr>
+      <w:rPr>
+        <w:rFonts w:ascii="Symbol" w:hAnsi="Symbol" w:hint="default"/>
+      </w:rPr>
+    </w:lvl>
+    <w:lvl w:ilvl="7" w:tplc="04090003" w:tentative="1">
+      <w:start w:val="1"/>
+      <w:numFmt w:val="bullet"/>
+      <w:lvlText w:val="o"/>
+      <w:lvlJc w:val="left"/>
+      <w:pPr>
+        <w:ind w:left="6480" w:hanging="360"/>
+      </w:pPr>
+      <w:rPr>
+        <w:rFonts w:ascii="Courier New" w:hAnsi="Courier New" w:hint="default"/>
+      </w:rPr>
+    </w:lvl>
+    <w:lvl w:ilvl="8" w:tplc="04090005" w:tentative="1">
+      <w:start w:val="1"/>
+      <w:numFmt w:val="bullet"/>
+      <w:lvlText w:val=""/>
+      <w:lvlJc w:val="left"/>
+      <w:pPr>
+        <w:ind w:left="7200" w:hanging="360"/>
+      </w:pPr>
+      <w:rPr>
+        <w:rFonts w:ascii="Wingdings" w:hAnsi="Wingdings" w:hint="default"/>
+      </w:rPr>
+    </w:lvl>
+  </w:abstractNum>
+  <w:abstractNum w:abstractNumId="15">
+    <w:nsid w:val="45093EB7"/>
+    <w:multiLevelType w:val="hybridMultilevel"/>
+    <w:tmpl w:val="8B443F24"/>
+    <w:lvl w:ilvl="0" w:tplc="0409000F">
+      <w:start w:val="1"/>
+      <w:numFmt w:val="decimal"/>
+      <w:lvlText w:val="%1."/>
+      <w:lvlJc w:val="left"/>
+      <w:pPr>
+        <w:ind w:left="720" w:hanging="360"/>
+      </w:pPr>
+    </w:lvl>
+    <w:lvl w:ilvl="1" w:tplc="04090019" w:tentative="1">
+      <w:start w:val="1"/>
+      <w:numFmt w:val="lowerLetter"/>
+      <w:lvlText w:val="%2."/>
+      <w:lvlJc w:val="left"/>
+      <w:pPr>
+        <w:ind w:left="1440" w:hanging="360"/>
+      </w:pPr>
+    </w:lvl>
+    <w:lvl w:ilvl="2" w:tplc="0409001B" w:tentative="1">
+      <w:start w:val="1"/>
+      <w:numFmt w:val="lowerRoman"/>
+      <w:lvlText w:val="%3."/>
+      <w:lvlJc w:val="right"/>
+      <w:pPr>
+        <w:ind w:left="2160" w:hanging="180"/>
+      </w:pPr>
+    </w:lvl>
+    <w:lvl w:ilvl="3" w:tplc="0409000F" w:tentative="1">
+      <w:start w:val="1"/>
+      <w:numFmt w:val="decimal"/>
+      <w:lvlText w:val="%4."/>
+      <w:lvlJc w:val="left"/>
+      <w:pPr>
+        <w:ind w:left="2880" w:hanging="360"/>
+      </w:pPr>
+    </w:lvl>
+    <w:lvl w:ilvl="4" w:tplc="04090019" w:tentative="1">
+      <w:start w:val="1"/>
+      <w:numFmt w:val="lowerLetter"/>
+      <w:lvlText w:val="%5."/>
+      <w:lvlJc w:val="left"/>
+      <w:pPr>
+        <w:ind w:left="3600" w:hanging="360"/>
+      </w:pPr>
+    </w:lvl>
+    <w:lvl w:ilvl="5" w:tplc="0409001B" w:tentative="1">
+      <w:start w:val="1"/>
+      <w:numFmt w:val="lowerRoman"/>
+      <w:lvlText w:val="%6."/>
+      <w:lvlJc w:val="right"/>
+      <w:pPr>
+        <w:ind w:left="4320" w:hanging="180"/>
+      </w:pPr>
+    </w:lvl>
+    <w:lvl w:ilvl="6" w:tplc="0409000F" w:tentative="1">
+      <w:start w:val="1"/>
+      <w:numFmt w:val="decimal"/>
+      <w:lvlText w:val="%7."/>
+      <w:lvlJc w:val="left"/>
+      <w:pPr>
+        <w:ind w:left="5040" w:hanging="360"/>
+      </w:pPr>
+    </w:lvl>
+    <w:lvl w:ilvl="7" w:tplc="04090019" w:tentative="1">
+      <w:start w:val="1"/>
+      <w:numFmt w:val="lowerLetter"/>
+      <w:lvlText w:val="%8."/>
+      <w:lvlJc w:val="left"/>
+      <w:pPr>
+        <w:ind w:left="5760" w:hanging="360"/>
+      </w:pPr>
+    </w:lvl>
+    <w:lvl w:ilvl="8" w:tplc="0409001B" w:tentative="1">
+      <w:start w:val="1"/>
+      <w:numFmt w:val="lowerRoman"/>
+      <w:lvlText w:val="%9."/>
+      <w:lvlJc w:val="right"/>
+      <w:pPr>
+        <w:ind w:left="6480" w:hanging="180"/>
+      </w:pPr>
+    </w:lvl>
+  </w:abstractNum>
+  <w:abstractNum w:abstractNumId="16">
+    <w:nsid w:val="58D51DB8"/>
+    <w:multiLevelType w:val="hybridMultilevel"/>
+    <w:tmpl w:val="B8D42F5A"/>
+    <w:lvl w:ilvl="0" w:tplc="0409000F">
+      <w:start w:val="1"/>
+      <w:numFmt w:val="decimal"/>
+      <w:lvlText w:val="%1."/>
+      <w:lvlJc w:val="left"/>
+      <w:pPr>
+        <w:ind w:left="360" w:hanging="360"/>
+      </w:pPr>
+    </w:lvl>
+    <w:lvl w:ilvl="1" w:tplc="04090019">
+      <w:start w:val="1"/>
+      <w:numFmt w:val="lowerLetter"/>
+      <w:lvlText w:val="%2."/>
+      <w:lvlJc w:val="left"/>
+      <w:pPr>
+        <w:ind w:left="1080" w:hanging="360"/>
+      </w:pPr>
+    </w:lvl>
+    <w:lvl w:ilvl="2" w:tplc="0409001B" w:tentative="1">
+      <w:start w:val="1"/>
+      <w:numFmt w:val="lowerRoman"/>
+      <w:lvlText w:val="%3."/>
+      <w:lvlJc w:val="right"/>
+      <w:pPr>
+        <w:ind w:left="1800" w:hanging="180"/>
+      </w:pPr>
+    </w:lvl>
+    <w:lvl w:ilvl="3" w:tplc="0409000F" w:tentative="1">
+      <w:start w:val="1"/>
+      <w:numFmt w:val="decimal"/>
+      <w:lvlText w:val="%4."/>
+      <w:lvlJc w:val="left"/>
+      <w:pPr>
+        <w:ind w:left="2520" w:hanging="360"/>
+      </w:pPr>
+    </w:lvl>
+    <w:lvl w:ilvl="4" w:tplc="04090019" w:tentative="1">
+      <w:start w:val="1"/>
+      <w:numFmt w:val="lowerLetter"/>
+      <w:lvlText w:val="%5."/>
+      <w:lvlJc w:val="left"/>
+      <w:pPr>
+        <w:ind w:left="3240" w:hanging="360"/>
+      </w:pPr>
+    </w:lvl>
+    <w:lvl w:ilvl="5" w:tplc="0409001B" w:tentative="1">
+      <w:start w:val="1"/>
+      <w:numFmt w:val="lowerRoman"/>
+      <w:lvlText w:val="%6."/>
+      <w:lvlJc w:val="right"/>
+      <w:pPr>
+        <w:ind w:left="3960" w:hanging="180"/>
+      </w:pPr>
+    </w:lvl>
+    <w:lvl w:ilvl="6" w:tplc="0409000F" w:tentative="1">
+      <w:start w:val="1"/>
+      <w:numFmt w:val="decimal"/>
+      <w:lvlText w:val="%7."/>
+      <w:lvlJc w:val="left"/>
+      <w:pPr>
+        <w:ind w:left="4680" w:hanging="360"/>
+      </w:pPr>
+    </w:lvl>
+    <w:lvl w:ilvl="7" w:tplc="04090019" w:tentative="1">
+      <w:start w:val="1"/>
+      <w:numFmt w:val="lowerLetter"/>
+      <w:lvlText w:val="%8."/>
+      <w:lvlJc w:val="left"/>
+      <w:pPr>
+        <w:ind w:left="5400" w:hanging="360"/>
+      </w:pPr>
+    </w:lvl>
+    <w:lvl w:ilvl="8" w:tplc="0409001B" w:tentative="1">
+      <w:start w:val="1"/>
+      <w:numFmt w:val="lowerRoman"/>
+      <w:lvlText w:val="%9."/>
+      <w:lvlJc w:val="right"/>
+      <w:pPr>
+        <w:ind w:left="6120" w:hanging="180"/>
+      </w:pPr>
+    </w:lvl>
+  </w:abstractNum>
+  <w:abstractNum w:abstractNumId="17">
+    <w:nsid w:val="5BFF1D9B"/>
+    <w:multiLevelType w:val="hybridMultilevel"/>
+    <w:tmpl w:val="F1F01B9E"/>
+    <w:lvl w:ilvl="0" w:tplc="04090001">
+      <w:start w:val="1"/>
+      <w:numFmt w:val="bullet"/>
+      <w:lvlText w:val=""/>
+      <w:lvlJc w:val="left"/>
+      <w:pPr>
+        <w:ind w:left="1800" w:hanging="360"/>
+      </w:pPr>
+      <w:rPr>
+        <w:rFonts w:ascii="Symbol" w:hAnsi="Symbol" w:hint="default"/>
+      </w:rPr>
+    </w:lvl>
+    <w:lvl w:ilvl="1" w:tplc="04090003" w:tentative="1">
+      <w:start w:val="1"/>
+      <w:numFmt w:val="bullet"/>
+      <w:lvlText w:val="o"/>
+      <w:lvlJc w:val="left"/>
+      <w:pPr>
+        <w:ind w:left="2520" w:hanging="360"/>
+      </w:pPr>
+      <w:rPr>
+        <w:rFonts w:ascii="Courier New" w:hAnsi="Courier New" w:hint="default"/>
+      </w:rPr>
+    </w:lvl>
+    <w:lvl w:ilvl="2" w:tplc="04090005" w:tentative="1">
+      <w:start w:val="1"/>
+      <w:numFmt w:val="bullet"/>
+      <w:lvlText w:val=""/>
+      <w:lvlJc w:val="left"/>
+      <w:pPr>
+        <w:ind w:left="3240" w:hanging="360"/>
+      </w:pPr>
+      <w:rPr>
+        <w:rFonts w:ascii="Wingdings" w:hAnsi="Wingdings" w:hint="default"/>
+      </w:rPr>
+    </w:lvl>
+    <w:lvl w:ilvl="3" w:tplc="04090001" w:tentative="1">
+      <w:start w:val="1"/>
+      <w:numFmt w:val="bullet"/>
+      <w:lvlText w:val=""/>
+      <w:lvlJc w:val="left"/>
+      <w:pPr>
+        <w:ind w:left="3960" w:hanging="360"/>
+      </w:pPr>
+      <w:rPr>
+        <w:rFonts w:ascii="Symbol" w:hAnsi="Symbol" w:hint="default"/>
+      </w:rPr>
+    </w:lvl>
+    <w:lvl w:ilvl="4" w:tplc="04090003" w:tentative="1">
+      <w:start w:val="1"/>
+      <w:numFmt w:val="bullet"/>
+      <w:lvlText w:val="o"/>
+      <w:lvlJc w:val="left"/>
+      <w:pPr>
+        <w:ind w:left="4680" w:hanging="360"/>
+      </w:pPr>
+      <w:rPr>
+        <w:rFonts w:ascii="Courier New" w:hAnsi="Courier New" w:hint="default"/>
+      </w:rPr>
+    </w:lvl>
+    <w:lvl w:ilvl="5" w:tplc="04090005" w:tentative="1">
+      <w:start w:val="1"/>
+      <w:numFmt w:val="bullet"/>
+      <w:lvlText w:val=""/>
+      <w:lvlJc w:val="left"/>
+      <w:pPr>
+        <w:ind w:left="5400" w:hanging="360"/>
+      </w:pPr>
+      <w:rPr>
+        <w:rFonts w:ascii="Wingdings" w:hAnsi="Wingdings" w:hint="default"/>
+      </w:rPr>
+    </w:lvl>
+    <w:lvl w:ilvl="6" w:tplc="04090001" w:tentative="1">
+      <w:start w:val="1"/>
+      <w:numFmt w:val="bullet"/>
+      <w:lvlText w:val=""/>
+      <w:lvlJc w:val="left"/>
+      <w:pPr>
+        <w:ind w:left="6120" w:hanging="360"/>
+      </w:pPr>
+      <w:rPr>
+        <w:rFonts w:ascii="Symbol" w:hAnsi="Symbol" w:hint="default"/>
+      </w:rPr>
+    </w:lvl>
+    <w:lvl w:ilvl="7" w:tplc="04090003" w:tentative="1">
+      <w:start w:val="1"/>
+      <w:numFmt w:val="bullet"/>
+      <w:lvlText w:val="o"/>
+      <w:lvlJc w:val="left"/>
+      <w:pPr>
+        <w:ind w:left="6840" w:hanging="360"/>
+      </w:pPr>
+      <w:rPr>
+        <w:rFonts w:ascii="Courier New" w:hAnsi="Courier New" w:hint="default"/>
+      </w:rPr>
+    </w:lvl>
+    <w:lvl w:ilvl="8" w:tplc="04090005" w:tentative="1">
+      <w:start w:val="1"/>
+      <w:numFmt w:val="bullet"/>
+      <w:lvlText w:val=""/>
+      <w:lvlJc w:val="left"/>
+      <w:pPr>
+        <w:ind w:left="7560" w:hanging="360"/>
+      </w:pPr>
+      <w:rPr>
+        <w:rFonts w:ascii="Wingdings" w:hAnsi="Wingdings" w:hint="default"/>
+      </w:rPr>
+    </w:lvl>
+  </w:abstractNum>
+  <w:abstractNum w:abstractNumId="18">
     <w:nsid w:val="5C561FC0"/>
     <w:multiLevelType w:val="hybridMultilevel"/>
     <w:tmpl w:val="80B4DC2A"/>
@@ -1637,7 +4131,577 @@
       </w:pPr>
     </w:lvl>
   </w:abstractNum>
-  <w:abstractNum w:abstractNumId="6">
+  <w:abstractNum w:abstractNumId="19">
+    <w:nsid w:val="5CB37676"/>
+    <w:multiLevelType w:val="hybridMultilevel"/>
+    <w:tmpl w:val="C5CE05FE"/>
+    <w:lvl w:ilvl="0" w:tplc="0409000F">
+      <w:start w:val="1"/>
+      <w:numFmt w:val="decimal"/>
+      <w:lvlText w:val="%1."/>
+      <w:lvlJc w:val="left"/>
+      <w:pPr>
+        <w:ind w:left="720" w:hanging="360"/>
+      </w:pPr>
+    </w:lvl>
+    <w:lvl w:ilvl="1" w:tplc="04090019" w:tentative="1">
+      <w:start w:val="1"/>
+      <w:numFmt w:val="lowerLetter"/>
+      <w:lvlText w:val="%2."/>
+      <w:lvlJc w:val="left"/>
+      <w:pPr>
+        <w:ind w:left="1440" w:hanging="360"/>
+      </w:pPr>
+    </w:lvl>
+    <w:lvl w:ilvl="2" w:tplc="0409001B" w:tentative="1">
+      <w:start w:val="1"/>
+      <w:numFmt w:val="lowerRoman"/>
+      <w:lvlText w:val="%3."/>
+      <w:lvlJc w:val="right"/>
+      <w:pPr>
+        <w:ind w:left="2160" w:hanging="180"/>
+      </w:pPr>
+    </w:lvl>
+    <w:lvl w:ilvl="3" w:tplc="0409000F" w:tentative="1">
+      <w:start w:val="1"/>
+      <w:numFmt w:val="decimal"/>
+      <w:lvlText w:val="%4."/>
+      <w:lvlJc w:val="left"/>
+      <w:pPr>
+        <w:ind w:left="2880" w:hanging="360"/>
+      </w:pPr>
+    </w:lvl>
+    <w:lvl w:ilvl="4" w:tplc="04090019" w:tentative="1">
+      <w:start w:val="1"/>
+      <w:numFmt w:val="lowerLetter"/>
+      <w:lvlText w:val="%5."/>
+      <w:lvlJc w:val="left"/>
+      <w:pPr>
+        <w:ind w:left="3600" w:hanging="360"/>
+      </w:pPr>
+    </w:lvl>
+    <w:lvl w:ilvl="5" w:tplc="0409001B" w:tentative="1">
+      <w:start w:val="1"/>
+      <w:numFmt w:val="lowerRoman"/>
+      <w:lvlText w:val="%6."/>
+      <w:lvlJc w:val="right"/>
+      <w:pPr>
+        <w:ind w:left="4320" w:hanging="180"/>
+      </w:pPr>
+    </w:lvl>
+    <w:lvl w:ilvl="6" w:tplc="0409000F" w:tentative="1">
+      <w:start w:val="1"/>
+      <w:numFmt w:val="decimal"/>
+      <w:lvlText w:val="%7."/>
+      <w:lvlJc w:val="left"/>
+      <w:pPr>
+        <w:ind w:left="5040" w:hanging="360"/>
+      </w:pPr>
+    </w:lvl>
+    <w:lvl w:ilvl="7" w:tplc="04090019" w:tentative="1">
+      <w:start w:val="1"/>
+      <w:numFmt w:val="lowerLetter"/>
+      <w:lvlText w:val="%8."/>
+      <w:lvlJc w:val="left"/>
+      <w:pPr>
+        <w:ind w:left="5760" w:hanging="360"/>
+      </w:pPr>
+    </w:lvl>
+    <w:lvl w:ilvl="8" w:tplc="0409001B" w:tentative="1">
+      <w:start w:val="1"/>
+      <w:numFmt w:val="lowerRoman"/>
+      <w:lvlText w:val="%9."/>
+      <w:lvlJc w:val="right"/>
+      <w:pPr>
+        <w:ind w:left="6480" w:hanging="180"/>
+      </w:pPr>
+    </w:lvl>
+  </w:abstractNum>
+  <w:abstractNum w:abstractNumId="20">
+    <w:nsid w:val="61147663"/>
+    <w:multiLevelType w:val="hybridMultilevel"/>
+    <w:tmpl w:val="280E28FA"/>
+    <w:lvl w:ilvl="0" w:tplc="04090001">
+      <w:start w:val="1"/>
+      <w:numFmt w:val="bullet"/>
+      <w:lvlText w:val=""/>
+      <w:lvlJc w:val="left"/>
+      <w:pPr>
+        <w:ind w:left="1440" w:hanging="360"/>
+      </w:pPr>
+      <w:rPr>
+        <w:rFonts w:ascii="Symbol" w:hAnsi="Symbol" w:hint="default"/>
+      </w:rPr>
+    </w:lvl>
+    <w:lvl w:ilvl="1" w:tplc="04090003" w:tentative="1">
+      <w:start w:val="1"/>
+      <w:numFmt w:val="bullet"/>
+      <w:lvlText w:val="o"/>
+      <w:lvlJc w:val="left"/>
+      <w:pPr>
+        <w:ind w:left="2160" w:hanging="360"/>
+      </w:pPr>
+      <w:rPr>
+        <w:rFonts w:ascii="Courier New" w:hAnsi="Courier New" w:hint="default"/>
+      </w:rPr>
+    </w:lvl>
+    <w:lvl w:ilvl="2" w:tplc="04090005" w:tentative="1">
+      <w:start w:val="1"/>
+      <w:numFmt w:val="bullet"/>
+      <w:lvlText w:val=""/>
+      <w:lvlJc w:val="left"/>
+      <w:pPr>
+        <w:ind w:left="2880" w:hanging="360"/>
+      </w:pPr>
+      <w:rPr>
+        <w:rFonts w:ascii="Wingdings" w:hAnsi="Wingdings" w:hint="default"/>
+      </w:rPr>
+    </w:lvl>
+    <w:lvl w:ilvl="3" w:tplc="04090001" w:tentative="1">
+      <w:start w:val="1"/>
+      <w:numFmt w:val="bullet"/>
+      <w:lvlText w:val=""/>
+      <w:lvlJc w:val="left"/>
+      <w:pPr>
+        <w:ind w:left="3600" w:hanging="360"/>
+      </w:pPr>
+      <w:rPr>
+        <w:rFonts w:ascii="Symbol" w:hAnsi="Symbol" w:hint="default"/>
+      </w:rPr>
+    </w:lvl>
+    <w:lvl w:ilvl="4" w:tplc="04090003" w:tentative="1">
+      <w:start w:val="1"/>
+      <w:numFmt w:val="bullet"/>
+      <w:lvlText w:val="o"/>
+      <w:lvlJc w:val="left"/>
+      <w:pPr>
+        <w:ind w:left="4320" w:hanging="360"/>
+      </w:pPr>
+      <w:rPr>
+        <w:rFonts w:ascii="Courier New" w:hAnsi="Courier New" w:hint="default"/>
+      </w:rPr>
+    </w:lvl>
+    <w:lvl w:ilvl="5" w:tplc="04090005" w:tentative="1">
+      <w:start w:val="1"/>
+      <w:numFmt w:val="bullet"/>
+      <w:lvlText w:val=""/>
+      <w:lvlJc w:val="left"/>
+      <w:pPr>
+        <w:ind w:left="5040" w:hanging="360"/>
+      </w:pPr>
+      <w:rPr>
+        <w:rFonts w:ascii="Wingdings" w:hAnsi="Wingdings" w:hint="default"/>
+      </w:rPr>
+    </w:lvl>
+    <w:lvl w:ilvl="6" w:tplc="04090001" w:tentative="1">
+      <w:start w:val="1"/>
+      <w:numFmt w:val="bullet"/>
+      <w:lvlText w:val=""/>
+      <w:lvlJc w:val="left"/>
+      <w:pPr>
+        <w:ind w:left="5760" w:hanging="360"/>
+      </w:pPr>
+      <w:rPr>
+        <w:rFonts w:ascii="Symbol" w:hAnsi="Symbol" w:hint="default"/>
+      </w:rPr>
+    </w:lvl>
+    <w:lvl w:ilvl="7" w:tplc="04090003" w:tentative="1">
+      <w:start w:val="1"/>
+      <w:numFmt w:val="bullet"/>
+      <w:lvlText w:val="o"/>
+      <w:lvlJc w:val="left"/>
+      <w:pPr>
+        <w:ind w:left="6480" w:hanging="360"/>
+      </w:pPr>
+      <w:rPr>
+        <w:rFonts w:ascii="Courier New" w:hAnsi="Courier New" w:hint="default"/>
+      </w:rPr>
+    </w:lvl>
+    <w:lvl w:ilvl="8" w:tplc="04090005" w:tentative="1">
+      <w:start w:val="1"/>
+      <w:numFmt w:val="bullet"/>
+      <w:lvlText w:val=""/>
+      <w:lvlJc w:val="left"/>
+      <w:pPr>
+        <w:ind w:left="7200" w:hanging="360"/>
+      </w:pPr>
+      <w:rPr>
+        <w:rFonts w:ascii="Wingdings" w:hAnsi="Wingdings" w:hint="default"/>
+      </w:rPr>
+    </w:lvl>
+  </w:abstractNum>
+  <w:abstractNum w:abstractNumId="21">
+    <w:nsid w:val="6A632C6F"/>
+    <w:multiLevelType w:val="hybridMultilevel"/>
+    <w:tmpl w:val="D382D75E"/>
+    <w:lvl w:ilvl="0" w:tplc="0409000F">
+      <w:start w:val="1"/>
+      <w:numFmt w:val="decimal"/>
+      <w:lvlText w:val="%1."/>
+      <w:lvlJc w:val="left"/>
+      <w:pPr>
+        <w:ind w:left="720" w:hanging="360"/>
+      </w:pPr>
+    </w:lvl>
+    <w:lvl w:ilvl="1" w:tplc="04090019" w:tentative="1">
+      <w:start w:val="1"/>
+      <w:numFmt w:val="lowerLetter"/>
+      <w:lvlText w:val="%2."/>
+      <w:lvlJc w:val="left"/>
+      <w:pPr>
+        <w:ind w:left="1440" w:hanging="360"/>
+      </w:pPr>
+    </w:lvl>
+    <w:lvl w:ilvl="2" w:tplc="0409001B" w:tentative="1">
+      <w:start w:val="1"/>
+      <w:numFmt w:val="lowerRoman"/>
+      <w:lvlText w:val="%3."/>
+      <w:lvlJc w:val="right"/>
+      <w:pPr>
+        <w:ind w:left="2160" w:hanging="180"/>
+      </w:pPr>
+    </w:lvl>
+    <w:lvl w:ilvl="3" w:tplc="0409000F" w:tentative="1">
+      <w:start w:val="1"/>
+      <w:numFmt w:val="decimal"/>
+      <w:lvlText w:val="%4."/>
+      <w:lvlJc w:val="left"/>
+      <w:pPr>
+        <w:ind w:left="2880" w:hanging="360"/>
+      </w:pPr>
+    </w:lvl>
+    <w:lvl w:ilvl="4" w:tplc="04090019" w:tentative="1">
+      <w:start w:val="1"/>
+      <w:numFmt w:val="lowerLetter"/>
+      <w:lvlText w:val="%5."/>
+      <w:lvlJc w:val="left"/>
+      <w:pPr>
+        <w:ind w:left="3600" w:hanging="360"/>
+      </w:pPr>
+    </w:lvl>
+    <w:lvl w:ilvl="5" w:tplc="0409001B" w:tentative="1">
+      <w:start w:val="1"/>
+      <w:numFmt w:val="lowerRoman"/>
+      <w:lvlText w:val="%6."/>
+      <w:lvlJc w:val="right"/>
+      <w:pPr>
+        <w:ind w:left="4320" w:hanging="180"/>
+      </w:pPr>
+    </w:lvl>
+    <w:lvl w:ilvl="6" w:tplc="0409000F" w:tentative="1">
+      <w:start w:val="1"/>
+      <w:numFmt w:val="decimal"/>
+      <w:lvlText w:val="%7."/>
+      <w:lvlJc w:val="left"/>
+      <w:pPr>
+        <w:ind w:left="5040" w:hanging="360"/>
+      </w:pPr>
+    </w:lvl>
+    <w:lvl w:ilvl="7" w:tplc="04090019" w:tentative="1">
+      <w:start w:val="1"/>
+      <w:numFmt w:val="lowerLetter"/>
+      <w:lvlText w:val="%8."/>
+      <w:lvlJc w:val="left"/>
+      <w:pPr>
+        <w:ind w:left="5760" w:hanging="360"/>
+      </w:pPr>
+    </w:lvl>
+    <w:lvl w:ilvl="8" w:tplc="0409001B" w:tentative="1">
+      <w:start w:val="1"/>
+      <w:numFmt w:val="lowerRoman"/>
+      <w:lvlText w:val="%9."/>
+      <w:lvlJc w:val="right"/>
+      <w:pPr>
+        <w:ind w:left="6480" w:hanging="180"/>
+      </w:pPr>
+    </w:lvl>
+  </w:abstractNum>
+  <w:abstractNum w:abstractNumId="22">
+    <w:nsid w:val="6B170D99"/>
+    <w:multiLevelType w:val="hybridMultilevel"/>
+    <w:tmpl w:val="C5CE05FE"/>
+    <w:lvl w:ilvl="0" w:tplc="0409000F">
+      <w:start w:val="1"/>
+      <w:numFmt w:val="decimal"/>
+      <w:lvlText w:val="%1."/>
+      <w:lvlJc w:val="left"/>
+      <w:pPr>
+        <w:ind w:left="720" w:hanging="360"/>
+      </w:pPr>
+    </w:lvl>
+    <w:lvl w:ilvl="1" w:tplc="04090019">
+      <w:start w:val="1"/>
+      <w:numFmt w:val="lowerLetter"/>
+      <w:lvlText w:val="%2."/>
+      <w:lvlJc w:val="left"/>
+      <w:pPr>
+        <w:ind w:left="1440" w:hanging="360"/>
+      </w:pPr>
+    </w:lvl>
+    <w:lvl w:ilvl="2" w:tplc="0409001B" w:tentative="1">
+      <w:start w:val="1"/>
+      <w:numFmt w:val="lowerRoman"/>
+      <w:lvlText w:val="%3."/>
+      <w:lvlJc w:val="right"/>
+      <w:pPr>
+        <w:ind w:left="2160" w:hanging="180"/>
+      </w:pPr>
+    </w:lvl>
+    <w:lvl w:ilvl="3" w:tplc="0409000F" w:tentative="1">
+      <w:start w:val="1"/>
+      <w:numFmt w:val="decimal"/>
+      <w:lvlText w:val="%4."/>
+      <w:lvlJc w:val="left"/>
+      <w:pPr>
+        <w:ind w:left="2880" w:hanging="360"/>
+      </w:pPr>
+    </w:lvl>
+    <w:lvl w:ilvl="4" w:tplc="04090019" w:tentative="1">
+      <w:start w:val="1"/>
+      <w:numFmt w:val="lowerLetter"/>
+      <w:lvlText w:val="%5."/>
+      <w:lvlJc w:val="left"/>
+      <w:pPr>
+        <w:ind w:left="3600" w:hanging="360"/>
+      </w:pPr>
+    </w:lvl>
+    <w:lvl w:ilvl="5" w:tplc="0409001B" w:tentative="1">
+      <w:start w:val="1"/>
+      <w:numFmt w:val="lowerRoman"/>
+      <w:lvlText w:val="%6."/>
+      <w:lvlJc w:val="right"/>
+      <w:pPr>
+        <w:ind w:left="4320" w:hanging="180"/>
+      </w:pPr>
+    </w:lvl>
+    <w:lvl w:ilvl="6" w:tplc="0409000F" w:tentative="1">
+      <w:start w:val="1"/>
+      <w:numFmt w:val="decimal"/>
+      <w:lvlText w:val="%7."/>
+      <w:lvlJc w:val="left"/>
+      <w:pPr>
+        <w:ind w:left="5040" w:hanging="360"/>
+      </w:pPr>
+    </w:lvl>
+    <w:lvl w:ilvl="7" w:tplc="04090019" w:tentative="1">
+      <w:start w:val="1"/>
+      <w:numFmt w:val="lowerLetter"/>
+      <w:lvlText w:val="%8."/>
+      <w:lvlJc w:val="left"/>
+      <w:pPr>
+        <w:ind w:left="5760" w:hanging="360"/>
+      </w:pPr>
+    </w:lvl>
+    <w:lvl w:ilvl="8" w:tplc="0409001B" w:tentative="1">
+      <w:start w:val="1"/>
+      <w:numFmt w:val="lowerRoman"/>
+      <w:lvlText w:val="%9."/>
+      <w:lvlJc w:val="right"/>
+      <w:pPr>
+        <w:ind w:left="6480" w:hanging="180"/>
+      </w:pPr>
+    </w:lvl>
+  </w:abstractNum>
+  <w:abstractNum w:abstractNumId="23">
+    <w:nsid w:val="71E771EA"/>
+    <w:multiLevelType w:val="hybridMultilevel"/>
+    <w:tmpl w:val="FF60C150"/>
+    <w:lvl w:ilvl="0" w:tplc="04090001">
+      <w:start w:val="1"/>
+      <w:numFmt w:val="bullet"/>
+      <w:lvlText w:val=""/>
+      <w:lvlJc w:val="left"/>
+      <w:pPr>
+        <w:ind w:left="1080" w:hanging="360"/>
+      </w:pPr>
+      <w:rPr>
+        <w:rFonts w:ascii="Symbol" w:hAnsi="Symbol" w:hint="default"/>
+      </w:rPr>
+    </w:lvl>
+    <w:lvl w:ilvl="1" w:tplc="04090003">
+      <w:start w:val="1"/>
+      <w:numFmt w:val="bullet"/>
+      <w:lvlText w:val="o"/>
+      <w:lvlJc w:val="left"/>
+      <w:pPr>
+        <w:ind w:left="1800" w:hanging="360"/>
+      </w:pPr>
+      <w:rPr>
+        <w:rFonts w:ascii="Courier New" w:hAnsi="Courier New" w:hint="default"/>
+      </w:rPr>
+    </w:lvl>
+    <w:lvl w:ilvl="2" w:tplc="04090005">
+      <w:start w:val="1"/>
+      <w:numFmt w:val="bullet"/>
+      <w:lvlText w:val=""/>
+      <w:lvlJc w:val="left"/>
+      <w:pPr>
+        <w:ind w:left="2520" w:hanging="360"/>
+      </w:pPr>
+      <w:rPr>
+        <w:rFonts w:ascii="Wingdings" w:hAnsi="Wingdings" w:hint="default"/>
+      </w:rPr>
+    </w:lvl>
+    <w:lvl w:ilvl="3" w:tplc="04090001" w:tentative="1">
+      <w:start w:val="1"/>
+      <w:numFmt w:val="bullet"/>
+      <w:lvlText w:val=""/>
+      <w:lvlJc w:val="left"/>
+      <w:pPr>
+        <w:ind w:left="3240" w:hanging="360"/>
+      </w:pPr>
+      <w:rPr>
+        <w:rFonts w:ascii="Symbol" w:hAnsi="Symbol" w:hint="default"/>
+      </w:rPr>
+    </w:lvl>
+    <w:lvl w:ilvl="4" w:tplc="04090003" w:tentative="1">
+      <w:start w:val="1"/>
+      <w:numFmt w:val="bullet"/>
+      <w:lvlText w:val="o"/>
+      <w:lvlJc w:val="left"/>
+      <w:pPr>
+        <w:ind w:left="3960" w:hanging="360"/>
+      </w:pPr>
+      <w:rPr>
+        <w:rFonts w:ascii="Courier New" w:hAnsi="Courier New" w:hint="default"/>
+      </w:rPr>
+    </w:lvl>
+    <w:lvl w:ilvl="5" w:tplc="04090005" w:tentative="1">
+      <w:start w:val="1"/>
+      <w:numFmt w:val="bullet"/>
+      <w:lvlText w:val=""/>
+      <w:lvlJc w:val="left"/>
+      <w:pPr>
+        <w:ind w:left="4680" w:hanging="360"/>
+      </w:pPr>
+      <w:rPr>
+        <w:rFonts w:ascii="Wingdings" w:hAnsi="Wingdings" w:hint="default"/>
+      </w:rPr>
+    </w:lvl>
+    <w:lvl w:ilvl="6" w:tplc="04090001" w:tentative="1">
+      <w:start w:val="1"/>
+      <w:numFmt w:val="bullet"/>
+      <w:lvlText w:val=""/>
+      <w:lvlJc w:val="left"/>
+      <w:pPr>
+        <w:ind w:left="5400" w:hanging="360"/>
+      </w:pPr>
+      <w:rPr>
+        <w:rFonts w:ascii="Symbol" w:hAnsi="Symbol" w:hint="default"/>
+      </w:rPr>
+    </w:lvl>
+    <w:lvl w:ilvl="7" w:tplc="04090003" w:tentative="1">
+      <w:start w:val="1"/>
+      <w:numFmt w:val="bullet"/>
+      <w:lvlText w:val="o"/>
+      <w:lvlJc w:val="left"/>
+      <w:pPr>
+        <w:ind w:left="6120" w:hanging="360"/>
+      </w:pPr>
+      <w:rPr>
+        <w:rFonts w:ascii="Courier New" w:hAnsi="Courier New" w:hint="default"/>
+      </w:rPr>
+    </w:lvl>
+    <w:lvl w:ilvl="8" w:tplc="04090005" w:tentative="1">
+      <w:start w:val="1"/>
+      <w:numFmt w:val="bullet"/>
+      <w:lvlText w:val=""/>
+      <w:lvlJc w:val="left"/>
+      <w:pPr>
+        <w:ind w:left="6840" w:hanging="360"/>
+      </w:pPr>
+      <w:rPr>
+        <w:rFonts w:ascii="Wingdings" w:hAnsi="Wingdings" w:hint="default"/>
+      </w:rPr>
+    </w:lvl>
+  </w:abstractNum>
+  <w:abstractNum w:abstractNumId="24">
+    <w:nsid w:val="76A14C6D"/>
+    <w:multiLevelType w:val="hybridMultilevel"/>
+    <w:tmpl w:val="D382D75E"/>
+    <w:lvl w:ilvl="0" w:tplc="0409000F">
+      <w:start w:val="1"/>
+      <w:numFmt w:val="decimal"/>
+      <w:lvlText w:val="%1."/>
+      <w:lvlJc w:val="left"/>
+      <w:pPr>
+        <w:ind w:left="720" w:hanging="360"/>
+      </w:pPr>
+    </w:lvl>
+    <w:lvl w:ilvl="1" w:tplc="04090019" w:tentative="1">
+      <w:start w:val="1"/>
+      <w:numFmt w:val="lowerLetter"/>
+      <w:lvlText w:val="%2."/>
+      <w:lvlJc w:val="left"/>
+      <w:pPr>
+        <w:ind w:left="1440" w:hanging="360"/>
+      </w:pPr>
+    </w:lvl>
+    <w:lvl w:ilvl="2" w:tplc="0409001B" w:tentative="1">
+      <w:start w:val="1"/>
+      <w:numFmt w:val="lowerRoman"/>
+      <w:lvlText w:val="%3."/>
+      <w:lvlJc w:val="right"/>
+      <w:pPr>
+        <w:ind w:left="2160" w:hanging="180"/>
+      </w:pPr>
+    </w:lvl>
+    <w:lvl w:ilvl="3" w:tplc="0409000F" w:tentative="1">
+      <w:start w:val="1"/>
+      <w:numFmt w:val="decimal"/>
+      <w:lvlText w:val="%4."/>
+      <w:lvlJc w:val="left"/>
+      <w:pPr>
+        <w:ind w:left="2880" w:hanging="360"/>
+      </w:pPr>
+    </w:lvl>
+    <w:lvl w:ilvl="4" w:tplc="04090019" w:tentative="1">
+      <w:start w:val="1"/>
+      <w:numFmt w:val="lowerLetter"/>
+      <w:lvlText w:val="%5."/>
+      <w:lvlJc w:val="left"/>
+      <w:pPr>
+        <w:ind w:left="3600" w:hanging="360"/>
+      </w:pPr>
+    </w:lvl>
+    <w:lvl w:ilvl="5" w:tplc="0409001B" w:tentative="1">
+      <w:start w:val="1"/>
+      <w:numFmt w:val="lowerRoman"/>
+      <w:lvlText w:val="%6."/>
+      <w:lvlJc w:val="right"/>
+      <w:pPr>
+        <w:ind w:left="4320" w:hanging="180"/>
+      </w:pPr>
+    </w:lvl>
+    <w:lvl w:ilvl="6" w:tplc="0409000F" w:tentative="1">
+      <w:start w:val="1"/>
+      <w:numFmt w:val="decimal"/>
+      <w:lvlText w:val="%7."/>
+      <w:lvlJc w:val="left"/>
+      <w:pPr>
+        <w:ind w:left="5040" w:hanging="360"/>
+      </w:pPr>
+    </w:lvl>
+    <w:lvl w:ilvl="7" w:tplc="04090019" w:tentative="1">
+      <w:start w:val="1"/>
+      <w:numFmt w:val="lowerLetter"/>
+      <w:lvlText w:val="%8."/>
+      <w:lvlJc w:val="left"/>
+      <w:pPr>
+        <w:ind w:left="5760" w:hanging="360"/>
+      </w:pPr>
+    </w:lvl>
+    <w:lvl w:ilvl="8" w:tplc="0409001B" w:tentative="1">
+      <w:start w:val="1"/>
+      <w:numFmt w:val="lowerRoman"/>
+      <w:lvlText w:val="%9."/>
+      <w:lvlJc w:val="right"/>
+      <w:pPr>
+        <w:ind w:left="6480" w:hanging="180"/>
+      </w:pPr>
+    </w:lvl>
+  </w:abstractNum>
+  <w:abstractNum w:abstractNumId="25">
     <w:nsid w:val="79D52099"/>
     <w:multiLevelType w:val="hybridMultilevel"/>
     <w:tmpl w:val="B030CB26"/>
@@ -1723,26 +4787,172 @@
       </w:pPr>
     </w:lvl>
   </w:abstractNum>
+  <w:abstractNum w:abstractNumId="26">
+    <w:nsid w:val="7F0F3D58"/>
+    <w:multiLevelType w:val="hybridMultilevel"/>
+    <w:tmpl w:val="3E4E9CCA"/>
+    <w:lvl w:ilvl="0" w:tplc="0409000F">
+      <w:start w:val="1"/>
+      <w:numFmt w:val="decimal"/>
+      <w:lvlText w:val="%1."/>
+      <w:lvlJc w:val="left"/>
+      <w:pPr>
+        <w:ind w:left="720" w:hanging="360"/>
+      </w:pPr>
+    </w:lvl>
+    <w:lvl w:ilvl="1" w:tplc="04090019" w:tentative="1">
+      <w:start w:val="1"/>
+      <w:numFmt w:val="lowerLetter"/>
+      <w:lvlText w:val="%2."/>
+      <w:lvlJc w:val="left"/>
+      <w:pPr>
+        <w:ind w:left="1440" w:hanging="360"/>
+      </w:pPr>
+    </w:lvl>
+    <w:lvl w:ilvl="2" w:tplc="0409001B" w:tentative="1">
+      <w:start w:val="1"/>
+      <w:numFmt w:val="lowerRoman"/>
+      <w:lvlText w:val="%3."/>
+      <w:lvlJc w:val="right"/>
+      <w:pPr>
+        <w:ind w:left="2160" w:hanging="180"/>
+      </w:pPr>
+    </w:lvl>
+    <w:lvl w:ilvl="3" w:tplc="0409000F" w:tentative="1">
+      <w:start w:val="1"/>
+      <w:numFmt w:val="decimal"/>
+      <w:lvlText w:val="%4."/>
+      <w:lvlJc w:val="left"/>
+      <w:pPr>
+        <w:ind w:left="2880" w:hanging="360"/>
+      </w:pPr>
+    </w:lvl>
+    <w:lvl w:ilvl="4" w:tplc="04090019" w:tentative="1">
+      <w:start w:val="1"/>
+      <w:numFmt w:val="lowerLetter"/>
+      <w:lvlText w:val="%5."/>
+      <w:lvlJc w:val="left"/>
+      <w:pPr>
+        <w:ind w:left="3600" w:hanging="360"/>
+      </w:pPr>
+    </w:lvl>
+    <w:lvl w:ilvl="5" w:tplc="0409001B" w:tentative="1">
+      <w:start w:val="1"/>
+      <w:numFmt w:val="lowerRoman"/>
+      <w:lvlText w:val="%6."/>
+      <w:lvlJc w:val="right"/>
+      <w:pPr>
+        <w:ind w:left="4320" w:hanging="180"/>
+      </w:pPr>
+    </w:lvl>
+    <w:lvl w:ilvl="6" w:tplc="0409000F" w:tentative="1">
+      <w:start w:val="1"/>
+      <w:numFmt w:val="decimal"/>
+      <w:lvlText w:val="%7."/>
+      <w:lvlJc w:val="left"/>
+      <w:pPr>
+        <w:ind w:left="5040" w:hanging="360"/>
+      </w:pPr>
+    </w:lvl>
+    <w:lvl w:ilvl="7" w:tplc="04090019" w:tentative="1">
+      <w:start w:val="1"/>
+      <w:numFmt w:val="lowerLetter"/>
+      <w:lvlText w:val="%8."/>
+      <w:lvlJc w:val="left"/>
+      <w:pPr>
+        <w:ind w:left="5760" w:hanging="360"/>
+      </w:pPr>
+    </w:lvl>
+    <w:lvl w:ilvl="8" w:tplc="0409001B" w:tentative="1">
+      <w:start w:val="1"/>
+      <w:numFmt w:val="lowerRoman"/>
+      <w:lvlText w:val="%9."/>
+      <w:lvlJc w:val="right"/>
+      <w:pPr>
+        <w:ind w:left="6480" w:hanging="180"/>
+      </w:pPr>
+    </w:lvl>
+  </w:abstractNum>
   <w:num w:numId="1">
-    <w:abstractNumId w:val="6"/>
+    <w:abstractNumId w:val="25"/>
   </w:num>
   <w:num w:numId="2">
     <w:abstractNumId w:val="0"/>
   </w:num>
   <w:num w:numId="3">
-    <w:abstractNumId w:val="5"/>
+    <w:abstractNumId w:val="18"/>
   </w:num>
   <w:num w:numId="4">
     <w:abstractNumId w:val="1"/>
   </w:num>
   <w:num w:numId="5">
+    <w:abstractNumId w:val="3"/>
+  </w:num>
+  <w:num w:numId="6">
+    <w:abstractNumId w:val="13"/>
+  </w:num>
+  <w:num w:numId="7">
+    <w:abstractNumId w:val="5"/>
+  </w:num>
+  <w:num w:numId="8">
+    <w:abstractNumId w:val="6"/>
+  </w:num>
+  <w:num w:numId="9">
+    <w:abstractNumId w:val="8"/>
+  </w:num>
+  <w:num w:numId="10">
+    <w:abstractNumId w:val="15"/>
+  </w:num>
+  <w:num w:numId="11">
+    <w:abstractNumId w:val="19"/>
+  </w:num>
+  <w:num w:numId="12">
+    <w:abstractNumId w:val="22"/>
+  </w:num>
+  <w:num w:numId="13">
+    <w:abstractNumId w:val="11"/>
+  </w:num>
+  <w:num w:numId="14">
+    <w:abstractNumId w:val="21"/>
+  </w:num>
+  <w:num w:numId="15">
+    <w:abstractNumId w:val="24"/>
+  </w:num>
+  <w:num w:numId="16">
+    <w:abstractNumId w:val="14"/>
+  </w:num>
+  <w:num w:numId="17">
+    <w:abstractNumId w:val="9"/>
+  </w:num>
+  <w:num w:numId="18">
     <w:abstractNumId w:val="2"/>
   </w:num>
-  <w:num w:numId="6">
+  <w:num w:numId="19">
+    <w:abstractNumId w:val="7"/>
+  </w:num>
+  <w:num w:numId="20">
+    <w:abstractNumId w:val="17"/>
+  </w:num>
+  <w:num w:numId="21">
+    <w:abstractNumId w:val="12"/>
+  </w:num>
+  <w:num w:numId="22">
+    <w:abstractNumId w:val="23"/>
+  </w:num>
+  <w:num w:numId="23">
+    <w:abstractNumId w:val="10"/>
+  </w:num>
+  <w:num w:numId="24">
     <w:abstractNumId w:val="4"/>
   </w:num>
-  <w:num w:numId="7">
-    <w:abstractNumId w:val="3"/>
+  <w:num w:numId="25">
+    <w:abstractNumId w:val="20"/>
+  </w:num>
+  <w:num w:numId="26">
+    <w:abstractNumId w:val="26"/>
+  </w:num>
+  <w:num w:numId="27">
+    <w:abstractNumId w:val="16"/>
   </w:num>
 </w:numbering>
 </file>

</xml_diff>

<commit_message>
Added Sequence Diagrams for a few more use cases
</commit_message>
<xml_diff>
--- a/ordering/Use Cases/Pizza Ordering Use Cases.docx
+++ b/ordering/Use Cases/Pizza Ordering Use Cases.docx
@@ -25,235 +25,329 @@
       </w:pPr>
     </w:p>
     <w:p>
-      <w:pPr>
+      <w:r>
         <w:rPr>
           <w:u w:val="single"/>
         </w:rPr>
-      </w:pPr>
+        <w:t>Use Case Title:</w:t>
+      </w:r>
+      <w:r>
+        <w:t xml:space="preserve"> "</w:t>
+      </w:r>
+      <w:r>
+        <w:t xml:space="preserve"> </w:t>
+      </w:r>
+      <w:r>
+        <w:rPr>
+          <w:b/>
+        </w:rPr>
+        <w:t>Make</w:t>
+      </w:r>
+      <w:r>
+        <w:t xml:space="preserve"> </w:t>
+      </w:r>
+      <w:r>
+        <w:rPr>
+          <w:b/>
+        </w:rPr>
+        <w:t>Order</w:t>
+      </w:r>
+      <w:r>
+        <w:t>"</w:t>
+      </w:r>
+    </w:p>
+    <w:p>
       <w:r>
         <w:rPr>
           <w:u w:val="single"/>
         </w:rPr>
-        <w:t>Use Case Title:”Collect Customer Information”</w:t>
-      </w:r>
-    </w:p>
-    <w:p>
-      <w:pPr>
-        <w:rPr>
-          <w:u w:val="single"/>
-        </w:rPr>
-      </w:pPr>
-    </w:p>
-    <w:p>
-      <w:pPr>
-        <w:rPr>
-          <w:u w:val="single"/>
-        </w:rPr>
-      </w:pPr>
-      <w:r>
-        <w:rPr>
-          <w:u w:val="single"/>
-        </w:rPr>
-        <w:t>Use Case Title: “Retrieve Order</w:t>
+        <w:t>Main Success Scenario</w:t>
+      </w:r>
+      <w:r>
+        <w:t>:</w:t>
+      </w:r>
+    </w:p>
+    <w:p>
+      <w:pPr>
+        <w:pStyle w:val="ListParagraph"/>
+        <w:numPr>
+          <w:ilvl w:val="0"/>
+          <w:numId w:val="1"/>
+        </w:numPr>
+      </w:pPr>
+      <w:r>
+        <w:t>U</w:t>
+      </w:r>
+      <w:r>
+        <w:t xml:space="preserve">ser selects order options (size, toppings, crust, drink combination, eat-in vs. delivery) </w:t>
+      </w:r>
+    </w:p>
+    <w:p>
+      <w:pPr>
+        <w:pStyle w:val="ListParagraph"/>
+        <w:numPr>
+          <w:ilvl w:val="0"/>
+          <w:numId w:val="1"/>
+        </w:numPr>
+      </w:pPr>
+      <w:r>
+        <w:t>System verifies order options can be satisfied (i.e., store did not run out of marinara sauce or Jarritos soda)</w:t>
+      </w:r>
+    </w:p>
+    <w:p>
+      <w:pPr>
+        <w:pStyle w:val="ListParagraph"/>
+        <w:numPr>
+          <w:ilvl w:val="0"/>
+          <w:numId w:val="1"/>
+        </w:numPr>
+      </w:pPr>
+      <w:r>
+        <w:t>U</w:t>
+      </w:r>
+      <w:r>
+        <w:t>ser is cited price</w:t>
+      </w:r>
+    </w:p>
+    <w:p>
+      <w:pPr>
+        <w:pStyle w:val="ListParagraph"/>
+        <w:numPr>
+          <w:ilvl w:val="0"/>
+          <w:numId w:val="1"/>
+        </w:numPr>
+      </w:pPr>
+      <w:r>
+        <w:t>If order is to be delivered, sys</w:t>
       </w:r>
       <w:bookmarkStart w:id="0" w:name="_GoBack"/>
       <w:bookmarkEnd w:id="0"/>
       <w:r>
+        <w:t>tem collects/retrieves customer info</w:t>
+      </w:r>
+    </w:p>
+    <w:p>
+      <w:pPr>
+        <w:pStyle w:val="ListParagraph"/>
+        <w:numPr>
+          <w:ilvl w:val="0"/>
+          <w:numId w:val="1"/>
+        </w:numPr>
+      </w:pPr>
+      <w:r>
+        <w:t>I</w:t>
+      </w:r>
+      <w:r>
+        <w:t>f order is to be delivered, system provides delivery estimate</w:t>
+      </w:r>
+    </w:p>
+    <w:p>
+      <w:pPr>
+        <w:pStyle w:val="ListParagraph"/>
+        <w:numPr>
+          <w:ilvl w:val="0"/>
+          <w:numId w:val="1"/>
+        </w:numPr>
+      </w:pPr>
+      <w:r>
+        <w:t>U</w:t>
+      </w:r>
+      <w:r>
+        <w:t>ser selects payment option (cash/card)</w:t>
+      </w:r>
+    </w:p>
+    <w:p>
+      <w:pPr>
+        <w:pStyle w:val="ListParagraph"/>
+        <w:numPr>
+          <w:ilvl w:val="0"/>
+          <w:numId w:val="1"/>
+        </w:numPr>
+      </w:pPr>
+      <w:r>
+        <w:t>U</w:t>
+      </w:r>
+      <w:r>
+        <w:t>ser pays the bill (if card is used)</w:t>
+      </w:r>
+    </w:p>
+    <w:p>
+      <w:pPr>
+        <w:pStyle w:val="ListParagraph"/>
+        <w:numPr>
+          <w:ilvl w:val="0"/>
+          <w:numId w:val="1"/>
+        </w:numPr>
+      </w:pPr>
+      <w:r>
+        <w:t>O</w:t>
+      </w:r>
+      <w:r>
+        <w:t>rder is cooked and delivered</w:t>
+      </w:r>
+    </w:p>
+    <w:p>
+      <w:pPr>
+        <w:pStyle w:val="ListParagraph"/>
+        <w:numPr>
+          <w:ilvl w:val="0"/>
+          <w:numId w:val="1"/>
+        </w:numPr>
+      </w:pPr>
+      <w:r>
+        <w:t>I</w:t>
+      </w:r>
+      <w:r>
+        <w:t>f user selected to pay in cash, user pays upon delivery</w:t>
+      </w:r>
+    </w:p>
+    <w:p>
+      <w:pPr>
+        <w:pStyle w:val="ListParagraph"/>
+        <w:numPr>
+          <w:ilvl w:val="0"/>
+          <w:numId w:val="1"/>
+        </w:numPr>
+      </w:pPr>
+      <w:r>
+        <w:t>Order is closed</w:t>
+      </w:r>
+    </w:p>
+    <w:p>
+      <w:pPr>
         <w:rPr>
           <w:u w:val="single"/>
         </w:rPr>
-        <w:t>”</w:t>
-      </w:r>
-    </w:p>
-    <w:p>
-      <w:pPr>
+      </w:pPr>
+    </w:p>
+    <w:p>
+      <w:r>
         <w:rPr>
           <w:u w:val="single"/>
         </w:rPr>
-      </w:pPr>
-    </w:p>
-    <w:p>
-      <w:r>
-        <w:rPr>
-          <w:u w:val="single"/>
-        </w:rPr>
-        <w:t>Use Case Title:</w:t>
-      </w:r>
-      <w:r>
-        <w:t xml:space="preserve"> "</w:t>
+        <w:t>Alternate Flow</w:t>
+      </w:r>
+      <w:r>
+        <w:t>:</w:t>
+      </w:r>
+    </w:p>
+    <w:p>
+      <w:pPr>
+        <w:ind w:firstLine="720"/>
+      </w:pPr>
+      <w:r>
+        <w:t xml:space="preserve">1a. certain item (topping, beverage) is not available </w:t>
+      </w:r>
+    </w:p>
+    <w:p>
+      <w:pPr>
+        <w:pStyle w:val="ListParagraph"/>
+        <w:numPr>
+          <w:ilvl w:val="0"/>
+          <w:numId w:val="22"/>
+        </w:numPr>
+      </w:pPr>
+      <w:proofErr w:type="gramStart"/>
+      <w:r>
+        <w:t>system</w:t>
+      </w:r>
+      <w:proofErr w:type="gramEnd"/>
+      <w:r>
+        <w:t xml:space="preserve"> informs the customer.</w:t>
+      </w:r>
+      <w:r>
+        <w:t xml:space="preserve"> </w:t>
+      </w:r>
+    </w:p>
+    <w:p>
+      <w:pPr>
+        <w:pStyle w:val="ListParagraph"/>
+        <w:numPr>
+          <w:ilvl w:val="0"/>
+          <w:numId w:val="22"/>
+        </w:numPr>
+      </w:pPr>
+      <w:proofErr w:type="gramStart"/>
+      <w:r>
+        <w:t>customer</w:t>
+      </w:r>
+      <w:proofErr w:type="gramEnd"/>
+      <w:r>
+        <w:t xml:space="preserve"> selects alternative topping or beverage</w:t>
+      </w:r>
+    </w:p>
+    <w:p>
+      <w:pPr>
+        <w:pStyle w:val="ListParagraph"/>
+        <w:numPr>
+          <w:ilvl w:val="0"/>
+          <w:numId w:val="22"/>
+        </w:numPr>
+      </w:pPr>
+      <w:proofErr w:type="gramStart"/>
+      <w:r>
+        <w:t>customer</w:t>
+      </w:r>
+      <w:proofErr w:type="gramEnd"/>
+      <w:r>
+        <w:t xml:space="preserve"> cancels order</w:t>
+      </w:r>
+      <w:r>
+        <w:t>(“</w:t>
       </w:r>
       <w:r>
         <w:rPr>
           <w:b/>
         </w:rPr>
-        <w:t>Make</w:t>
+        <w:t>Cancel Order</w:t>
+      </w:r>
+      <w:r>
+        <w:t>” use case)</w:t>
+      </w:r>
+    </w:p>
+    <w:p>
+      <w:pPr>
+        <w:ind w:left="720"/>
+      </w:pPr>
+      <w:r>
+        <w:t xml:space="preserve">3a. </w:t>
+      </w:r>
+      <w:proofErr w:type="gramStart"/>
+      <w:r>
+        <w:t>price</w:t>
+      </w:r>
+      <w:proofErr w:type="gramEnd"/>
+      <w:r>
+        <w:t xml:space="preserve"> is not acceptable to the customer</w:t>
+      </w:r>
+    </w:p>
+    <w:p>
+      <w:pPr>
+        <w:pStyle w:val="ListParagraph"/>
+        <w:numPr>
+          <w:ilvl w:val="0"/>
+          <w:numId w:val="25"/>
+        </w:numPr>
+      </w:pPr>
+      <w:proofErr w:type="gramStart"/>
+      <w:r>
+        <w:t>order</w:t>
+      </w:r>
+      <w:proofErr w:type="gramEnd"/>
+      <w:r>
+        <w:t xml:space="preserve"> is cancelled</w:t>
+      </w:r>
+      <w:r>
+        <w:t xml:space="preserve"> (“</w:t>
       </w:r>
       <w:r>
         <w:rPr>
           <w:b/>
         </w:rPr>
-        <w:t xml:space="preserve"> Order</w:t>
-      </w:r>
-      <w:r>
-        <w:t>"</w:t>
-      </w:r>
-    </w:p>
-    <w:p>
-      <w:r>
-        <w:rPr>
-          <w:u w:val="single"/>
-        </w:rPr>
-        <w:t>Main Success Scenario</w:t>
-      </w:r>
-      <w:r>
-        <w:t>:</w:t>
-      </w:r>
-    </w:p>
-    <w:p>
-      <w:pPr>
-        <w:pStyle w:val="ListParagraph"/>
-        <w:numPr>
-          <w:ilvl w:val="0"/>
-          <w:numId w:val="1"/>
-        </w:numPr>
-      </w:pPr>
-      <w:r>
-        <w:t>U</w:t>
-      </w:r>
-      <w:r>
-        <w:t xml:space="preserve">ser selects order options (size, toppings, crust, drink combination, eat-in vs. delivery) </w:t>
-      </w:r>
-    </w:p>
-    <w:p>
-      <w:pPr>
-        <w:pStyle w:val="ListParagraph"/>
-        <w:numPr>
-          <w:ilvl w:val="0"/>
-          <w:numId w:val="1"/>
-        </w:numPr>
-      </w:pPr>
-      <w:r>
-        <w:t>System verifies order options can be satisfied (i.e., store did not run out of marinara sauce or Jarritos soda)</w:t>
-      </w:r>
-    </w:p>
-    <w:p>
-      <w:pPr>
-        <w:pStyle w:val="ListParagraph"/>
-        <w:numPr>
-          <w:ilvl w:val="0"/>
-          <w:numId w:val="1"/>
-        </w:numPr>
-      </w:pPr>
-      <w:r>
-        <w:t>U</w:t>
-      </w:r>
-      <w:r>
-        <w:t>ser is cited price</w:t>
-      </w:r>
-    </w:p>
-    <w:p>
-      <w:pPr>
-        <w:pStyle w:val="ListParagraph"/>
-        <w:numPr>
-          <w:ilvl w:val="0"/>
-          <w:numId w:val="1"/>
-        </w:numPr>
-      </w:pPr>
-      <w:r>
-        <w:t>I</w:t>
-      </w:r>
-      <w:r>
-        <w:t>f order is to be delivered, system provides delivery estimate</w:t>
-      </w:r>
-    </w:p>
-    <w:p>
-      <w:pPr>
-        <w:pStyle w:val="ListParagraph"/>
-        <w:numPr>
-          <w:ilvl w:val="0"/>
-          <w:numId w:val="1"/>
-        </w:numPr>
-      </w:pPr>
-      <w:r>
-        <w:t>U</w:t>
-      </w:r>
-      <w:r>
-        <w:t>ser selects payment option (cash/card)</w:t>
-      </w:r>
-    </w:p>
-    <w:p>
-      <w:pPr>
-        <w:pStyle w:val="ListParagraph"/>
-        <w:numPr>
-          <w:ilvl w:val="0"/>
-          <w:numId w:val="1"/>
-        </w:numPr>
-      </w:pPr>
-      <w:r>
-        <w:t>U</w:t>
-      </w:r>
-      <w:r>
-        <w:t>ser pays the bill (if card is used)</w:t>
-      </w:r>
-    </w:p>
-    <w:p>
-      <w:pPr>
-        <w:pStyle w:val="ListParagraph"/>
-        <w:numPr>
-          <w:ilvl w:val="0"/>
-          <w:numId w:val="1"/>
-        </w:numPr>
-      </w:pPr>
-      <w:r>
-        <w:t>O</w:t>
-      </w:r>
-      <w:r>
-        <w:t>rder is cooked and delivered</w:t>
-      </w:r>
-    </w:p>
-    <w:p>
-      <w:pPr>
-        <w:pStyle w:val="ListParagraph"/>
-        <w:numPr>
-          <w:ilvl w:val="0"/>
-          <w:numId w:val="1"/>
-        </w:numPr>
-      </w:pPr>
-      <w:r>
-        <w:t>I</w:t>
-      </w:r>
-      <w:r>
-        <w:t>f user selected to pay in cash, user pays upon delivery</w:t>
-      </w:r>
-    </w:p>
-    <w:p>
-      <w:pPr>
-        <w:pStyle w:val="ListParagraph"/>
-        <w:numPr>
-          <w:ilvl w:val="0"/>
-          <w:numId w:val="1"/>
-        </w:numPr>
-      </w:pPr>
-      <w:r>
-        <w:t>Order is closed</w:t>
-      </w:r>
-    </w:p>
-    <w:p>
-      <w:pPr>
-        <w:rPr>
-          <w:u w:val="single"/>
-        </w:rPr>
-      </w:pPr>
-    </w:p>
-    <w:p>
-      <w:r>
-        <w:rPr>
-          <w:u w:val="single"/>
-        </w:rPr>
-        <w:t>Alternate Flow</w:t>
-      </w:r>
-      <w:r>
-        <w:t>:</w:t>
+        <w:t>Cancel Order</w:t>
+      </w:r>
+      <w:r>
+        <w:t>” use case)</w:t>
       </w:r>
     </w:p>
     <w:p>
@@ -261,101 +355,18 @@
         <w:ind w:firstLine="720"/>
       </w:pPr>
       <w:r>
-        <w:t xml:space="preserve">1a. certain item (topping, beverage) is not available </w:t>
-      </w:r>
-    </w:p>
-    <w:p>
-      <w:pPr>
-        <w:pStyle w:val="ListParagraph"/>
-        <w:numPr>
-          <w:ilvl w:val="0"/>
-          <w:numId w:val="22"/>
-        </w:numPr>
-      </w:pPr>
-      <w:r>
-        <w:t>system informs the customer.</w:t>
-      </w:r>
-      <w:r>
-        <w:t xml:space="preserve"> </w:t>
-      </w:r>
-    </w:p>
-    <w:p>
-      <w:pPr>
-        <w:pStyle w:val="ListParagraph"/>
-        <w:numPr>
-          <w:ilvl w:val="0"/>
-          <w:numId w:val="22"/>
-        </w:numPr>
-      </w:pPr>
-      <w:r>
-        <w:t>customer selects alternative topping or beverage</w:t>
-      </w:r>
-    </w:p>
-    <w:p>
-      <w:pPr>
-        <w:pStyle w:val="ListParagraph"/>
-        <w:numPr>
-          <w:ilvl w:val="0"/>
-          <w:numId w:val="22"/>
-        </w:numPr>
-      </w:pPr>
-      <w:r>
-        <w:t>customer cancels order</w:t>
-      </w:r>
-      <w:r>
-        <w:t>(“</w:t>
-      </w:r>
-      <w:r>
-        <w:rPr>
-          <w:b/>
-        </w:rPr>
-        <w:t>Cancel Order</w:t>
-      </w:r>
-      <w:r>
-        <w:t>” use case)</w:t>
-      </w:r>
-    </w:p>
-    <w:p>
-      <w:pPr>
-        <w:ind w:left="720"/>
-      </w:pPr>
-      <w:r>
-        <w:t>3a. price is not acceptable to the customer</w:t>
-      </w:r>
-    </w:p>
-    <w:p>
-      <w:pPr>
-        <w:pStyle w:val="ListParagraph"/>
-        <w:numPr>
-          <w:ilvl w:val="0"/>
-          <w:numId w:val="25"/>
-        </w:numPr>
-      </w:pPr>
-      <w:r>
-        <w:t>order is cancelled</w:t>
-      </w:r>
-      <w:r>
-        <w:t xml:space="preserve"> (“</w:t>
-      </w:r>
-      <w:r>
-        <w:rPr>
-          <w:b/>
-        </w:rPr>
-        <w:t>Cancel Order</w:t>
-      </w:r>
-      <w:r>
-        <w:t>” use case)</w:t>
-      </w:r>
-    </w:p>
-    <w:p>
-      <w:pPr>
-        <w:ind w:firstLine="720"/>
-      </w:pPr>
-      <w:r>
         <w:t>4</w:t>
       </w:r>
       <w:r>
-        <w:t>a. system does not deliver to customer's location</w:t>
+        <w:t xml:space="preserve">a. </w:t>
+      </w:r>
+      <w:proofErr w:type="gramStart"/>
+      <w:r>
+        <w:t>system</w:t>
+      </w:r>
+      <w:proofErr w:type="gramEnd"/>
+      <w:r>
+        <w:t xml:space="preserve"> does not deliver to customer's location</w:t>
       </w:r>
     </w:p>
     <w:p>
@@ -366,8 +377,13 @@
       <w:r>
         <w:tab/>
       </w:r>
-      <w:r>
-        <w:t>order is cancelled</w:t>
+      <w:proofErr w:type="gramStart"/>
+      <w:r>
+        <w:t>order</w:t>
+      </w:r>
+      <w:proofErr w:type="gramEnd"/>
+      <w:r>
+        <w:t xml:space="preserve"> is cancelled</w:t>
       </w:r>
       <w:r>
         <w:t xml:space="preserve"> (“</w:t>
@@ -390,7 +406,15 @@
         <w:t>4</w:t>
       </w:r>
       <w:r>
-        <w:t>b. delivery time is not acceptable</w:t>
+        <w:t xml:space="preserve">b. </w:t>
+      </w:r>
+      <w:proofErr w:type="gramStart"/>
+      <w:r>
+        <w:t>delivery</w:t>
+      </w:r>
+      <w:proofErr w:type="gramEnd"/>
+      <w:r>
+        <w:t xml:space="preserve"> time is not acceptable</w:t>
       </w:r>
       <w:r>
         <w:t xml:space="preserve"> to customer</w:t>
@@ -401,8 +425,13 @@
         <w:pStyle w:val="ListParagraph"/>
         <w:ind w:left="1440"/>
       </w:pPr>
-      <w:r>
-        <w:t>order is cancelled</w:t>
+      <w:proofErr w:type="gramStart"/>
+      <w:r>
+        <w:t>order</w:t>
+      </w:r>
+      <w:proofErr w:type="gramEnd"/>
+      <w:r>
+        <w:t xml:space="preserve"> is cancelled</w:t>
       </w:r>
       <w:r>
         <w:t xml:space="preserve"> (“</w:t>
@@ -422,7 +451,15 @@
         <w:ind w:firstLine="720"/>
       </w:pPr>
       <w:r>
-        <w:t>5a. payment does not go through</w:t>
+        <w:t xml:space="preserve">5a. </w:t>
+      </w:r>
+      <w:proofErr w:type="gramStart"/>
+      <w:r>
+        <w:t>payment</w:t>
+      </w:r>
+      <w:proofErr w:type="gramEnd"/>
+      <w:r>
+        <w:t xml:space="preserve"> does not go through</w:t>
       </w:r>
     </w:p>
     <w:p>
@@ -433,8 +470,13 @@
           <w:numId w:val="19"/>
         </w:numPr>
       </w:pPr>
-      <w:r>
-        <w:t xml:space="preserve">repeat </w:t>
+      <w:proofErr w:type="gramStart"/>
+      <w:r>
+        <w:t>repeat</w:t>
+      </w:r>
+      <w:proofErr w:type="gramEnd"/>
+      <w:r>
+        <w:t xml:space="preserve"> </w:t>
       </w:r>
       <w:r>
         <w:t xml:space="preserve">process from </w:t>
@@ -457,8 +499,13 @@
           <w:numId w:val="19"/>
         </w:numPr>
       </w:pPr>
-      <w:r>
-        <w:t>order is cancelled</w:t>
+      <w:proofErr w:type="gramStart"/>
+      <w:r>
+        <w:t>order</w:t>
+      </w:r>
+      <w:proofErr w:type="gramEnd"/>
+      <w:r>
+        <w:t xml:space="preserve"> is cancelled</w:t>
       </w:r>
       <w:r>
         <w:t xml:space="preserve"> (“</w:t>
@@ -478,7 +525,15 @@
         <w:ind w:firstLine="720"/>
       </w:pPr>
       <w:r>
-        <w:t>6a. For some reason, order cannot be delivered (due to disaster etc)</w:t>
+        <w:t xml:space="preserve">6a. </w:t>
+      </w:r>
+      <w:proofErr w:type="gramStart"/>
+      <w:r>
+        <w:t>For</w:t>
+      </w:r>
+      <w:proofErr w:type="gramEnd"/>
+      <w:r>
+        <w:t xml:space="preserve"> some reason, order cannot be delivered (due to disaster etc)</w:t>
       </w:r>
     </w:p>
     <w:p>
@@ -488,8 +543,13 @@
       <w:r>
         <w:tab/>
       </w:r>
-      <w:r>
-        <w:t>customer is issued refund</w:t>
+      <w:proofErr w:type="gramStart"/>
+      <w:r>
+        <w:t>customer</w:t>
+      </w:r>
+      <w:proofErr w:type="gramEnd"/>
+      <w:r>
+        <w:t xml:space="preserve"> is issued refund</w:t>
       </w:r>
     </w:p>
     <w:p>
@@ -581,70 +641,70 @@
         </w:numPr>
       </w:pPr>
       <w:r>
+        <w:t>System verifies it is possibl</w:t>
+      </w:r>
+      <w:r>
+        <w:t>e (</w:t>
+      </w:r>
+      <w:r>
+        <w:t>the order is not</w:t>
+      </w:r>
+      <w:r>
+        <w:t xml:space="preserve"> entered step 7 of the “</w:t>
+      </w:r>
+      <w:r>
+        <w:rPr>
+          <w:b/>
+        </w:rPr>
+        <w:t>Make Order</w:t>
+      </w:r>
+      <w:r>
+        <w:t>” use case</w:t>
+      </w:r>
+      <w:r>
+        <w:t>)</w:t>
+      </w:r>
+    </w:p>
+    <w:p>
+      <w:pPr>
+        <w:pStyle w:val="ListParagraph"/>
+        <w:numPr>
+          <w:ilvl w:val="0"/>
+          <w:numId w:val="3"/>
+        </w:numPr>
+      </w:pPr>
+      <w:r>
+        <w:t>System updates order state</w:t>
+      </w:r>
+    </w:p>
+    <w:p>
+      <w:pPr>
+        <w:pStyle w:val="ListParagraph"/>
+        <w:numPr>
+          <w:ilvl w:val="0"/>
+          <w:numId w:val="3"/>
+        </w:numPr>
+      </w:pPr>
+      <w:r>
+        <w:t xml:space="preserve">If necessary, </w:t>
+      </w:r>
+      <w:r>
+        <w:t xml:space="preserve">system issues refund to </w:t>
+      </w:r>
+      <w:r>
+        <w:t>customer</w:t>
+      </w:r>
+    </w:p>
+    <w:p>
+      <w:pPr>
+        <w:pStyle w:val="ListParagraph"/>
+        <w:numPr>
+          <w:ilvl w:val="0"/>
+          <w:numId w:val="3"/>
+        </w:numPr>
+      </w:pPr>
+      <w:r>
         <w:lastRenderedPageBreak/>
-        <w:t>System verifies it is possibl</w:t>
-      </w:r>
-      <w:r>
-        <w:t>e (</w:t>
-      </w:r>
-      <w:r>
-        <w:t>the order is not</w:t>
-      </w:r>
-      <w:r>
-        <w:t xml:space="preserve"> entered step 7 of the “</w:t>
-      </w:r>
-      <w:r>
-        <w:rPr>
-          <w:b/>
-        </w:rPr>
-        <w:t>Make Order</w:t>
-      </w:r>
-      <w:r>
-        <w:t>” use case</w:t>
-      </w:r>
-      <w:r>
-        <w:t>)</w:t>
-      </w:r>
-    </w:p>
-    <w:p>
-      <w:pPr>
-        <w:pStyle w:val="ListParagraph"/>
-        <w:numPr>
-          <w:ilvl w:val="0"/>
-          <w:numId w:val="3"/>
-        </w:numPr>
-      </w:pPr>
-      <w:r>
-        <w:t>System updates order state</w:t>
-      </w:r>
-    </w:p>
-    <w:p>
-      <w:pPr>
-        <w:pStyle w:val="ListParagraph"/>
-        <w:numPr>
-          <w:ilvl w:val="0"/>
-          <w:numId w:val="3"/>
-        </w:numPr>
-      </w:pPr>
-      <w:r>
-        <w:t xml:space="preserve">If necessary, </w:t>
-      </w:r>
-      <w:r>
-        <w:t xml:space="preserve">system issues refund to </w:t>
-      </w:r>
-      <w:r>
-        <w:t>customer</w:t>
-      </w:r>
-    </w:p>
-    <w:p>
-      <w:pPr>
-        <w:pStyle w:val="ListParagraph"/>
-        <w:numPr>
-          <w:ilvl w:val="0"/>
-          <w:numId w:val="3"/>
-        </w:numPr>
-      </w:pPr>
-      <w:r>
         <w:t>Order is closed</w:t>
       </w:r>
     </w:p>
@@ -670,7 +730,15 @@
     <w:p>
       <w:r>
         <w:tab/>
-        <w:t>2a. order cannot be found</w:t>
+        <w:t xml:space="preserve">2a. </w:t>
+      </w:r>
+      <w:proofErr w:type="gramStart"/>
+      <w:r>
+        <w:t>order</w:t>
+      </w:r>
+      <w:proofErr w:type="gramEnd"/>
+      <w:r>
+        <w:t xml:space="preserve"> cannot be found</w:t>
       </w:r>
     </w:p>
     <w:p>
@@ -706,7 +774,15 @@
         </w:numPr>
       </w:pPr>
       <w:r>
-        <w:t>Otherwise,  inform user order cannot be found</w:t>
+        <w:t>Otherwise</w:t>
+      </w:r>
+      <w:proofErr w:type="gramStart"/>
+      <w:r>
+        <w:t>,  inform</w:t>
+      </w:r>
+      <w:proofErr w:type="gramEnd"/>
+      <w:r>
+        <w:t xml:space="preserve"> user order cannot be found</w:t>
       </w:r>
     </w:p>
     <w:p>
@@ -717,7 +793,15 @@
         <w:t>3</w:t>
       </w:r>
       <w:r>
-        <w:t>a. order cannot be cancelled</w:t>
+        <w:t xml:space="preserve">a. </w:t>
+      </w:r>
+      <w:proofErr w:type="gramStart"/>
+      <w:r>
+        <w:t>order</w:t>
+      </w:r>
+      <w:proofErr w:type="gramEnd"/>
+      <w:r>
+        <w:t xml:space="preserve"> cannot be cancelled</w:t>
       </w:r>
       <w:r>
         <w:t xml:space="preserve"> (i.e., it is already cooked and on its way)</w:t>
@@ -731,11 +815,16 @@
           <w:numId w:val="17"/>
         </w:numPr>
       </w:pPr>
+      <w:proofErr w:type="gramStart"/>
       <w:r>
         <w:t>sy</w:t>
       </w:r>
       <w:r>
-        <w:t>stem gives customer two choices</w:t>
+        <w:t>stem</w:t>
+      </w:r>
+      <w:proofErr w:type="gramEnd"/>
+      <w:r>
+        <w:t xml:space="preserve"> gives customer two choices</w:t>
       </w:r>
     </w:p>
     <w:p>
@@ -746,8 +835,13 @@
           <w:numId w:val="17"/>
         </w:numPr>
       </w:pPr>
-      <w:r>
-        <w:t>cancel order with no refund</w:t>
+      <w:proofErr w:type="gramStart"/>
+      <w:r>
+        <w:t>cancel</w:t>
+      </w:r>
+      <w:proofErr w:type="gramEnd"/>
+      <w:r>
+        <w:t xml:space="preserve"> order with no refund</w:t>
       </w:r>
     </w:p>
     <w:p>
@@ -758,8 +852,13 @@
           <w:numId w:val="17"/>
         </w:numPr>
       </w:pPr>
-      <w:r>
-        <w:t>proceed with original order</w:t>
+      <w:proofErr w:type="gramStart"/>
+      <w:r>
+        <w:t>proceed</w:t>
+      </w:r>
+      <w:proofErr w:type="gramEnd"/>
+      <w:r>
+        <w:t xml:space="preserve"> with original order</w:t>
       </w:r>
     </w:p>
     <w:p>
@@ -770,8 +869,13 @@
           <w:numId w:val="17"/>
         </w:numPr>
       </w:pPr>
-      <w:r>
-        <w:t>user selects one of above options</w:t>
+      <w:proofErr w:type="gramStart"/>
+      <w:r>
+        <w:t>user</w:t>
+      </w:r>
+      <w:proofErr w:type="gramEnd"/>
+      <w:r>
+        <w:t xml:space="preserve"> selects one of above options</w:t>
       </w:r>
     </w:p>
     <w:p>
@@ -782,11 +886,24 @@
           <w:numId w:val="17"/>
         </w:numPr>
       </w:pPr>
-      <w:r>
-        <w:t>option 1.</w:t>
-      </w:r>
-      <w:r>
-        <w:t xml:space="preserve"> proceed with cancellation</w:t>
+      <w:proofErr w:type="gramStart"/>
+      <w:r>
+        <w:t>option</w:t>
+      </w:r>
+      <w:proofErr w:type="gramEnd"/>
+      <w:r>
+        <w:t xml:space="preserve"> 1.</w:t>
+      </w:r>
+      <w:r>
+        <w:t xml:space="preserve"> </w:t>
+      </w:r>
+      <w:proofErr w:type="gramStart"/>
+      <w:r>
+        <w:t>proceed</w:t>
+      </w:r>
+      <w:proofErr w:type="gramEnd"/>
+      <w:r>
+        <w:t xml:space="preserve"> with cancellation</w:t>
       </w:r>
       <w:r>
         <w:t xml:space="preserve"> </w:t>
@@ -803,8 +920,13 @@
           <w:numId w:val="17"/>
         </w:numPr>
       </w:pPr>
-      <w:r>
-        <w:t>option 2. Proceed with the original “</w:t>
+      <w:proofErr w:type="gramStart"/>
+      <w:r>
+        <w:t>option</w:t>
+      </w:r>
+      <w:proofErr w:type="gramEnd"/>
+      <w:r>
+        <w:t xml:space="preserve"> 2. Proceed with the original “</w:t>
       </w:r>
       <w:r>
         <w:rPr>
@@ -1024,7 +1146,15 @@
     </w:p>
     <w:p>
       <w:r>
-        <w:t>2a. order cannot be found</w:t>
+        <w:t xml:space="preserve">2a. </w:t>
+      </w:r>
+      <w:proofErr w:type="gramStart"/>
+      <w:r>
+        <w:t>order</w:t>
+      </w:r>
+      <w:proofErr w:type="gramEnd"/>
+      <w:r>
+        <w:t xml:space="preserve"> cannot be found</w:t>
       </w:r>
     </w:p>
     <w:p>
@@ -1081,7 +1211,15 @@
     <w:p/>
     <w:p>
       <w:r>
-        <w:t>3a. order cannot be changed</w:t>
+        <w:t xml:space="preserve">3a. </w:t>
+      </w:r>
+      <w:proofErr w:type="gramStart"/>
+      <w:r>
+        <w:t>order</w:t>
+      </w:r>
+      <w:proofErr w:type="gramEnd"/>
+      <w:r>
+        <w:t xml:space="preserve"> cannot be changed</w:t>
       </w:r>
       <w:r>
         <w:t xml:space="preserve"> </w:t>
@@ -1098,8 +1236,13 @@
           <w:numId w:val="17"/>
         </w:numPr>
       </w:pPr>
-      <w:r>
-        <w:t>system gives customer two choices</w:t>
+      <w:proofErr w:type="gramStart"/>
+      <w:r>
+        <w:t>system</w:t>
+      </w:r>
+      <w:proofErr w:type="gramEnd"/>
+      <w:r>
+        <w:t xml:space="preserve"> gives customer two choices</w:t>
       </w:r>
     </w:p>
     <w:p>
@@ -1110,8 +1253,13 @@
           <w:numId w:val="17"/>
         </w:numPr>
       </w:pPr>
-      <w:r>
-        <w:t>cancel order with no refund</w:t>
+      <w:proofErr w:type="gramStart"/>
+      <w:r>
+        <w:t>cancel</w:t>
+      </w:r>
+      <w:proofErr w:type="gramEnd"/>
+      <w:r>
+        <w:t xml:space="preserve"> order with no refund</w:t>
       </w:r>
     </w:p>
     <w:p>
@@ -1122,8 +1270,13 @@
           <w:numId w:val="17"/>
         </w:numPr>
       </w:pPr>
-      <w:r>
-        <w:t>proceed with original order</w:t>
+      <w:proofErr w:type="gramStart"/>
+      <w:r>
+        <w:t>proceed</w:t>
+      </w:r>
+      <w:proofErr w:type="gramEnd"/>
+      <w:r>
+        <w:t xml:space="preserve"> with original order</w:t>
       </w:r>
     </w:p>
     <w:p>
@@ -1134,8 +1287,13 @@
           <w:numId w:val="17"/>
         </w:numPr>
       </w:pPr>
-      <w:r>
-        <w:t>user selects one of above options</w:t>
+      <w:proofErr w:type="gramStart"/>
+      <w:r>
+        <w:t>user</w:t>
+      </w:r>
+      <w:proofErr w:type="gramEnd"/>
+      <w:r>
+        <w:t xml:space="preserve"> selects one of above options</w:t>
       </w:r>
     </w:p>
     <w:p>
@@ -1146,8 +1304,21 @@
           <w:numId w:val="17"/>
         </w:numPr>
       </w:pPr>
-      <w:r>
-        <w:t>option 1. proceed with cancellation (step 4, no refund)</w:t>
+      <w:proofErr w:type="gramStart"/>
+      <w:r>
+        <w:t>option</w:t>
+      </w:r>
+      <w:proofErr w:type="gramEnd"/>
+      <w:r>
+        <w:t xml:space="preserve"> 1. </w:t>
+      </w:r>
+      <w:proofErr w:type="gramStart"/>
+      <w:r>
+        <w:t>proceed</w:t>
+      </w:r>
+      <w:proofErr w:type="gramEnd"/>
+      <w:r>
+        <w:t xml:space="preserve"> with cancellation (step 4, no refund)</w:t>
       </w:r>
     </w:p>
     <w:p>
@@ -1158,8 +1329,13 @@
           <w:numId w:val="17"/>
         </w:numPr>
       </w:pPr>
-      <w:r>
-        <w:t>option 2. Proceed with the original “</w:t>
+      <w:proofErr w:type="gramStart"/>
+      <w:r>
+        <w:t>option</w:t>
+      </w:r>
+      <w:proofErr w:type="gramEnd"/>
+      <w:r>
+        <w:t xml:space="preserve"> 2. Proceed with the original “</w:t>
       </w:r>
       <w:r>
         <w:rPr>
@@ -1354,69 +1530,61 @@
       </w:pPr>
     </w:p>
     <w:p>
+      <w:pPr>
+        <w:rPr>
+          <w:color w:val="FF0000"/>
+        </w:rPr>
+      </w:pPr>
+    </w:p>
+    <w:p>
+      <w:pPr>
+        <w:rPr>
+          <w:color w:val="FF0000"/>
+        </w:rPr>
+      </w:pPr>
+    </w:p>
+    <w:p>
       <w:r>
         <w:rPr>
           <w:u w:val="single"/>
         </w:rPr>
-        <w:t>Alternate Flow:</w:t>
-      </w:r>
-    </w:p>
-    <w:p>
-      <w:pPr>
-        <w:rPr>
-          <w:color w:val="FF0000"/>
-        </w:rPr>
-      </w:pPr>
-    </w:p>
-    <w:p>
-      <w:pPr>
-        <w:rPr>
-          <w:color w:val="FF0000"/>
-        </w:rPr>
-      </w:pPr>
-    </w:p>
-    <w:p>
+        <w:t>Use Case</w:t>
+      </w:r>
       <w:r>
         <w:rPr>
           <w:u w:val="single"/>
         </w:rPr>
-        <w:t>Use Case</w:t>
-      </w:r>
+        <w:t xml:space="preserve"> Title</w:t>
+      </w:r>
+      <w:r>
+        <w:t>:</w:t>
+      </w:r>
+      <w:r>
+        <w:t>”</w:t>
+      </w:r>
+      <w:r>
+        <w:t xml:space="preserve"> </w:t>
+      </w:r>
+      <w:r>
+        <w:rPr>
+          <w:b/>
+        </w:rPr>
+        <w:t>Audit Sales</w:t>
+      </w:r>
+      <w:r>
+        <w:t>”</w:t>
+      </w:r>
+    </w:p>
+    <w:p>
       <w:r>
         <w:rPr>
           <w:u w:val="single"/>
         </w:rPr>
-        <w:t xml:space="preserve"> Title</w:t>
+        <w:t>Main Success Scenario</w:t>
       </w:r>
       <w:r>
         <w:t>:</w:t>
       </w:r>
-      <w:r>
-        <w:t>”</w:t>
-      </w:r>
-      <w:r>
-        <w:t xml:space="preserve"> </w:t>
-      </w:r>
-      <w:r>
-        <w:rPr>
-          <w:b/>
-        </w:rPr>
-        <w:t>Audit Sales</w:t>
-      </w:r>
-      <w:r>
-        <w:t>”</w:t>
-      </w:r>
-    </w:p>
-    <w:p>
-      <w:r>
-        <w:rPr>
-          <w:u w:val="single"/>
-        </w:rPr>
-        <w:t>Main Success Scenario</w:t>
-      </w:r>
-      <w:r>
-        <w:t>:</w:t>
-      </w:r>
     </w:p>
     <w:p>
       <w:pPr>
@@ -1458,27 +1626,6 @@
       </w:r>
     </w:p>
     <w:p/>
-    <w:p>
-      <w:r>
-        <w:rPr>
-          <w:u w:val="single"/>
-        </w:rPr>
-        <w:t>Alternate Flow</w:t>
-      </w:r>
-      <w:r>
-        <w:rPr>
-          <w:u w:val="single"/>
-        </w:rPr>
-        <w:t>:</w:t>
-      </w:r>
-    </w:p>
-    <w:p>
-      <w:pPr>
-        <w:rPr>
-          <w:u w:val="single"/>
-        </w:rPr>
-      </w:pPr>
-    </w:p>
     <w:p>
       <w:pPr>
         <w:rPr>
@@ -1776,8 +1923,13 @@
         <w:t xml:space="preserve">User makes necessary modifications (price, stock count, </w:t>
       </w:r>
       <w:r>
-        <w:t>status etc</w:t>
-      </w:r>
+        <w:t xml:space="preserve">status </w:t>
+      </w:r>
+      <w:proofErr w:type="spellStart"/>
+      <w:r>
+        <w:t>etc</w:t>
+      </w:r>
+      <w:proofErr w:type="spellEnd"/>
       <w:r>
         <w:t>)</w:t>
       </w:r>
@@ -1946,7 +2098,15 @@
         </w:numPr>
       </w:pPr>
       <w:r>
-        <w:t>User makes necessary modifications (price, stock count, status etc)</w:t>
+        <w:t xml:space="preserve">User makes necessary modifications (price, stock count, status </w:t>
+      </w:r>
+      <w:proofErr w:type="spellStart"/>
+      <w:r>
+        <w:t>etc</w:t>
+      </w:r>
+      <w:proofErr w:type="spellEnd"/>
+      <w:r>
+        <w:t>)</w:t>
       </w:r>
     </w:p>
     <w:p>
@@ -2013,6 +2173,7 @@
       <w:r>
         <w:t>If still cannot find, resort to  “</w:t>
       </w:r>
+      <w:proofErr w:type="gramStart"/>
       <w:r>
         <w:rPr>
           <w:b/>
@@ -2031,6 +2192,7 @@
         </w:rPr>
         <w:t xml:space="preserve"> special</w:t>
       </w:r>
+      <w:proofErr w:type="gramEnd"/>
       <w:r>
         <w:t>“ scenario</w:t>
       </w:r>

</xml_diff>

<commit_message>
finilizing sequence diagrams and use case text. generated pdfs
</commit_message>
<xml_diff>
--- a/ordering/Use Cases/Pizza Ordering Use Cases.docx
+++ b/ordering/Use Cases/Pizza Ordering Use Cases.docx
@@ -4,16 +4,92 @@
   <w:body>
     <w:p>
       <w:pPr>
+        <w:jc w:val="right"/>
         <w:rPr>
           <w:sz w:val="28"/>
           <w:szCs w:val="28"/>
         </w:rPr>
       </w:pPr>
+      <w:bookmarkStart w:id="0" w:name="_GoBack"/>
+      <w:bookmarkEnd w:id="0"/>
       <w:r>
         <w:rPr>
           <w:sz w:val="28"/>
           <w:szCs w:val="28"/>
         </w:rPr>
+        <w:t>Michael Gasser</w:t>
+      </w:r>
+    </w:p>
+    <w:p>
+      <w:pPr>
+        <w:jc w:val="right"/>
+        <w:rPr>
+          <w:sz w:val="28"/>
+          <w:szCs w:val="28"/>
+        </w:rPr>
+      </w:pPr>
+      <w:r>
+        <w:rPr>
+          <w:sz w:val="28"/>
+          <w:szCs w:val="28"/>
+        </w:rPr>
+        <w:t xml:space="preserve">Marius </w:t>
+      </w:r>
+      <w:proofErr w:type="spellStart"/>
+      <w:r>
+        <w:rPr>
+          <w:sz w:val="28"/>
+          <w:szCs w:val="28"/>
+        </w:rPr>
+        <w:t>Popa</w:t>
+      </w:r>
+      <w:proofErr w:type="spellEnd"/>
+    </w:p>
+    <w:p>
+      <w:pPr>
+        <w:jc w:val="right"/>
+        <w:rPr>
+          <w:sz w:val="28"/>
+          <w:szCs w:val="28"/>
+        </w:rPr>
+      </w:pPr>
+      <w:r>
+        <w:rPr>
+          <w:sz w:val="28"/>
+          <w:szCs w:val="28"/>
+        </w:rPr>
+        <w:t xml:space="preserve">Xenia </w:t>
+      </w:r>
+      <w:proofErr w:type="spellStart"/>
+      <w:r>
+        <w:rPr>
+          <w:sz w:val="28"/>
+          <w:szCs w:val="28"/>
+        </w:rPr>
+        <w:t>Hertzenberg</w:t>
+      </w:r>
+      <w:proofErr w:type="spellEnd"/>
+    </w:p>
+    <w:p>
+      <w:pPr>
+        <w:rPr>
+          <w:sz w:val="28"/>
+          <w:szCs w:val="28"/>
+        </w:rPr>
+      </w:pPr>
+    </w:p>
+    <w:p>
+      <w:pPr>
+        <w:rPr>
+          <w:sz w:val="28"/>
+          <w:szCs w:val="28"/>
+        </w:rPr>
+      </w:pPr>
+      <w:r>
+        <w:rPr>
+          <w:sz w:val="28"/>
+          <w:szCs w:val="28"/>
+        </w:rPr>
         <w:t>Pizza Ordering System: Use Cases</w:t>
       </w:r>
     </w:p>
@@ -118,12 +194,7 @@
         </w:numPr>
       </w:pPr>
       <w:r>
-        <w:t>If order is to be delivered, sys</w:t>
-      </w:r>
-      <w:bookmarkStart w:id="0" w:name="_GoBack"/>
-      <w:bookmarkEnd w:id="0"/>
-      <w:r>
-        <w:t>tem collects/retrieves customer info</w:t>
+        <w:t>If order is to be delivered, system collects/retrieves customer info</w:t>
       </w:r>
     </w:p>
     <w:p>
@@ -228,15 +299,162 @@
         <w:t>Alternate Flow</w:t>
       </w:r>
       <w:r>
+        <w:rPr>
+          <w:u w:val="single"/>
+        </w:rPr>
+        <w:t>s</w:t>
+      </w:r>
+      <w:r>
         <w:t>:</w:t>
       </w:r>
     </w:p>
     <w:p>
       <w:pPr>
+        <w:ind w:left="720"/>
+      </w:pPr>
+      <w:r>
+        <w:t xml:space="preserve">1a. </w:t>
+      </w:r>
+      <w:proofErr w:type="gramStart"/>
+      <w:r>
+        <w:t>an</w:t>
+      </w:r>
+      <w:proofErr w:type="gramEnd"/>
+      <w:r>
+        <w:t xml:space="preserve"> item (topping, beverage) is not available </w:t>
+      </w:r>
+    </w:p>
+    <w:p>
+      <w:pPr>
+        <w:pStyle w:val="ListParagraph"/>
+        <w:numPr>
+          <w:ilvl w:val="0"/>
+          <w:numId w:val="28"/>
+        </w:numPr>
+      </w:pPr>
+      <w:proofErr w:type="gramStart"/>
+      <w:r>
+        <w:t>system</w:t>
+      </w:r>
+      <w:proofErr w:type="gramEnd"/>
+      <w:r>
+        <w:t xml:space="preserve"> informs the customer.</w:t>
+      </w:r>
+      <w:r>
+        <w:t xml:space="preserve"> </w:t>
+      </w:r>
+    </w:p>
+    <w:p>
+      <w:pPr>
+        <w:pStyle w:val="ListParagraph"/>
+        <w:numPr>
+          <w:ilvl w:val="0"/>
+          <w:numId w:val="28"/>
+        </w:numPr>
+      </w:pPr>
+      <w:proofErr w:type="gramStart"/>
+      <w:r>
+        <w:t>customer</w:t>
+      </w:r>
+      <w:proofErr w:type="gramEnd"/>
+      <w:r>
+        <w:t xml:space="preserve"> selects alternative topping or beverage</w:t>
+      </w:r>
+      <w:r>
+        <w:t xml:space="preserve"> OR</w:t>
+      </w:r>
+    </w:p>
+    <w:p>
+      <w:pPr>
+        <w:pStyle w:val="ListParagraph"/>
+        <w:numPr>
+          <w:ilvl w:val="0"/>
+          <w:numId w:val="28"/>
+        </w:numPr>
+      </w:pPr>
+      <w:proofErr w:type="gramStart"/>
+      <w:r>
+        <w:t>customer</w:t>
+      </w:r>
+      <w:proofErr w:type="gramEnd"/>
+      <w:r>
+        <w:t xml:space="preserve"> cancels order</w:t>
+      </w:r>
+      <w:r>
+        <w:t>(“</w:t>
+      </w:r>
+      <w:r>
+        <w:rPr>
+          <w:b/>
+        </w:rPr>
+        <w:t>Cancel Order</w:t>
+      </w:r>
+      <w:r>
+        <w:t>” use case)</w:t>
+      </w:r>
+    </w:p>
+    <w:p>
+      <w:pPr>
+        <w:ind w:left="720"/>
+      </w:pPr>
+      <w:r>
+        <w:t xml:space="preserve">3a. </w:t>
+      </w:r>
+      <w:proofErr w:type="gramStart"/>
+      <w:r>
+        <w:t>price</w:t>
+      </w:r>
+      <w:proofErr w:type="gramEnd"/>
+      <w:r>
+        <w:t xml:space="preserve"> is not acceptable to the customer</w:t>
+      </w:r>
+    </w:p>
+    <w:p>
+      <w:pPr>
+        <w:pStyle w:val="ListParagraph"/>
+        <w:numPr>
+          <w:ilvl w:val="0"/>
+          <w:numId w:val="29"/>
+        </w:numPr>
+      </w:pPr>
+      <w:proofErr w:type="gramStart"/>
+      <w:r>
+        <w:t>order</w:t>
+      </w:r>
+      <w:proofErr w:type="gramEnd"/>
+      <w:r>
+        <w:t xml:space="preserve"> is cancelled</w:t>
+      </w:r>
+      <w:r>
+        <w:t xml:space="preserve"> (“</w:t>
+      </w:r>
+      <w:r>
+        <w:rPr>
+          <w:b/>
+        </w:rPr>
+        <w:t>Cancel Order</w:t>
+      </w:r>
+      <w:r>
+        <w:t>” use case)</w:t>
+      </w:r>
+    </w:p>
+    <w:p>
+      <w:pPr>
         <w:ind w:firstLine="720"/>
       </w:pPr>
       <w:r>
-        <w:t xml:space="preserve">1a. certain item (topping, beverage) is not available </w:t>
+        <w:t>4</w:t>
+      </w:r>
+      <w:r>
+        <w:t xml:space="preserve">a. </w:t>
+      </w:r>
+      <w:proofErr w:type="gramStart"/>
+      <w:r>
+        <w:t>system</w:t>
+      </w:r>
+      <w:proofErr w:type="gramEnd"/>
+      <w:r>
+        <w:t xml:space="preserve"> does not deliver to customer's location</w:t>
       </w:r>
     </w:p>
     <w:p>
@@ -244,36 +462,172 @@
         <w:pStyle w:val="ListParagraph"/>
         <w:numPr>
           <w:ilvl w:val="0"/>
-          <w:numId w:val="22"/>
+          <w:numId w:val="30"/>
         </w:numPr>
       </w:pPr>
       <w:proofErr w:type="gramStart"/>
       <w:r>
-        <w:t>system</w:t>
+        <w:t>order</w:t>
       </w:r>
       <w:proofErr w:type="gramEnd"/>
       <w:r>
-        <w:t xml:space="preserve"> informs the customer.</w:t>
-      </w:r>
+        <w:t xml:space="preserve"> is cancelled</w:t>
+      </w:r>
+      <w:r>
+        <w:t xml:space="preserve"> (“</w:t>
+      </w:r>
+      <w:r>
+        <w:rPr>
+          <w:b/>
+        </w:rPr>
+        <w:t>Cancel Order</w:t>
+      </w:r>
+      <w:r>
+        <w:t>” use case)</w:t>
+      </w:r>
+    </w:p>
+    <w:p>
+      <w:pPr>
+        <w:ind w:firstLine="720"/>
+      </w:pPr>
+      <w:r>
+        <w:t>4</w:t>
+      </w:r>
+      <w:r>
+        <w:t xml:space="preserve">b. </w:t>
+      </w:r>
+      <w:proofErr w:type="gramStart"/>
+      <w:r>
+        <w:t>delivery</w:t>
+      </w:r>
+      <w:proofErr w:type="gramEnd"/>
+      <w:r>
+        <w:t xml:space="preserve"> time is not acceptable</w:t>
+      </w:r>
+      <w:r>
+        <w:t xml:space="preserve"> to customer</w:t>
+      </w:r>
+    </w:p>
+    <w:p>
+      <w:pPr>
+        <w:pStyle w:val="ListParagraph"/>
+        <w:numPr>
+          <w:ilvl w:val="0"/>
+          <w:numId w:val="31"/>
+        </w:numPr>
+      </w:pPr>
+      <w:proofErr w:type="gramStart"/>
+      <w:r>
+        <w:t>order</w:t>
+      </w:r>
+      <w:proofErr w:type="gramEnd"/>
+      <w:r>
+        <w:t xml:space="preserve"> is cancelled</w:t>
+      </w:r>
+      <w:r>
+        <w:t xml:space="preserve"> (“</w:t>
+      </w:r>
+      <w:r>
+        <w:rPr>
+          <w:b/>
+        </w:rPr>
+        <w:t>Cancel Order</w:t>
+      </w:r>
+      <w:r>
+        <w:t>” use case)</w:t>
+      </w:r>
+    </w:p>
+    <w:p>
+      <w:pPr>
+        <w:ind w:firstLine="720"/>
+      </w:pPr>
+      <w:r>
+        <w:t xml:space="preserve">5a. </w:t>
+      </w:r>
+      <w:proofErr w:type="gramStart"/>
+      <w:r>
+        <w:t>payment</w:t>
+      </w:r>
+      <w:proofErr w:type="gramEnd"/>
+      <w:r>
+        <w:t xml:space="preserve"> does not go through</w:t>
+      </w:r>
+    </w:p>
+    <w:p>
+      <w:pPr>
+        <w:pStyle w:val="ListParagraph"/>
+        <w:numPr>
+          <w:ilvl w:val="0"/>
+          <w:numId w:val="32"/>
+        </w:numPr>
+      </w:pPr>
+      <w:proofErr w:type="gramStart"/>
+      <w:r>
+        <w:t>repeat</w:t>
+      </w:r>
+      <w:proofErr w:type="gramEnd"/>
       <w:r>
         <w:t xml:space="preserve"> </w:t>
       </w:r>
+      <w:r>
+        <w:t xml:space="preserve">process from </w:t>
+      </w:r>
+      <w:r>
+        <w:t>step 5</w:t>
+      </w:r>
+      <w:r>
+        <w:t xml:space="preserve"> onwards</w:t>
+      </w:r>
+      <w:r>
+        <w:t xml:space="preserve"> with alternative method of payment</w:t>
+      </w:r>
+      <w:r>
+        <w:t xml:space="preserve"> OR</w:t>
+      </w:r>
     </w:p>
     <w:p>
       <w:pPr>
         <w:pStyle w:val="ListParagraph"/>
         <w:numPr>
           <w:ilvl w:val="0"/>
-          <w:numId w:val="22"/>
+          <w:numId w:val="33"/>
         </w:numPr>
       </w:pPr>
       <w:proofErr w:type="gramStart"/>
       <w:r>
-        <w:t>customer</w:t>
+        <w:t>order</w:t>
       </w:r>
       <w:proofErr w:type="gramEnd"/>
       <w:r>
-        <w:t xml:space="preserve"> selects alternative topping or beverage</w:t>
+        <w:t xml:space="preserve"> is cancelled</w:t>
+      </w:r>
+      <w:r>
+        <w:t xml:space="preserve"> (“</w:t>
+      </w:r>
+      <w:r>
+        <w:rPr>
+          <w:b/>
+        </w:rPr>
+        <w:t>Cancel Order</w:t>
+      </w:r>
+      <w:r>
+        <w:t>” use case)</w:t>
+      </w:r>
+    </w:p>
+    <w:p>
+      <w:pPr>
+        <w:ind w:firstLine="720"/>
+      </w:pPr>
+      <w:r>
+        <w:t xml:space="preserve">6a. </w:t>
+      </w:r>
+      <w:proofErr w:type="gramStart"/>
+      <w:r>
+        <w:t>order</w:t>
+      </w:r>
+      <w:proofErr w:type="gramEnd"/>
+      <w:r>
+        <w:t xml:space="preserve"> cannot be delivered (due to disaster etc)</w:t>
       </w:r>
     </w:p>
     <w:p>
@@ -281,268 +635,9 @@
         <w:pStyle w:val="ListParagraph"/>
         <w:numPr>
           <w:ilvl w:val="0"/>
-          <w:numId w:val="22"/>
-        </w:numPr>
-      </w:pPr>
-      <w:proofErr w:type="gramStart"/>
-      <w:r>
-        <w:t>customer</w:t>
-      </w:r>
-      <w:proofErr w:type="gramEnd"/>
-      <w:r>
-        <w:t xml:space="preserve"> cancels order</w:t>
-      </w:r>
-      <w:r>
-        <w:t>(“</w:t>
-      </w:r>
-      <w:r>
-        <w:rPr>
-          <w:b/>
-        </w:rPr>
-        <w:t>Cancel Order</w:t>
-      </w:r>
-      <w:r>
-        <w:t>” use case)</w:t>
-      </w:r>
-    </w:p>
-    <w:p>
-      <w:pPr>
-        <w:ind w:left="720"/>
-      </w:pPr>
-      <w:r>
-        <w:t xml:space="preserve">3a. </w:t>
-      </w:r>
-      <w:proofErr w:type="gramStart"/>
-      <w:r>
-        <w:t>price</w:t>
-      </w:r>
-      <w:proofErr w:type="gramEnd"/>
-      <w:r>
-        <w:t xml:space="preserve"> is not acceptable to the customer</w:t>
-      </w:r>
-    </w:p>
-    <w:p>
-      <w:pPr>
-        <w:pStyle w:val="ListParagraph"/>
-        <w:numPr>
-          <w:ilvl w:val="0"/>
-          <w:numId w:val="25"/>
-        </w:numPr>
-      </w:pPr>
-      <w:proofErr w:type="gramStart"/>
-      <w:r>
-        <w:t>order</w:t>
-      </w:r>
-      <w:proofErr w:type="gramEnd"/>
-      <w:r>
-        <w:t xml:space="preserve"> is cancelled</w:t>
-      </w:r>
-      <w:r>
-        <w:t xml:space="preserve"> (“</w:t>
-      </w:r>
-      <w:r>
-        <w:rPr>
-          <w:b/>
-        </w:rPr>
-        <w:t>Cancel Order</w:t>
-      </w:r>
-      <w:r>
-        <w:t>” use case)</w:t>
-      </w:r>
-    </w:p>
-    <w:p>
-      <w:pPr>
-        <w:ind w:firstLine="720"/>
-      </w:pPr>
-      <w:r>
-        <w:t>4</w:t>
-      </w:r>
-      <w:r>
-        <w:t xml:space="preserve">a. </w:t>
-      </w:r>
-      <w:proofErr w:type="gramStart"/>
-      <w:r>
-        <w:t>system</w:t>
-      </w:r>
-      <w:proofErr w:type="gramEnd"/>
-      <w:r>
-        <w:t xml:space="preserve"> does not deliver to customer's location</w:t>
-      </w:r>
-    </w:p>
-    <w:p>
-      <w:r>
-        <w:tab/>
-        <w:t xml:space="preserve"> </w:t>
-      </w:r>
-      <w:r>
-        <w:tab/>
-      </w:r>
-      <w:proofErr w:type="gramStart"/>
-      <w:r>
-        <w:t>order</w:t>
-      </w:r>
-      <w:proofErr w:type="gramEnd"/>
-      <w:r>
-        <w:t xml:space="preserve"> is cancelled</w:t>
-      </w:r>
-      <w:r>
-        <w:t xml:space="preserve"> (“</w:t>
-      </w:r>
-      <w:r>
-        <w:rPr>
-          <w:b/>
-        </w:rPr>
-        <w:t>Cancel Order</w:t>
-      </w:r>
-      <w:r>
-        <w:t>” use case)</w:t>
-      </w:r>
-    </w:p>
-    <w:p>
-      <w:pPr>
-        <w:ind w:firstLine="720"/>
-      </w:pPr>
-      <w:r>
-        <w:t>4</w:t>
-      </w:r>
-      <w:r>
-        <w:t xml:space="preserve">b. </w:t>
-      </w:r>
-      <w:proofErr w:type="gramStart"/>
-      <w:r>
-        <w:t>delivery</w:t>
-      </w:r>
-      <w:proofErr w:type="gramEnd"/>
-      <w:r>
-        <w:t xml:space="preserve"> time is not acceptable</w:t>
-      </w:r>
-      <w:r>
-        <w:t xml:space="preserve"> to customer</w:t>
-      </w:r>
-    </w:p>
-    <w:p>
-      <w:pPr>
-        <w:pStyle w:val="ListParagraph"/>
-        <w:ind w:left="1440"/>
-      </w:pPr>
-      <w:proofErr w:type="gramStart"/>
-      <w:r>
-        <w:t>order</w:t>
-      </w:r>
-      <w:proofErr w:type="gramEnd"/>
-      <w:r>
-        <w:t xml:space="preserve"> is cancelled</w:t>
-      </w:r>
-      <w:r>
-        <w:t xml:space="preserve"> (“</w:t>
-      </w:r>
-      <w:r>
-        <w:rPr>
-          <w:b/>
-        </w:rPr>
-        <w:t>Cancel Order</w:t>
-      </w:r>
-      <w:r>
-        <w:t>” use case)</w:t>
-      </w:r>
-    </w:p>
-    <w:p>
-      <w:pPr>
-        <w:ind w:firstLine="720"/>
-      </w:pPr>
-      <w:r>
-        <w:t xml:space="preserve">5a. </w:t>
-      </w:r>
-      <w:proofErr w:type="gramStart"/>
-      <w:r>
-        <w:t>payment</w:t>
-      </w:r>
-      <w:proofErr w:type="gramEnd"/>
-      <w:r>
-        <w:t xml:space="preserve"> does not go through</w:t>
-      </w:r>
-    </w:p>
-    <w:p>
-      <w:pPr>
-        <w:pStyle w:val="ListParagraph"/>
-        <w:numPr>
-          <w:ilvl w:val="0"/>
-          <w:numId w:val="19"/>
-        </w:numPr>
-      </w:pPr>
-      <w:proofErr w:type="gramStart"/>
-      <w:r>
-        <w:t>repeat</w:t>
-      </w:r>
-      <w:proofErr w:type="gramEnd"/>
-      <w:r>
-        <w:t xml:space="preserve"> </w:t>
-      </w:r>
-      <w:r>
-        <w:t xml:space="preserve">process from </w:t>
-      </w:r>
-      <w:r>
-        <w:t>step 5</w:t>
-      </w:r>
-      <w:r>
-        <w:t xml:space="preserve"> onwards</w:t>
-      </w:r>
-      <w:r>
-        <w:t xml:space="preserve"> with alternative method of payment</w:t>
-      </w:r>
-    </w:p>
-    <w:p>
-      <w:pPr>
-        <w:pStyle w:val="ListParagraph"/>
-        <w:numPr>
-          <w:ilvl w:val="0"/>
-          <w:numId w:val="19"/>
-        </w:numPr>
-      </w:pPr>
-      <w:proofErr w:type="gramStart"/>
-      <w:r>
-        <w:t>order</w:t>
-      </w:r>
-      <w:proofErr w:type="gramEnd"/>
-      <w:r>
-        <w:t xml:space="preserve"> is cancelled</w:t>
-      </w:r>
-      <w:r>
-        <w:t xml:space="preserve"> (“</w:t>
-      </w:r>
-      <w:r>
-        <w:rPr>
-          <w:b/>
-        </w:rPr>
-        <w:t>Cancel Order</w:t>
-      </w:r>
-      <w:r>
-        <w:t>” use case)</w:t>
-      </w:r>
-    </w:p>
-    <w:p>
-      <w:pPr>
-        <w:ind w:firstLine="720"/>
-      </w:pPr>
-      <w:r>
-        <w:t xml:space="preserve">6a. </w:t>
-      </w:r>
-      <w:proofErr w:type="gramStart"/>
-      <w:r>
-        <w:t>For</w:t>
-      </w:r>
-      <w:proofErr w:type="gramEnd"/>
-      <w:r>
-        <w:t xml:space="preserve"> some reason, order cannot be delivered (due to disaster etc)</w:t>
-      </w:r>
-    </w:p>
-    <w:p>
-      <w:r>
-        <w:tab/>
-      </w:r>
-      <w:r>
-        <w:tab/>
-      </w:r>
+          <w:numId w:val="33"/>
+        </w:numPr>
+      </w:pPr>
       <w:proofErr w:type="gramStart"/>
       <w:r>
         <w:t>customer</w:t>
@@ -563,7 +658,7 @@
         <w:pStyle w:val="ListParagraph"/>
         <w:numPr>
           <w:ilvl w:val="0"/>
-          <w:numId w:val="21"/>
+          <w:numId w:val="34"/>
         </w:numPr>
       </w:pPr>
       <w:r>
@@ -573,7 +668,6 @@
         <w:t xml:space="preserve"> and order is closed</w:t>
       </w:r>
     </w:p>
-    <w:p/>
     <w:p/>
     <w:p>
       <w:r>
@@ -641,6 +735,7 @@
         </w:numPr>
       </w:pPr>
       <w:r>
+        <w:lastRenderedPageBreak/>
         <w:t>System verifies it is possibl</w:t>
       </w:r>
       <w:r>
@@ -704,7 +799,6 @@
         </w:numPr>
       </w:pPr>
       <w:r>
-        <w:lastRenderedPageBreak/>
         <w:t>Order is closed</w:t>
       </w:r>
     </w:p>
@@ -746,7 +840,7 @@
         <w:pStyle w:val="ListParagraph"/>
         <w:numPr>
           <w:ilvl w:val="0"/>
-          <w:numId w:val="16"/>
+          <w:numId w:val="35"/>
         </w:numPr>
       </w:pPr>
       <w:r>
@@ -758,7 +852,7 @@
         <w:pStyle w:val="ListParagraph"/>
         <w:numPr>
           <w:ilvl w:val="0"/>
-          <w:numId w:val="16"/>
+          <w:numId w:val="35"/>
         </w:numPr>
       </w:pPr>
       <w:r>
@@ -770,30 +864,396 @@
         <w:pStyle w:val="ListParagraph"/>
         <w:numPr>
           <w:ilvl w:val="0"/>
-          <w:numId w:val="16"/>
-        </w:numPr>
-      </w:pPr>
-      <w:r>
-        <w:t>Otherwise</w:t>
+          <w:numId w:val="35"/>
+        </w:numPr>
+      </w:pPr>
+      <w:r>
+        <w:t xml:space="preserve">Otherwise, </w:t>
+      </w:r>
+      <w:r>
+        <w:t xml:space="preserve">inform </w:t>
+      </w:r>
+      <w:r>
+        <w:t xml:space="preserve">the </w:t>
+      </w:r>
+      <w:r>
+        <w:t>user order cannot be found</w:t>
+      </w:r>
+    </w:p>
+    <w:p>
+      <w:r>
+        <w:tab/>
+      </w:r>
+      <w:r>
+        <w:t>3</w:t>
+      </w:r>
+      <w:r>
+        <w:t xml:space="preserve">a. </w:t>
       </w:r>
       <w:proofErr w:type="gramStart"/>
       <w:r>
-        <w:t>,  inform</w:t>
+        <w:t>order</w:t>
       </w:r>
       <w:proofErr w:type="gramEnd"/>
       <w:r>
-        <w:t xml:space="preserve"> user order cannot be found</w:t>
-      </w:r>
-    </w:p>
-    <w:p>
+        <w:t xml:space="preserve"> cannot be cancelled</w:t>
+      </w:r>
+      <w:r>
+        <w:t xml:space="preserve"> (i.e., it is already cooked and on its way)</w:t>
+      </w:r>
+    </w:p>
+    <w:p>
+      <w:pPr>
+        <w:pStyle w:val="ListParagraph"/>
+        <w:numPr>
+          <w:ilvl w:val="0"/>
+          <w:numId w:val="36"/>
+        </w:numPr>
+      </w:pPr>
+      <w:proofErr w:type="gramStart"/>
+      <w:r>
+        <w:t>sy</w:t>
+      </w:r>
+      <w:r>
+        <w:t>stem</w:t>
+      </w:r>
+      <w:proofErr w:type="gramEnd"/>
+      <w:r>
+        <w:t xml:space="preserve"> gives customer two choices</w:t>
+      </w:r>
+    </w:p>
+    <w:p>
+      <w:pPr>
+        <w:pStyle w:val="ListParagraph"/>
+        <w:numPr>
+          <w:ilvl w:val="1"/>
+          <w:numId w:val="36"/>
+        </w:numPr>
+      </w:pPr>
+      <w:proofErr w:type="gramStart"/>
+      <w:r>
+        <w:t>cancel</w:t>
+      </w:r>
+      <w:proofErr w:type="gramEnd"/>
+      <w:r>
+        <w:t xml:space="preserve"> order with no refund</w:t>
+      </w:r>
+      <w:r>
+        <w:t xml:space="preserve"> OR</w:t>
+      </w:r>
+    </w:p>
+    <w:p>
+      <w:pPr>
+        <w:pStyle w:val="ListParagraph"/>
+        <w:numPr>
+          <w:ilvl w:val="1"/>
+          <w:numId w:val="36"/>
+        </w:numPr>
+      </w:pPr>
+      <w:proofErr w:type="gramStart"/>
+      <w:r>
+        <w:t>proceed</w:t>
+      </w:r>
+      <w:proofErr w:type="gramEnd"/>
+      <w:r>
+        <w:t xml:space="preserve"> with original order</w:t>
+      </w:r>
+    </w:p>
+    <w:p>
+      <w:pPr>
+        <w:pStyle w:val="ListParagraph"/>
+        <w:numPr>
+          <w:ilvl w:val="0"/>
+          <w:numId w:val="36"/>
+        </w:numPr>
+      </w:pPr>
+      <w:proofErr w:type="gramStart"/>
+      <w:r>
+        <w:t>user</w:t>
+      </w:r>
+      <w:proofErr w:type="gramEnd"/>
+      <w:r>
+        <w:t xml:space="preserve"> selects one of above options</w:t>
+      </w:r>
+    </w:p>
+    <w:p>
+      <w:pPr>
+        <w:pStyle w:val="ListParagraph"/>
+        <w:numPr>
+          <w:ilvl w:val="1"/>
+          <w:numId w:val="36"/>
+        </w:numPr>
+      </w:pPr>
+      <w:proofErr w:type="gramStart"/>
+      <w:r>
+        <w:t>option</w:t>
+      </w:r>
+      <w:proofErr w:type="gramEnd"/>
+      <w:r>
+        <w:t xml:space="preserve"> 1.</w:t>
+      </w:r>
+      <w:r>
+        <w:t xml:space="preserve"> </w:t>
+      </w:r>
+      <w:proofErr w:type="gramStart"/>
+      <w:r>
+        <w:t>proceed</w:t>
+      </w:r>
+      <w:proofErr w:type="gramEnd"/>
+      <w:r>
+        <w:t xml:space="preserve"> with cancellation</w:t>
+      </w:r>
+      <w:r>
+        <w:t xml:space="preserve"> </w:t>
+      </w:r>
+      <w:r>
+        <w:t>(step 4, no refund)</w:t>
+      </w:r>
+    </w:p>
+    <w:p>
+      <w:pPr>
+        <w:pStyle w:val="ListParagraph"/>
+        <w:numPr>
+          <w:ilvl w:val="1"/>
+          <w:numId w:val="36"/>
+        </w:numPr>
+      </w:pPr>
+      <w:proofErr w:type="gramStart"/>
+      <w:r>
+        <w:t>option</w:t>
+      </w:r>
+      <w:proofErr w:type="gramEnd"/>
+      <w:r>
+        <w:t xml:space="preserve"> 2. Proceed with the original “</w:t>
+      </w:r>
+      <w:r>
+        <w:rPr>
+          <w:b/>
+        </w:rPr>
+        <w:t>Make</w:t>
+      </w:r>
+      <w:r>
+        <w:rPr>
+          <w:b/>
+        </w:rPr>
+        <w:t xml:space="preserve"> Order</w:t>
+      </w:r>
+      <w:r>
+        <w:t>” scenario</w:t>
+      </w:r>
+    </w:p>
+    <w:p/>
+    <w:p>
+      <w:r>
+        <w:rPr>
+          <w:u w:val="single"/>
+        </w:rPr>
+        <w:t>Use Case</w:t>
+      </w:r>
+      <w:r>
+        <w:rPr>
+          <w:u w:val="single"/>
+        </w:rPr>
+        <w:t xml:space="preserve"> Title</w:t>
+      </w:r>
+      <w:r>
+        <w:t>:</w:t>
+      </w:r>
+      <w:r>
+        <w:t xml:space="preserve"> </w:t>
+      </w:r>
+      <w:r>
+        <w:t>”</w:t>
+      </w:r>
+      <w:r>
+        <w:rPr>
+          <w:b/>
+        </w:rPr>
+        <w:t>Change Order</w:t>
+      </w:r>
+      <w:r>
+        <w:t>”</w:t>
+      </w:r>
+    </w:p>
+    <w:p>
+      <w:r>
+        <w:rPr>
+          <w:u w:val="single"/>
+        </w:rPr>
+        <w:t>Main Success Scenario</w:t>
+      </w:r>
+      <w:r>
+        <w:rPr>
+          <w:u w:val="single"/>
+        </w:rPr>
+        <w:t>:</w:t>
+      </w:r>
       <w:r>
         <w:tab/>
       </w:r>
-      <w:r>
-        <w:t>3</w:t>
-      </w:r>
-      <w:r>
-        <w:t xml:space="preserve">a. </w:t>
+    </w:p>
+    <w:p>
+      <w:pPr>
+        <w:pStyle w:val="ListParagraph"/>
+        <w:numPr>
+          <w:ilvl w:val="0"/>
+          <w:numId w:val="4"/>
+        </w:numPr>
+      </w:pPr>
+      <w:r>
+        <w:t>User requests order alteration</w:t>
+      </w:r>
+      <w:r>
+        <w:t xml:space="preserve"> (on existing order)</w:t>
+      </w:r>
+    </w:p>
+    <w:p>
+      <w:pPr>
+        <w:pStyle w:val="ListParagraph"/>
+        <w:numPr>
+          <w:ilvl w:val="0"/>
+          <w:numId w:val="4"/>
+        </w:numPr>
+      </w:pPr>
+      <w:r>
+        <w:t xml:space="preserve">System finds the order </w:t>
+      </w:r>
+    </w:p>
+    <w:p>
+      <w:pPr>
+        <w:pStyle w:val="ListParagraph"/>
+        <w:numPr>
+          <w:ilvl w:val="0"/>
+          <w:numId w:val="4"/>
+        </w:numPr>
+      </w:pPr>
+      <w:r>
+        <w:t>System verifie</w:t>
+      </w:r>
+      <w:r>
+        <w:t>s alteration is possible (</w:t>
+      </w:r>
+      <w:r>
+        <w:t>the order is not entered step 7 of the “</w:t>
+      </w:r>
+      <w:r>
+        <w:rPr>
+          <w:b/>
+        </w:rPr>
+        <w:t>Make Order</w:t>
+      </w:r>
+      <w:r>
+        <w:t>” use case</w:t>
+      </w:r>
+      <w:r>
+        <w:t>)</w:t>
+      </w:r>
+    </w:p>
+    <w:p>
+      <w:pPr>
+        <w:pStyle w:val="ListParagraph"/>
+        <w:numPr>
+          <w:ilvl w:val="0"/>
+          <w:numId w:val="4"/>
+        </w:numPr>
+      </w:pPr>
+      <w:r>
+        <w:t>System stops order processing</w:t>
+      </w:r>
+    </w:p>
+    <w:p>
+      <w:pPr>
+        <w:pStyle w:val="ListParagraph"/>
+        <w:numPr>
+          <w:ilvl w:val="0"/>
+          <w:numId w:val="4"/>
+        </w:numPr>
+      </w:pPr>
+      <w:r>
+        <w:t>System updates order status</w:t>
+      </w:r>
+    </w:p>
+    <w:p>
+      <w:pPr>
+        <w:pStyle w:val="ListParagraph"/>
+        <w:numPr>
+          <w:ilvl w:val="0"/>
+          <w:numId w:val="4"/>
+        </w:numPr>
+      </w:pPr>
+      <w:r>
+        <w:t>User select</w:t>
+      </w:r>
+      <w:r>
+        <w:t>s</w:t>
+      </w:r>
+      <w:r>
+        <w:t xml:space="preserve"> new options</w:t>
+      </w:r>
+    </w:p>
+    <w:p>
+      <w:pPr>
+        <w:pStyle w:val="ListParagraph"/>
+        <w:numPr>
+          <w:ilvl w:val="0"/>
+          <w:numId w:val="4"/>
+        </w:numPr>
+      </w:pPr>
+      <w:r>
+        <w:t>System updates order information</w:t>
+      </w:r>
+    </w:p>
+    <w:p>
+      <w:pPr>
+        <w:pStyle w:val="ListParagraph"/>
+        <w:numPr>
+          <w:ilvl w:val="0"/>
+          <w:numId w:val="4"/>
+        </w:numPr>
+      </w:pPr>
+      <w:r>
+        <w:t>Order processing is resumed</w:t>
+      </w:r>
+      <w:r>
+        <w:t xml:space="preserve"> (whatever step it was in the “Make Order” user case)</w:t>
+      </w:r>
+    </w:p>
+    <w:p>
+      <w:pPr>
+        <w:pStyle w:val="ListParagraph"/>
+        <w:numPr>
+          <w:ilvl w:val="0"/>
+          <w:numId w:val="4"/>
+        </w:numPr>
+      </w:pPr>
+      <w:r>
+        <w:t xml:space="preserve">Customer pays for additional options or receives refund </w:t>
+      </w:r>
+    </w:p>
+    <w:p/>
+    <w:p>
+      <w:r>
+        <w:rPr>
+          <w:u w:val="single"/>
+        </w:rPr>
+        <w:t>Alternate Flow</w:t>
+      </w:r>
+      <w:r>
+        <w:rPr>
+          <w:u w:val="single"/>
+        </w:rPr>
+        <w:t>s</w:t>
+      </w:r>
+      <w:r>
+        <w:t>:</w:t>
+      </w:r>
+    </w:p>
+    <w:p>
+      <w:pPr>
+        <w:ind w:left="720"/>
+      </w:pPr>
+      <w:r>
+        <w:t xml:space="preserve">2a. </w:t>
       </w:r>
       <w:proofErr w:type="gramStart"/>
       <w:r>
@@ -801,10 +1261,7 @@
       </w:r>
       <w:proofErr w:type="gramEnd"/>
       <w:r>
-        <w:t xml:space="preserve"> cannot be cancelled</w:t>
-      </w:r>
-      <w:r>
-        <w:t xml:space="preserve"> (i.e., it is already cooked and on its way)</w:t>
+        <w:t xml:space="preserve"> cannot be found</w:t>
       </w:r>
     </w:p>
     <w:p>
@@ -812,15 +1269,86 @@
         <w:pStyle w:val="ListParagraph"/>
         <w:numPr>
           <w:ilvl w:val="0"/>
-          <w:numId w:val="17"/>
-        </w:numPr>
-      </w:pPr>
+          <w:numId w:val="37"/>
+        </w:numPr>
+      </w:pPr>
+      <w:r>
+        <w:t>System interacts with the user to get new parameters to search for order</w:t>
+      </w:r>
+    </w:p>
+    <w:p>
+      <w:pPr>
+        <w:pStyle w:val="ListParagraph"/>
+        <w:numPr>
+          <w:ilvl w:val="0"/>
+          <w:numId w:val="37"/>
+        </w:numPr>
+      </w:pPr>
+      <w:r>
+        <w:t>If order is found, go to step 3 of “</w:t>
+      </w:r>
+      <w:r>
+        <w:rPr>
+          <w:b/>
+        </w:rPr>
+        <w:t>Cancel Order</w:t>
+      </w:r>
+      <w:r>
+        <w:t>”</w:t>
+      </w:r>
+      <w:r>
+        <w:t xml:space="preserve"> user case</w:t>
+      </w:r>
+    </w:p>
+    <w:p>
+      <w:pPr>
+        <w:pStyle w:val="ListParagraph"/>
+        <w:numPr>
+          <w:ilvl w:val="0"/>
+          <w:numId w:val="37"/>
+        </w:numPr>
+      </w:pPr>
+      <w:r>
+        <w:t xml:space="preserve">Otherwise, </w:t>
+      </w:r>
+      <w:r>
+        <w:t>inform user order cannot be found</w:t>
+      </w:r>
+    </w:p>
+    <w:p/>
+    <w:p>
+      <w:pPr>
+        <w:ind w:left="720"/>
+      </w:pPr>
+      <w:r>
+        <w:t xml:space="preserve">3a. </w:t>
+      </w:r>
       <w:proofErr w:type="gramStart"/>
       <w:r>
-        <w:t>sy</w:t>
-      </w:r>
-      <w:r>
-        <w:t>stem</w:t>
+        <w:t>order</w:t>
+      </w:r>
+      <w:proofErr w:type="gramEnd"/>
+      <w:r>
+        <w:t xml:space="preserve"> cannot be changed</w:t>
+      </w:r>
+      <w:r>
+        <w:t xml:space="preserve"> </w:t>
+      </w:r>
+      <w:r>
+        <w:t>(i.e., it is already cooked and on its way)</w:t>
+      </w:r>
+    </w:p>
+    <w:p>
+      <w:pPr>
+        <w:pStyle w:val="ListParagraph"/>
+        <w:numPr>
+          <w:ilvl w:val="0"/>
+          <w:numId w:val="38"/>
+        </w:numPr>
+      </w:pPr>
+      <w:proofErr w:type="gramStart"/>
+      <w:r>
+        <w:t>system</w:t>
       </w:r>
       <w:proofErr w:type="gramEnd"/>
       <w:r>
@@ -843,6 +1371,9 @@
       <w:r>
         <w:t xml:space="preserve"> order with no refund</w:t>
       </w:r>
+      <w:r>
+        <w:t xml:space="preserve"> OR</w:t>
+      </w:r>
     </w:p>
     <w:p>
       <w:pPr>
@@ -866,7 +1397,7 @@
         <w:pStyle w:val="ListParagraph"/>
         <w:numPr>
           <w:ilvl w:val="0"/>
-          <w:numId w:val="17"/>
+          <w:numId w:val="39"/>
         </w:numPr>
       </w:pPr>
       <w:proofErr w:type="gramStart"/>
@@ -892,10 +1423,7 @@
       </w:r>
       <w:proofErr w:type="gramEnd"/>
       <w:r>
-        <w:t xml:space="preserve"> 1.</w:t>
-      </w:r>
-      <w:r>
-        <w:t xml:space="preserve"> </w:t>
+        <w:t xml:space="preserve"> 1. </w:t>
       </w:r>
       <w:proofErr w:type="gramStart"/>
       <w:r>
@@ -903,13 +1431,7 @@
       </w:r>
       <w:proofErr w:type="gramEnd"/>
       <w:r>
-        <w:t xml:space="preserve"> with cancellation</w:t>
-      </w:r>
-      <w:r>
-        <w:t xml:space="preserve"> </w:t>
-      </w:r>
-      <w:r>
-        <w:t>(step 4, no refund)</w:t>
+        <w:t xml:space="preserve"> with cancellation (step 4, no refund)</w:t>
       </w:r>
     </w:p>
     <w:p>
@@ -944,449 +1466,6 @@
         <w:t>” scenario</w:t>
       </w:r>
     </w:p>
-    <w:p/>
-    <w:p>
-      <w:r>
-        <w:rPr>
-          <w:u w:val="single"/>
-        </w:rPr>
-        <w:t>Use Case</w:t>
-      </w:r>
-      <w:r>
-        <w:rPr>
-          <w:u w:val="single"/>
-        </w:rPr>
-        <w:t xml:space="preserve"> Title</w:t>
-      </w:r>
-      <w:r>
-        <w:t>:</w:t>
-      </w:r>
-      <w:r>
-        <w:t xml:space="preserve"> </w:t>
-      </w:r>
-      <w:r>
-        <w:t>”</w:t>
-      </w:r>
-      <w:r>
-        <w:rPr>
-          <w:b/>
-        </w:rPr>
-        <w:t>Change Order</w:t>
-      </w:r>
-      <w:r>
-        <w:t>”</w:t>
-      </w:r>
-    </w:p>
-    <w:p>
-      <w:r>
-        <w:rPr>
-          <w:u w:val="single"/>
-        </w:rPr>
-        <w:t>Main Success Scenario</w:t>
-      </w:r>
-      <w:r>
-        <w:rPr>
-          <w:u w:val="single"/>
-        </w:rPr>
-        <w:t>:</w:t>
-      </w:r>
-      <w:r>
-        <w:tab/>
-      </w:r>
-    </w:p>
-    <w:p>
-      <w:pPr>
-        <w:pStyle w:val="ListParagraph"/>
-        <w:numPr>
-          <w:ilvl w:val="0"/>
-          <w:numId w:val="4"/>
-        </w:numPr>
-      </w:pPr>
-      <w:r>
-        <w:t>User requests order alteration</w:t>
-      </w:r>
-      <w:r>
-        <w:t xml:space="preserve"> (on existing order)</w:t>
-      </w:r>
-    </w:p>
-    <w:p>
-      <w:pPr>
-        <w:pStyle w:val="ListParagraph"/>
-        <w:numPr>
-          <w:ilvl w:val="0"/>
-          <w:numId w:val="4"/>
-        </w:numPr>
-      </w:pPr>
-      <w:r>
-        <w:t xml:space="preserve">System finds the order </w:t>
-      </w:r>
-    </w:p>
-    <w:p>
-      <w:pPr>
-        <w:pStyle w:val="ListParagraph"/>
-        <w:numPr>
-          <w:ilvl w:val="0"/>
-          <w:numId w:val="4"/>
-        </w:numPr>
-      </w:pPr>
-      <w:r>
-        <w:t>System verifie</w:t>
-      </w:r>
-      <w:r>
-        <w:t>s alteration is possible (</w:t>
-      </w:r>
-      <w:r>
-        <w:t>the order is not entered step 7 of the “</w:t>
-      </w:r>
-      <w:r>
-        <w:rPr>
-          <w:b/>
-        </w:rPr>
-        <w:t>Make Order</w:t>
-      </w:r>
-      <w:r>
-        <w:t>” use case</w:t>
-      </w:r>
-      <w:r>
-        <w:t>)</w:t>
-      </w:r>
-    </w:p>
-    <w:p>
-      <w:pPr>
-        <w:pStyle w:val="ListParagraph"/>
-        <w:numPr>
-          <w:ilvl w:val="0"/>
-          <w:numId w:val="4"/>
-        </w:numPr>
-      </w:pPr>
-      <w:r>
-        <w:t>System stops order processing</w:t>
-      </w:r>
-    </w:p>
-    <w:p>
-      <w:pPr>
-        <w:pStyle w:val="ListParagraph"/>
-        <w:numPr>
-          <w:ilvl w:val="0"/>
-          <w:numId w:val="4"/>
-        </w:numPr>
-      </w:pPr>
-      <w:r>
-        <w:t>System updates order status</w:t>
-      </w:r>
-    </w:p>
-    <w:p>
-      <w:pPr>
-        <w:pStyle w:val="ListParagraph"/>
-        <w:numPr>
-          <w:ilvl w:val="0"/>
-          <w:numId w:val="4"/>
-        </w:numPr>
-      </w:pPr>
-      <w:r>
-        <w:t>User select</w:t>
-      </w:r>
-      <w:r>
-        <w:t>s</w:t>
-      </w:r>
-      <w:r>
-        <w:t xml:space="preserve"> new options</w:t>
-      </w:r>
-    </w:p>
-    <w:p>
-      <w:pPr>
-        <w:pStyle w:val="ListParagraph"/>
-        <w:numPr>
-          <w:ilvl w:val="0"/>
-          <w:numId w:val="4"/>
-        </w:numPr>
-      </w:pPr>
-      <w:r>
-        <w:t>System updates order information</w:t>
-      </w:r>
-    </w:p>
-    <w:p>
-      <w:pPr>
-        <w:pStyle w:val="ListParagraph"/>
-        <w:numPr>
-          <w:ilvl w:val="0"/>
-          <w:numId w:val="4"/>
-        </w:numPr>
-      </w:pPr>
-      <w:r>
-        <w:t>Order processing is resumed</w:t>
-      </w:r>
-      <w:r>
-        <w:t xml:space="preserve"> (whatever step it was in the “Make Order” user case)</w:t>
-      </w:r>
-    </w:p>
-    <w:p>
-      <w:pPr>
-        <w:pStyle w:val="ListParagraph"/>
-        <w:numPr>
-          <w:ilvl w:val="0"/>
-          <w:numId w:val="4"/>
-        </w:numPr>
-      </w:pPr>
-      <w:r>
-        <w:t xml:space="preserve">Customer pays for additional options or receives refund </w:t>
-      </w:r>
-    </w:p>
-    <w:p/>
-    <w:p>
-      <w:r>
-        <w:rPr>
-          <w:u w:val="single"/>
-        </w:rPr>
-        <w:t>Alternate Flow</w:t>
-      </w:r>
-      <w:r>
-        <w:t>:</w:t>
-      </w:r>
-    </w:p>
-    <w:p>
-      <w:r>
-        <w:t xml:space="preserve">2a. </w:t>
-      </w:r>
-      <w:proofErr w:type="gramStart"/>
-      <w:r>
-        <w:t>order</w:t>
-      </w:r>
-      <w:proofErr w:type="gramEnd"/>
-      <w:r>
-        <w:t xml:space="preserve"> cannot be found</w:t>
-      </w:r>
-    </w:p>
-    <w:p>
-      <w:pPr>
-        <w:pStyle w:val="ListParagraph"/>
-        <w:numPr>
-          <w:ilvl w:val="0"/>
-          <w:numId w:val="16"/>
-        </w:numPr>
-      </w:pPr>
-      <w:r>
-        <w:t>System interacts with the user to get new parameters to search for order</w:t>
-      </w:r>
-    </w:p>
-    <w:p>
-      <w:pPr>
-        <w:pStyle w:val="ListParagraph"/>
-        <w:numPr>
-          <w:ilvl w:val="0"/>
-          <w:numId w:val="16"/>
-        </w:numPr>
-      </w:pPr>
-      <w:r>
-        <w:t>If order is found, go to step 3 of “</w:t>
-      </w:r>
-      <w:r>
-        <w:rPr>
-          <w:b/>
-        </w:rPr>
-        <w:t>Cancel Order</w:t>
-      </w:r>
-      <w:r>
-        <w:t>”</w:t>
-      </w:r>
-      <w:r>
-        <w:t xml:space="preserve"> user case</w:t>
-      </w:r>
-    </w:p>
-    <w:p>
-      <w:pPr>
-        <w:pStyle w:val="ListParagraph"/>
-        <w:numPr>
-          <w:ilvl w:val="0"/>
-          <w:numId w:val="16"/>
-        </w:numPr>
-      </w:pPr>
-      <w:r>
-        <w:t xml:space="preserve">Otherwise, </w:t>
-      </w:r>
-      <w:r>
-        <w:t>inform user order cannot be found</w:t>
-      </w:r>
-    </w:p>
-    <w:p/>
-    <w:p>
-      <w:r>
-        <w:t xml:space="preserve">3a. </w:t>
-      </w:r>
-      <w:proofErr w:type="gramStart"/>
-      <w:r>
-        <w:t>order</w:t>
-      </w:r>
-      <w:proofErr w:type="gramEnd"/>
-      <w:r>
-        <w:t xml:space="preserve"> cannot be changed</w:t>
-      </w:r>
-      <w:r>
-        <w:t xml:space="preserve"> </w:t>
-      </w:r>
-      <w:r>
-        <w:t>(i.e., it is already cooked and on its way)</w:t>
-      </w:r>
-    </w:p>
-    <w:p>
-      <w:pPr>
-        <w:pStyle w:val="ListParagraph"/>
-        <w:numPr>
-          <w:ilvl w:val="0"/>
-          <w:numId w:val="17"/>
-        </w:numPr>
-      </w:pPr>
-      <w:proofErr w:type="gramStart"/>
-      <w:r>
-        <w:t>system</w:t>
-      </w:r>
-      <w:proofErr w:type="gramEnd"/>
-      <w:r>
-        <w:t xml:space="preserve"> gives customer two choices</w:t>
-      </w:r>
-    </w:p>
-    <w:p>
-      <w:pPr>
-        <w:pStyle w:val="ListParagraph"/>
-        <w:numPr>
-          <w:ilvl w:val="1"/>
-          <w:numId w:val="17"/>
-        </w:numPr>
-      </w:pPr>
-      <w:proofErr w:type="gramStart"/>
-      <w:r>
-        <w:t>cancel</w:t>
-      </w:r>
-      <w:proofErr w:type="gramEnd"/>
-      <w:r>
-        <w:t xml:space="preserve"> order with no refund</w:t>
-      </w:r>
-    </w:p>
-    <w:p>
-      <w:pPr>
-        <w:pStyle w:val="ListParagraph"/>
-        <w:numPr>
-          <w:ilvl w:val="1"/>
-          <w:numId w:val="17"/>
-        </w:numPr>
-      </w:pPr>
-      <w:proofErr w:type="gramStart"/>
-      <w:r>
-        <w:t>proceed</w:t>
-      </w:r>
-      <w:proofErr w:type="gramEnd"/>
-      <w:r>
-        <w:t xml:space="preserve"> with original order</w:t>
-      </w:r>
-    </w:p>
-    <w:p>
-      <w:pPr>
-        <w:pStyle w:val="ListParagraph"/>
-        <w:numPr>
-          <w:ilvl w:val="0"/>
-          <w:numId w:val="17"/>
-        </w:numPr>
-      </w:pPr>
-      <w:proofErr w:type="gramStart"/>
-      <w:r>
-        <w:t>user</w:t>
-      </w:r>
-      <w:proofErr w:type="gramEnd"/>
-      <w:r>
-        <w:t xml:space="preserve"> selects one of above options</w:t>
-      </w:r>
-    </w:p>
-    <w:p>
-      <w:pPr>
-        <w:pStyle w:val="ListParagraph"/>
-        <w:numPr>
-          <w:ilvl w:val="1"/>
-          <w:numId w:val="17"/>
-        </w:numPr>
-      </w:pPr>
-      <w:proofErr w:type="gramStart"/>
-      <w:r>
-        <w:t>option</w:t>
-      </w:r>
-      <w:proofErr w:type="gramEnd"/>
-      <w:r>
-        <w:t xml:space="preserve"> 1. </w:t>
-      </w:r>
-      <w:proofErr w:type="gramStart"/>
-      <w:r>
-        <w:t>proceed</w:t>
-      </w:r>
-      <w:proofErr w:type="gramEnd"/>
-      <w:r>
-        <w:t xml:space="preserve"> with cancellation (step 4, no refund)</w:t>
-      </w:r>
-    </w:p>
-    <w:p>
-      <w:pPr>
-        <w:pStyle w:val="ListParagraph"/>
-        <w:numPr>
-          <w:ilvl w:val="1"/>
-          <w:numId w:val="17"/>
-        </w:numPr>
-      </w:pPr>
-      <w:proofErr w:type="gramStart"/>
-      <w:r>
-        <w:t>option</w:t>
-      </w:r>
-      <w:proofErr w:type="gramEnd"/>
-      <w:r>
-        <w:t xml:space="preserve"> 2. Proceed with the original “</w:t>
-      </w:r>
-      <w:r>
-        <w:rPr>
-          <w:b/>
-        </w:rPr>
-        <w:t>Make</w:t>
-      </w:r>
-      <w:r>
-        <w:rPr>
-          <w:b/>
-        </w:rPr>
-        <w:t xml:space="preserve"> Order</w:t>
-      </w:r>
-      <w:r>
-        <w:t>” scenario</w:t>
-      </w:r>
-    </w:p>
-    <w:p>
-      <w:pPr>
-        <w:rPr>
-          <w:color w:val="FF0000"/>
-        </w:rPr>
-      </w:pPr>
-      <w:r>
-        <w:rPr>
-          <w:color w:val="FF0000"/>
-        </w:rPr>
-        <w:t xml:space="preserve"> </w:t>
-      </w:r>
-    </w:p>
-    <w:p>
-      <w:pPr>
-        <w:rPr>
-          <w:color w:val="FF0000"/>
-        </w:rPr>
-      </w:pPr>
-    </w:p>
-    <w:p>
-      <w:pPr>
-        <w:rPr>
-          <w:u w:val="single"/>
-        </w:rPr>
-      </w:pPr>
-    </w:p>
-    <w:p>
-      <w:pPr>
-        <w:rPr>
-          <w:u w:val="single"/>
-        </w:rPr>
-      </w:pPr>
-    </w:p>
     <w:p>
       <w:pPr>
         <w:rPr>
@@ -1525,19 +1604,6 @@
     </w:p>
     <w:p>
       <w:pPr>
-        <w:pStyle w:val="ListParagraph"/>
-        <w:ind w:left="360"/>
-      </w:pPr>
-    </w:p>
-    <w:p>
-      <w:pPr>
-        <w:rPr>
-          <w:color w:val="FF0000"/>
-        </w:rPr>
-      </w:pPr>
-    </w:p>
-    <w:p>
-      <w:pPr>
         <w:rPr>
           <w:color w:val="FF0000"/>
         </w:rPr>
@@ -1625,7 +1691,6 @@
         <w:t>Manager examines reports</w:t>
       </w:r>
     </w:p>
-    <w:p/>
     <w:p>
       <w:pPr>
         <w:rPr>
@@ -1858,7 +1923,7 @@
         <w:rPr>
           <w:b/>
         </w:rPr>
-        <w:t>inventory item</w:t>
+        <w:t>item</w:t>
       </w:r>
       <w:r>
         <w:t>”</w:t>
@@ -2002,7 +2067,7 @@
         <w:rPr>
           <w:b/>
         </w:rPr>
-        <w:t>Enter new inventory item</w:t>
+        <w:t>Enter new item</w:t>
       </w:r>
       <w:r>
         <w:t xml:space="preserve"> </w:t>
@@ -2173,7 +2238,6 @@
       <w:r>
         <w:t>If still cannot find, resort to  “</w:t>
       </w:r>
-      <w:proofErr w:type="gramStart"/>
       <w:r>
         <w:rPr>
           <w:b/>
@@ -2190,9 +2254,32 @@
         <w:rPr>
           <w:b/>
         </w:rPr>
-        <w:t xml:space="preserve"> special</w:t>
-      </w:r>
-      <w:proofErr w:type="gramEnd"/>
+        <w:t xml:space="preserve"> </w:t>
+      </w:r>
+      <w:r>
+        <w:rPr>
+          <w:b/>
+        </w:rPr>
+        <w:t>‘</w:t>
+      </w:r>
+      <w:r>
+        <w:rPr>
+          <w:b/>
+        </w:rPr>
+        <w:t>S</w:t>
+      </w:r>
+      <w:r>
+        <w:rPr>
+          <w:b/>
+        </w:rPr>
+        <w:t>pecial</w:t>
+      </w:r>
+      <w:r>
+        <w:rPr>
+          <w:b/>
+        </w:rPr>
+        <w:t>’</w:t>
+      </w:r>
       <w:r>
         <w:t>“ scenario</w:t>
       </w:r>
@@ -2211,6 +2298,119 @@
 <file path=word/numbering.xml><?xml version="1.0" encoding="utf-8"?>
 <w:numbering xmlns:wpc="http://schemas.microsoft.com/office/word/2010/wordprocessingCanvas" xmlns:mo="http://schemas.microsoft.com/office/mac/office/2008/main" xmlns:mc="http://schemas.openxmlformats.org/markup-compatibility/2006" xmlns:mv="urn:schemas-microsoft-com:mac:vml" xmlns:o="urn:schemas-microsoft-com:office:office" xmlns:r="http://schemas.openxmlformats.org/officeDocument/2006/relationships" xmlns:m="http://schemas.openxmlformats.org/officeDocument/2006/math" xmlns:v="urn:schemas-microsoft-com:vml" xmlns:wp14="http://schemas.microsoft.com/office/word/2010/wordprocessingDrawing" xmlns:wp="http://schemas.openxmlformats.org/drawingml/2006/wordprocessingDrawing" xmlns:w10="urn:schemas-microsoft-com:office:word" xmlns:w="http://schemas.openxmlformats.org/wordprocessingml/2006/main" xmlns:w14="http://schemas.microsoft.com/office/word/2010/wordml" xmlns:wpg="http://schemas.microsoft.com/office/word/2010/wordprocessingGroup" xmlns:wpi="http://schemas.microsoft.com/office/word/2010/wordprocessingInk" xmlns:wne="http://schemas.microsoft.com/office/word/2006/wordml" xmlns:wps="http://schemas.microsoft.com/office/word/2010/wordprocessingShape" mc:Ignorable="w14 wp14">
   <w:abstractNum w:abstractNumId="0">
+    <w:nsid w:val="06592A4D"/>
+    <w:multiLevelType w:val="hybridMultilevel"/>
+    <w:tmpl w:val="0F52051E"/>
+    <w:lvl w:ilvl="0" w:tplc="0409000B">
+      <w:start w:val="1"/>
+      <w:numFmt w:val="bullet"/>
+      <w:lvlText w:val=""/>
+      <w:lvlJc w:val="left"/>
+      <w:pPr>
+        <w:ind w:left="1440" w:hanging="360"/>
+      </w:pPr>
+      <w:rPr>
+        <w:rFonts w:ascii="Wingdings" w:hAnsi="Wingdings" w:hint="default"/>
+      </w:rPr>
+    </w:lvl>
+    <w:lvl w:ilvl="1" w:tplc="04090003" w:tentative="1">
+      <w:start w:val="1"/>
+      <w:numFmt w:val="bullet"/>
+      <w:lvlText w:val="o"/>
+      <w:lvlJc w:val="left"/>
+      <w:pPr>
+        <w:ind w:left="2160" w:hanging="360"/>
+      </w:pPr>
+      <w:rPr>
+        <w:rFonts w:ascii="Courier New" w:hAnsi="Courier New" w:hint="default"/>
+      </w:rPr>
+    </w:lvl>
+    <w:lvl w:ilvl="2" w:tplc="04090005" w:tentative="1">
+      <w:start w:val="1"/>
+      <w:numFmt w:val="bullet"/>
+      <w:lvlText w:val=""/>
+      <w:lvlJc w:val="left"/>
+      <w:pPr>
+        <w:ind w:left="2880" w:hanging="360"/>
+      </w:pPr>
+      <w:rPr>
+        <w:rFonts w:ascii="Wingdings" w:hAnsi="Wingdings" w:hint="default"/>
+      </w:rPr>
+    </w:lvl>
+    <w:lvl w:ilvl="3" w:tplc="04090001" w:tentative="1">
+      <w:start w:val="1"/>
+      <w:numFmt w:val="bullet"/>
+      <w:lvlText w:val=""/>
+      <w:lvlJc w:val="left"/>
+      <w:pPr>
+        <w:ind w:left="3600" w:hanging="360"/>
+      </w:pPr>
+      <w:rPr>
+        <w:rFonts w:ascii="Symbol" w:hAnsi="Symbol" w:hint="default"/>
+      </w:rPr>
+    </w:lvl>
+    <w:lvl w:ilvl="4" w:tplc="04090003" w:tentative="1">
+      <w:start w:val="1"/>
+      <w:numFmt w:val="bullet"/>
+      <w:lvlText w:val="o"/>
+      <w:lvlJc w:val="left"/>
+      <w:pPr>
+        <w:ind w:left="4320" w:hanging="360"/>
+      </w:pPr>
+      <w:rPr>
+        <w:rFonts w:ascii="Courier New" w:hAnsi="Courier New" w:hint="default"/>
+      </w:rPr>
+    </w:lvl>
+    <w:lvl w:ilvl="5" w:tplc="04090005" w:tentative="1">
+      <w:start w:val="1"/>
+      <w:numFmt w:val="bullet"/>
+      <w:lvlText w:val=""/>
+      <w:lvlJc w:val="left"/>
+      <w:pPr>
+        <w:ind w:left="5040" w:hanging="360"/>
+      </w:pPr>
+      <w:rPr>
+        <w:rFonts w:ascii="Wingdings" w:hAnsi="Wingdings" w:hint="default"/>
+      </w:rPr>
+    </w:lvl>
+    <w:lvl w:ilvl="6" w:tplc="04090001" w:tentative="1">
+      <w:start w:val="1"/>
+      <w:numFmt w:val="bullet"/>
+      <w:lvlText w:val=""/>
+      <w:lvlJc w:val="left"/>
+      <w:pPr>
+        <w:ind w:left="5760" w:hanging="360"/>
+      </w:pPr>
+      <w:rPr>
+        <w:rFonts w:ascii="Symbol" w:hAnsi="Symbol" w:hint="default"/>
+      </w:rPr>
+    </w:lvl>
+    <w:lvl w:ilvl="7" w:tplc="04090003" w:tentative="1">
+      <w:start w:val="1"/>
+      <w:numFmt w:val="bullet"/>
+      <w:lvlText w:val="o"/>
+      <w:lvlJc w:val="left"/>
+      <w:pPr>
+        <w:ind w:left="6480" w:hanging="360"/>
+      </w:pPr>
+      <w:rPr>
+        <w:rFonts w:ascii="Courier New" w:hAnsi="Courier New" w:hint="default"/>
+      </w:rPr>
+    </w:lvl>
+    <w:lvl w:ilvl="8" w:tplc="04090005" w:tentative="1">
+      <w:start w:val="1"/>
+      <w:numFmt w:val="bullet"/>
+      <w:lvlText w:val=""/>
+      <w:lvlJc w:val="left"/>
+      <w:pPr>
+        <w:ind w:left="7200" w:hanging="360"/>
+      </w:pPr>
+      <w:rPr>
+        <w:rFonts w:ascii="Wingdings" w:hAnsi="Wingdings" w:hint="default"/>
+      </w:rPr>
+    </w:lvl>
+  </w:abstractNum>
+  <w:abstractNum w:abstractNumId="1">
     <w:nsid w:val="06F3596B"/>
     <w:multiLevelType w:val="hybridMultilevel"/>
     <w:tmpl w:val="C024A2BE"/>
@@ -2323,7 +2523,120 @@
       </w:rPr>
     </w:lvl>
   </w:abstractNum>
-  <w:abstractNum w:abstractNumId="1">
+  <w:abstractNum w:abstractNumId="2">
+    <w:nsid w:val="0AF878AE"/>
+    <w:multiLevelType w:val="hybridMultilevel"/>
+    <w:tmpl w:val="E13C6AD0"/>
+    <w:lvl w:ilvl="0" w:tplc="0409000B">
+      <w:start w:val="1"/>
+      <w:numFmt w:val="bullet"/>
+      <w:lvlText w:val=""/>
+      <w:lvlJc w:val="left"/>
+      <w:pPr>
+        <w:ind w:left="1440" w:hanging="360"/>
+      </w:pPr>
+      <w:rPr>
+        <w:rFonts w:ascii="Wingdings" w:hAnsi="Wingdings" w:hint="default"/>
+      </w:rPr>
+    </w:lvl>
+    <w:lvl w:ilvl="1" w:tplc="04090003" w:tentative="1">
+      <w:start w:val="1"/>
+      <w:numFmt w:val="bullet"/>
+      <w:lvlText w:val="o"/>
+      <w:lvlJc w:val="left"/>
+      <w:pPr>
+        <w:ind w:left="2160" w:hanging="360"/>
+      </w:pPr>
+      <w:rPr>
+        <w:rFonts w:ascii="Courier New" w:hAnsi="Courier New" w:hint="default"/>
+      </w:rPr>
+    </w:lvl>
+    <w:lvl w:ilvl="2" w:tplc="04090005" w:tentative="1">
+      <w:start w:val="1"/>
+      <w:numFmt w:val="bullet"/>
+      <w:lvlText w:val=""/>
+      <w:lvlJc w:val="left"/>
+      <w:pPr>
+        <w:ind w:left="2880" w:hanging="360"/>
+      </w:pPr>
+      <w:rPr>
+        <w:rFonts w:ascii="Wingdings" w:hAnsi="Wingdings" w:hint="default"/>
+      </w:rPr>
+    </w:lvl>
+    <w:lvl w:ilvl="3" w:tplc="04090001" w:tentative="1">
+      <w:start w:val="1"/>
+      <w:numFmt w:val="bullet"/>
+      <w:lvlText w:val=""/>
+      <w:lvlJc w:val="left"/>
+      <w:pPr>
+        <w:ind w:left="3600" w:hanging="360"/>
+      </w:pPr>
+      <w:rPr>
+        <w:rFonts w:ascii="Symbol" w:hAnsi="Symbol" w:hint="default"/>
+      </w:rPr>
+    </w:lvl>
+    <w:lvl w:ilvl="4" w:tplc="04090003" w:tentative="1">
+      <w:start w:val="1"/>
+      <w:numFmt w:val="bullet"/>
+      <w:lvlText w:val="o"/>
+      <w:lvlJc w:val="left"/>
+      <w:pPr>
+        <w:ind w:left="4320" w:hanging="360"/>
+      </w:pPr>
+      <w:rPr>
+        <w:rFonts w:ascii="Courier New" w:hAnsi="Courier New" w:hint="default"/>
+      </w:rPr>
+    </w:lvl>
+    <w:lvl w:ilvl="5" w:tplc="04090005" w:tentative="1">
+      <w:start w:val="1"/>
+      <w:numFmt w:val="bullet"/>
+      <w:lvlText w:val=""/>
+      <w:lvlJc w:val="left"/>
+      <w:pPr>
+        <w:ind w:left="5040" w:hanging="360"/>
+      </w:pPr>
+      <w:rPr>
+        <w:rFonts w:ascii="Wingdings" w:hAnsi="Wingdings" w:hint="default"/>
+      </w:rPr>
+    </w:lvl>
+    <w:lvl w:ilvl="6" w:tplc="04090001" w:tentative="1">
+      <w:start w:val="1"/>
+      <w:numFmt w:val="bullet"/>
+      <w:lvlText w:val=""/>
+      <w:lvlJc w:val="left"/>
+      <w:pPr>
+        <w:ind w:left="5760" w:hanging="360"/>
+      </w:pPr>
+      <w:rPr>
+        <w:rFonts w:ascii="Symbol" w:hAnsi="Symbol" w:hint="default"/>
+      </w:rPr>
+    </w:lvl>
+    <w:lvl w:ilvl="7" w:tplc="04090003" w:tentative="1">
+      <w:start w:val="1"/>
+      <w:numFmt w:val="bullet"/>
+      <w:lvlText w:val="o"/>
+      <w:lvlJc w:val="left"/>
+      <w:pPr>
+        <w:ind w:left="6480" w:hanging="360"/>
+      </w:pPr>
+      <w:rPr>
+        <w:rFonts w:ascii="Courier New" w:hAnsi="Courier New" w:hint="default"/>
+      </w:rPr>
+    </w:lvl>
+    <w:lvl w:ilvl="8" w:tplc="04090005" w:tentative="1">
+      <w:start w:val="1"/>
+      <w:numFmt w:val="bullet"/>
+      <w:lvlText w:val=""/>
+      <w:lvlJc w:val="left"/>
+      <w:pPr>
+        <w:ind w:left="7200" w:hanging="360"/>
+      </w:pPr>
+      <w:rPr>
+        <w:rFonts w:ascii="Wingdings" w:hAnsi="Wingdings" w:hint="default"/>
+      </w:rPr>
+    </w:lvl>
+  </w:abstractNum>
+  <w:abstractNum w:abstractNumId="3">
     <w:nsid w:val="14DB3D7F"/>
     <w:multiLevelType w:val="hybridMultilevel"/>
     <w:tmpl w:val="E6784996"/>
@@ -2409,7 +2722,7 @@
       </w:pPr>
     </w:lvl>
   </w:abstractNum>
-  <w:abstractNum w:abstractNumId="2">
+  <w:abstractNum w:abstractNumId="4">
     <w:nsid w:val="185525DB"/>
     <w:multiLevelType w:val="hybridMultilevel"/>
     <w:tmpl w:val="11621F32"/>
@@ -2522,7 +2835,7 @@
       </w:rPr>
     </w:lvl>
   </w:abstractNum>
-  <w:abstractNum w:abstractNumId="3">
+  <w:abstractNum w:abstractNumId="5">
     <w:nsid w:val="1B0137E9"/>
     <w:multiLevelType w:val="hybridMultilevel"/>
     <w:tmpl w:val="17429FFA"/>
@@ -2611,7 +2924,7 @@
       </w:pPr>
     </w:lvl>
   </w:abstractNum>
-  <w:abstractNum w:abstractNumId="4">
+  <w:abstractNum w:abstractNumId="6">
     <w:nsid w:val="1D3B0E70"/>
     <w:multiLevelType w:val="hybridMultilevel"/>
     <w:tmpl w:val="FFF870B4"/>
@@ -2724,7 +3037,233 @@
       </w:rPr>
     </w:lvl>
   </w:abstractNum>
-  <w:abstractNum w:abstractNumId="5">
+  <w:abstractNum w:abstractNumId="7">
+    <w:nsid w:val="1EE01DAC"/>
+    <w:multiLevelType w:val="hybridMultilevel"/>
+    <w:tmpl w:val="01F0D428"/>
+    <w:lvl w:ilvl="0" w:tplc="0409000B">
+      <w:start w:val="1"/>
+      <w:numFmt w:val="bullet"/>
+      <w:lvlText w:val=""/>
+      <w:lvlJc w:val="left"/>
+      <w:pPr>
+        <w:ind w:left="1440" w:hanging="360"/>
+      </w:pPr>
+      <w:rPr>
+        <w:rFonts w:ascii="Wingdings" w:hAnsi="Wingdings" w:hint="default"/>
+      </w:rPr>
+    </w:lvl>
+    <w:lvl w:ilvl="1" w:tplc="04090003">
+      <w:start w:val="1"/>
+      <w:numFmt w:val="bullet"/>
+      <w:lvlText w:val="o"/>
+      <w:lvlJc w:val="left"/>
+      <w:pPr>
+        <w:ind w:left="2160" w:hanging="360"/>
+      </w:pPr>
+      <w:rPr>
+        <w:rFonts w:ascii="Courier New" w:hAnsi="Courier New" w:hint="default"/>
+      </w:rPr>
+    </w:lvl>
+    <w:lvl w:ilvl="2" w:tplc="04090005" w:tentative="1">
+      <w:start w:val="1"/>
+      <w:numFmt w:val="bullet"/>
+      <w:lvlText w:val=""/>
+      <w:lvlJc w:val="left"/>
+      <w:pPr>
+        <w:ind w:left="2880" w:hanging="360"/>
+      </w:pPr>
+      <w:rPr>
+        <w:rFonts w:ascii="Wingdings" w:hAnsi="Wingdings" w:hint="default"/>
+      </w:rPr>
+    </w:lvl>
+    <w:lvl w:ilvl="3" w:tplc="04090001" w:tentative="1">
+      <w:start w:val="1"/>
+      <w:numFmt w:val="bullet"/>
+      <w:lvlText w:val=""/>
+      <w:lvlJc w:val="left"/>
+      <w:pPr>
+        <w:ind w:left="3600" w:hanging="360"/>
+      </w:pPr>
+      <w:rPr>
+        <w:rFonts w:ascii="Symbol" w:hAnsi="Symbol" w:hint="default"/>
+      </w:rPr>
+    </w:lvl>
+    <w:lvl w:ilvl="4" w:tplc="04090003" w:tentative="1">
+      <w:start w:val="1"/>
+      <w:numFmt w:val="bullet"/>
+      <w:lvlText w:val="o"/>
+      <w:lvlJc w:val="left"/>
+      <w:pPr>
+        <w:ind w:left="4320" w:hanging="360"/>
+      </w:pPr>
+      <w:rPr>
+        <w:rFonts w:ascii="Courier New" w:hAnsi="Courier New" w:hint="default"/>
+      </w:rPr>
+    </w:lvl>
+    <w:lvl w:ilvl="5" w:tplc="04090005" w:tentative="1">
+      <w:start w:val="1"/>
+      <w:numFmt w:val="bullet"/>
+      <w:lvlText w:val=""/>
+      <w:lvlJc w:val="left"/>
+      <w:pPr>
+        <w:ind w:left="5040" w:hanging="360"/>
+      </w:pPr>
+      <w:rPr>
+        <w:rFonts w:ascii="Wingdings" w:hAnsi="Wingdings" w:hint="default"/>
+      </w:rPr>
+    </w:lvl>
+    <w:lvl w:ilvl="6" w:tplc="04090001" w:tentative="1">
+      <w:start w:val="1"/>
+      <w:numFmt w:val="bullet"/>
+      <w:lvlText w:val=""/>
+      <w:lvlJc w:val="left"/>
+      <w:pPr>
+        <w:ind w:left="5760" w:hanging="360"/>
+      </w:pPr>
+      <w:rPr>
+        <w:rFonts w:ascii="Symbol" w:hAnsi="Symbol" w:hint="default"/>
+      </w:rPr>
+    </w:lvl>
+    <w:lvl w:ilvl="7" w:tplc="04090003" w:tentative="1">
+      <w:start w:val="1"/>
+      <w:numFmt w:val="bullet"/>
+      <w:lvlText w:val="o"/>
+      <w:lvlJc w:val="left"/>
+      <w:pPr>
+        <w:ind w:left="6480" w:hanging="360"/>
+      </w:pPr>
+      <w:rPr>
+        <w:rFonts w:ascii="Courier New" w:hAnsi="Courier New" w:hint="default"/>
+      </w:rPr>
+    </w:lvl>
+    <w:lvl w:ilvl="8" w:tplc="04090005" w:tentative="1">
+      <w:start w:val="1"/>
+      <w:numFmt w:val="bullet"/>
+      <w:lvlText w:val=""/>
+      <w:lvlJc w:val="left"/>
+      <w:pPr>
+        <w:ind w:left="7200" w:hanging="360"/>
+      </w:pPr>
+      <w:rPr>
+        <w:rFonts w:ascii="Wingdings" w:hAnsi="Wingdings" w:hint="default"/>
+      </w:rPr>
+    </w:lvl>
+  </w:abstractNum>
+  <w:abstractNum w:abstractNumId="8">
+    <w:nsid w:val="1F5D5CCC"/>
+    <w:multiLevelType w:val="hybridMultilevel"/>
+    <w:tmpl w:val="23E0944E"/>
+    <w:lvl w:ilvl="0" w:tplc="0409000B">
+      <w:start w:val="1"/>
+      <w:numFmt w:val="bullet"/>
+      <w:lvlText w:val=""/>
+      <w:lvlJc w:val="left"/>
+      <w:pPr>
+        <w:ind w:left="1440" w:hanging="360"/>
+      </w:pPr>
+      <w:rPr>
+        <w:rFonts w:ascii="Wingdings" w:hAnsi="Wingdings" w:hint="default"/>
+      </w:rPr>
+    </w:lvl>
+    <w:lvl w:ilvl="1" w:tplc="04090003" w:tentative="1">
+      <w:start w:val="1"/>
+      <w:numFmt w:val="bullet"/>
+      <w:lvlText w:val="o"/>
+      <w:lvlJc w:val="left"/>
+      <w:pPr>
+        <w:ind w:left="2160" w:hanging="360"/>
+      </w:pPr>
+      <w:rPr>
+        <w:rFonts w:ascii="Courier New" w:hAnsi="Courier New" w:hint="default"/>
+      </w:rPr>
+    </w:lvl>
+    <w:lvl w:ilvl="2" w:tplc="04090005" w:tentative="1">
+      <w:start w:val="1"/>
+      <w:numFmt w:val="bullet"/>
+      <w:lvlText w:val=""/>
+      <w:lvlJc w:val="left"/>
+      <w:pPr>
+        <w:ind w:left="2880" w:hanging="360"/>
+      </w:pPr>
+      <w:rPr>
+        <w:rFonts w:ascii="Wingdings" w:hAnsi="Wingdings" w:hint="default"/>
+      </w:rPr>
+    </w:lvl>
+    <w:lvl w:ilvl="3" w:tplc="04090001" w:tentative="1">
+      <w:start w:val="1"/>
+      <w:numFmt w:val="bullet"/>
+      <w:lvlText w:val=""/>
+      <w:lvlJc w:val="left"/>
+      <w:pPr>
+        <w:ind w:left="3600" w:hanging="360"/>
+      </w:pPr>
+      <w:rPr>
+        <w:rFonts w:ascii="Symbol" w:hAnsi="Symbol" w:hint="default"/>
+      </w:rPr>
+    </w:lvl>
+    <w:lvl w:ilvl="4" w:tplc="04090003" w:tentative="1">
+      <w:start w:val="1"/>
+      <w:numFmt w:val="bullet"/>
+      <w:lvlText w:val="o"/>
+      <w:lvlJc w:val="left"/>
+      <w:pPr>
+        <w:ind w:left="4320" w:hanging="360"/>
+      </w:pPr>
+      <w:rPr>
+        <w:rFonts w:ascii="Courier New" w:hAnsi="Courier New" w:hint="default"/>
+      </w:rPr>
+    </w:lvl>
+    <w:lvl w:ilvl="5" w:tplc="04090005" w:tentative="1">
+      <w:start w:val="1"/>
+      <w:numFmt w:val="bullet"/>
+      <w:lvlText w:val=""/>
+      <w:lvlJc w:val="left"/>
+      <w:pPr>
+        <w:ind w:left="5040" w:hanging="360"/>
+      </w:pPr>
+      <w:rPr>
+        <w:rFonts w:ascii="Wingdings" w:hAnsi="Wingdings" w:hint="default"/>
+      </w:rPr>
+    </w:lvl>
+    <w:lvl w:ilvl="6" w:tplc="04090001" w:tentative="1">
+      <w:start w:val="1"/>
+      <w:numFmt w:val="bullet"/>
+      <w:lvlText w:val=""/>
+      <w:lvlJc w:val="left"/>
+      <w:pPr>
+        <w:ind w:left="5760" w:hanging="360"/>
+      </w:pPr>
+      <w:rPr>
+        <w:rFonts w:ascii="Symbol" w:hAnsi="Symbol" w:hint="default"/>
+      </w:rPr>
+    </w:lvl>
+    <w:lvl w:ilvl="7" w:tplc="04090003" w:tentative="1">
+      <w:start w:val="1"/>
+      <w:numFmt w:val="bullet"/>
+      <w:lvlText w:val="o"/>
+      <w:lvlJc w:val="left"/>
+      <w:pPr>
+        <w:ind w:left="6480" w:hanging="360"/>
+      </w:pPr>
+      <w:rPr>
+        <w:rFonts w:ascii="Courier New" w:hAnsi="Courier New" w:hint="default"/>
+      </w:rPr>
+    </w:lvl>
+    <w:lvl w:ilvl="8" w:tplc="04090005" w:tentative="1">
+      <w:start w:val="1"/>
+      <w:numFmt w:val="bullet"/>
+      <w:lvlText w:val=""/>
+      <w:lvlJc w:val="left"/>
+      <w:pPr>
+        <w:ind w:left="7200" w:hanging="360"/>
+      </w:pPr>
+      <w:rPr>
+        <w:rFonts w:ascii="Wingdings" w:hAnsi="Wingdings" w:hint="default"/>
+      </w:rPr>
+    </w:lvl>
+  </w:abstractNum>
+  <w:abstractNum w:abstractNumId="9">
     <w:nsid w:val="229A1B8A"/>
     <w:multiLevelType w:val="hybridMultilevel"/>
     <w:tmpl w:val="32902B56"/>
@@ -2813,7 +3352,120 @@
       </w:pPr>
     </w:lvl>
   </w:abstractNum>
-  <w:abstractNum w:abstractNumId="6">
+  <w:abstractNum w:abstractNumId="10">
+    <w:nsid w:val="2586515B"/>
+    <w:multiLevelType w:val="hybridMultilevel"/>
+    <w:tmpl w:val="A4980714"/>
+    <w:lvl w:ilvl="0" w:tplc="0409000B">
+      <w:start w:val="1"/>
+      <w:numFmt w:val="bullet"/>
+      <w:lvlText w:val=""/>
+      <w:lvlJc w:val="left"/>
+      <w:pPr>
+        <w:ind w:left="1440" w:hanging="360"/>
+      </w:pPr>
+      <w:rPr>
+        <w:rFonts w:ascii="Wingdings" w:hAnsi="Wingdings" w:hint="default"/>
+      </w:rPr>
+    </w:lvl>
+    <w:lvl w:ilvl="1" w:tplc="04090003" w:tentative="1">
+      <w:start w:val="1"/>
+      <w:numFmt w:val="bullet"/>
+      <w:lvlText w:val="o"/>
+      <w:lvlJc w:val="left"/>
+      <w:pPr>
+        <w:ind w:left="2160" w:hanging="360"/>
+      </w:pPr>
+      <w:rPr>
+        <w:rFonts w:ascii="Courier New" w:hAnsi="Courier New" w:hint="default"/>
+      </w:rPr>
+    </w:lvl>
+    <w:lvl w:ilvl="2" w:tplc="04090005" w:tentative="1">
+      <w:start w:val="1"/>
+      <w:numFmt w:val="bullet"/>
+      <w:lvlText w:val=""/>
+      <w:lvlJc w:val="left"/>
+      <w:pPr>
+        <w:ind w:left="2880" w:hanging="360"/>
+      </w:pPr>
+      <w:rPr>
+        <w:rFonts w:ascii="Wingdings" w:hAnsi="Wingdings" w:hint="default"/>
+      </w:rPr>
+    </w:lvl>
+    <w:lvl w:ilvl="3" w:tplc="04090001" w:tentative="1">
+      <w:start w:val="1"/>
+      <w:numFmt w:val="bullet"/>
+      <w:lvlText w:val=""/>
+      <w:lvlJc w:val="left"/>
+      <w:pPr>
+        <w:ind w:left="3600" w:hanging="360"/>
+      </w:pPr>
+      <w:rPr>
+        <w:rFonts w:ascii="Symbol" w:hAnsi="Symbol" w:hint="default"/>
+      </w:rPr>
+    </w:lvl>
+    <w:lvl w:ilvl="4" w:tplc="04090003" w:tentative="1">
+      <w:start w:val="1"/>
+      <w:numFmt w:val="bullet"/>
+      <w:lvlText w:val="o"/>
+      <w:lvlJc w:val="left"/>
+      <w:pPr>
+        <w:ind w:left="4320" w:hanging="360"/>
+      </w:pPr>
+      <w:rPr>
+        <w:rFonts w:ascii="Courier New" w:hAnsi="Courier New" w:hint="default"/>
+      </w:rPr>
+    </w:lvl>
+    <w:lvl w:ilvl="5" w:tplc="04090005" w:tentative="1">
+      <w:start w:val="1"/>
+      <w:numFmt w:val="bullet"/>
+      <w:lvlText w:val=""/>
+      <w:lvlJc w:val="left"/>
+      <w:pPr>
+        <w:ind w:left="5040" w:hanging="360"/>
+      </w:pPr>
+      <w:rPr>
+        <w:rFonts w:ascii="Wingdings" w:hAnsi="Wingdings" w:hint="default"/>
+      </w:rPr>
+    </w:lvl>
+    <w:lvl w:ilvl="6" w:tplc="04090001" w:tentative="1">
+      <w:start w:val="1"/>
+      <w:numFmt w:val="bullet"/>
+      <w:lvlText w:val=""/>
+      <w:lvlJc w:val="left"/>
+      <w:pPr>
+        <w:ind w:left="5760" w:hanging="360"/>
+      </w:pPr>
+      <w:rPr>
+        <w:rFonts w:ascii="Symbol" w:hAnsi="Symbol" w:hint="default"/>
+      </w:rPr>
+    </w:lvl>
+    <w:lvl w:ilvl="7" w:tplc="04090003" w:tentative="1">
+      <w:start w:val="1"/>
+      <w:numFmt w:val="bullet"/>
+      <w:lvlText w:val="o"/>
+      <w:lvlJc w:val="left"/>
+      <w:pPr>
+        <w:ind w:left="6480" w:hanging="360"/>
+      </w:pPr>
+      <w:rPr>
+        <w:rFonts w:ascii="Courier New" w:hAnsi="Courier New" w:hint="default"/>
+      </w:rPr>
+    </w:lvl>
+    <w:lvl w:ilvl="8" w:tplc="04090005" w:tentative="1">
+      <w:start w:val="1"/>
+      <w:numFmt w:val="bullet"/>
+      <w:lvlText w:val=""/>
+      <w:lvlJc w:val="left"/>
+      <w:pPr>
+        <w:ind w:left="7200" w:hanging="360"/>
+      </w:pPr>
+      <w:rPr>
+        <w:rFonts w:ascii="Wingdings" w:hAnsi="Wingdings" w:hint="default"/>
+      </w:rPr>
+    </w:lvl>
+  </w:abstractNum>
+  <w:abstractNum w:abstractNumId="11">
     <w:nsid w:val="29363342"/>
     <w:multiLevelType w:val="hybridMultilevel"/>
     <w:tmpl w:val="45D2DAE2"/>
@@ -2899,7 +3551,7 @@
       </w:pPr>
     </w:lvl>
   </w:abstractNum>
-  <w:abstractNum w:abstractNumId="7">
+  <w:abstractNum w:abstractNumId="12">
     <w:nsid w:val="2B9A6131"/>
     <w:multiLevelType w:val="hybridMultilevel"/>
     <w:tmpl w:val="F48C344E"/>
@@ -3012,7 +3664,7 @@
       </w:rPr>
     </w:lvl>
   </w:abstractNum>
-  <w:abstractNum w:abstractNumId="8">
+  <w:abstractNum w:abstractNumId="13">
     <w:nsid w:val="2DA418E8"/>
     <w:multiLevelType w:val="hybridMultilevel"/>
     <w:tmpl w:val="4250810C"/>
@@ -3125,7 +3777,120 @@
       </w:rPr>
     </w:lvl>
   </w:abstractNum>
-  <w:abstractNum w:abstractNumId="9">
+  <w:abstractNum w:abstractNumId="14">
+    <w:nsid w:val="2E966AFE"/>
+    <w:multiLevelType w:val="hybridMultilevel"/>
+    <w:tmpl w:val="CD4A1634"/>
+    <w:lvl w:ilvl="0" w:tplc="0409000B">
+      <w:start w:val="1"/>
+      <w:numFmt w:val="bullet"/>
+      <w:lvlText w:val=""/>
+      <w:lvlJc w:val="left"/>
+      <w:pPr>
+        <w:ind w:left="1440" w:hanging="360"/>
+      </w:pPr>
+      <w:rPr>
+        <w:rFonts w:ascii="Wingdings" w:hAnsi="Wingdings" w:hint="default"/>
+      </w:rPr>
+    </w:lvl>
+    <w:lvl w:ilvl="1" w:tplc="04090003" w:tentative="1">
+      <w:start w:val="1"/>
+      <w:numFmt w:val="bullet"/>
+      <w:lvlText w:val="o"/>
+      <w:lvlJc w:val="left"/>
+      <w:pPr>
+        <w:ind w:left="2160" w:hanging="360"/>
+      </w:pPr>
+      <w:rPr>
+        <w:rFonts w:ascii="Courier New" w:hAnsi="Courier New" w:hint="default"/>
+      </w:rPr>
+    </w:lvl>
+    <w:lvl w:ilvl="2" w:tplc="04090005" w:tentative="1">
+      <w:start w:val="1"/>
+      <w:numFmt w:val="bullet"/>
+      <w:lvlText w:val=""/>
+      <w:lvlJc w:val="left"/>
+      <w:pPr>
+        <w:ind w:left="2880" w:hanging="360"/>
+      </w:pPr>
+      <w:rPr>
+        <w:rFonts w:ascii="Wingdings" w:hAnsi="Wingdings" w:hint="default"/>
+      </w:rPr>
+    </w:lvl>
+    <w:lvl w:ilvl="3" w:tplc="04090001" w:tentative="1">
+      <w:start w:val="1"/>
+      <w:numFmt w:val="bullet"/>
+      <w:lvlText w:val=""/>
+      <w:lvlJc w:val="left"/>
+      <w:pPr>
+        <w:ind w:left="3600" w:hanging="360"/>
+      </w:pPr>
+      <w:rPr>
+        <w:rFonts w:ascii="Symbol" w:hAnsi="Symbol" w:hint="default"/>
+      </w:rPr>
+    </w:lvl>
+    <w:lvl w:ilvl="4" w:tplc="04090003" w:tentative="1">
+      <w:start w:val="1"/>
+      <w:numFmt w:val="bullet"/>
+      <w:lvlText w:val="o"/>
+      <w:lvlJc w:val="left"/>
+      <w:pPr>
+        <w:ind w:left="4320" w:hanging="360"/>
+      </w:pPr>
+      <w:rPr>
+        <w:rFonts w:ascii="Courier New" w:hAnsi="Courier New" w:hint="default"/>
+      </w:rPr>
+    </w:lvl>
+    <w:lvl w:ilvl="5" w:tplc="04090005" w:tentative="1">
+      <w:start w:val="1"/>
+      <w:numFmt w:val="bullet"/>
+      <w:lvlText w:val=""/>
+      <w:lvlJc w:val="left"/>
+      <w:pPr>
+        <w:ind w:left="5040" w:hanging="360"/>
+      </w:pPr>
+      <w:rPr>
+        <w:rFonts w:ascii="Wingdings" w:hAnsi="Wingdings" w:hint="default"/>
+      </w:rPr>
+    </w:lvl>
+    <w:lvl w:ilvl="6" w:tplc="04090001" w:tentative="1">
+      <w:start w:val="1"/>
+      <w:numFmt w:val="bullet"/>
+      <w:lvlText w:val=""/>
+      <w:lvlJc w:val="left"/>
+      <w:pPr>
+        <w:ind w:left="5760" w:hanging="360"/>
+      </w:pPr>
+      <w:rPr>
+        <w:rFonts w:ascii="Symbol" w:hAnsi="Symbol" w:hint="default"/>
+      </w:rPr>
+    </w:lvl>
+    <w:lvl w:ilvl="7" w:tplc="04090003" w:tentative="1">
+      <w:start w:val="1"/>
+      <w:numFmt w:val="bullet"/>
+      <w:lvlText w:val="o"/>
+      <w:lvlJc w:val="left"/>
+      <w:pPr>
+        <w:ind w:left="6480" w:hanging="360"/>
+      </w:pPr>
+      <w:rPr>
+        <w:rFonts w:ascii="Courier New" w:hAnsi="Courier New" w:hint="default"/>
+      </w:rPr>
+    </w:lvl>
+    <w:lvl w:ilvl="8" w:tplc="04090005" w:tentative="1">
+      <w:start w:val="1"/>
+      <w:numFmt w:val="bullet"/>
+      <w:lvlText w:val=""/>
+      <w:lvlJc w:val="left"/>
+      <w:pPr>
+        <w:ind w:left="7200" w:hanging="360"/>
+      </w:pPr>
+      <w:rPr>
+        <w:rFonts w:ascii="Wingdings" w:hAnsi="Wingdings" w:hint="default"/>
+      </w:rPr>
+    </w:lvl>
+  </w:abstractNum>
+  <w:abstractNum w:abstractNumId="15">
     <w:nsid w:val="2F825B82"/>
     <w:multiLevelType w:val="hybridMultilevel"/>
     <w:tmpl w:val="8FC85F24"/>
@@ -3238,7 +4003,7 @@
       </w:rPr>
     </w:lvl>
   </w:abstractNum>
-  <w:abstractNum w:abstractNumId="10">
+  <w:abstractNum w:abstractNumId="16">
     <w:nsid w:val="30492A6F"/>
     <w:multiLevelType w:val="hybridMultilevel"/>
     <w:tmpl w:val="3946A468"/>
@@ -3351,7 +4116,7 @@
       </w:rPr>
     </w:lvl>
   </w:abstractNum>
-  <w:abstractNum w:abstractNumId="11">
+  <w:abstractNum w:abstractNumId="17">
     <w:nsid w:val="3A9935E3"/>
     <w:multiLevelType w:val="hybridMultilevel"/>
     <w:tmpl w:val="104CBB0E"/>
@@ -3437,7 +4202,7 @@
       </w:pPr>
     </w:lvl>
   </w:abstractNum>
-  <w:abstractNum w:abstractNumId="12">
+  <w:abstractNum w:abstractNumId="18">
     <w:nsid w:val="3F9E6440"/>
     <w:multiLevelType w:val="hybridMultilevel"/>
     <w:tmpl w:val="7298B3B0"/>
@@ -3550,7 +4315,7 @@
       </w:rPr>
     </w:lvl>
   </w:abstractNum>
-  <w:abstractNum w:abstractNumId="13">
+  <w:abstractNum w:abstractNumId="19">
     <w:nsid w:val="3FC239D6"/>
     <w:multiLevelType w:val="hybridMultilevel"/>
     <w:tmpl w:val="32902B56"/>
@@ -3639,7 +4404,7 @@
       </w:pPr>
     </w:lvl>
   </w:abstractNum>
-  <w:abstractNum w:abstractNumId="14">
+  <w:abstractNum w:abstractNumId="20">
     <w:nsid w:val="43B535BF"/>
     <w:multiLevelType w:val="hybridMultilevel"/>
     <w:tmpl w:val="5DD41D68"/>
@@ -3752,7 +4517,7 @@
       </w:rPr>
     </w:lvl>
   </w:abstractNum>
-  <w:abstractNum w:abstractNumId="15">
+  <w:abstractNum w:abstractNumId="21">
     <w:nsid w:val="45093EB7"/>
     <w:multiLevelType w:val="hybridMultilevel"/>
     <w:tmpl w:val="8B443F24"/>
@@ -3838,7 +4603,120 @@
       </w:pPr>
     </w:lvl>
   </w:abstractNum>
-  <w:abstractNum w:abstractNumId="16">
+  <w:abstractNum w:abstractNumId="22">
+    <w:nsid w:val="51D76E1C"/>
+    <w:multiLevelType w:val="hybridMultilevel"/>
+    <w:tmpl w:val="DBEA1CC6"/>
+    <w:lvl w:ilvl="0" w:tplc="0409000B">
+      <w:start w:val="1"/>
+      <w:numFmt w:val="bullet"/>
+      <w:lvlText w:val=""/>
+      <w:lvlJc w:val="left"/>
+      <w:pPr>
+        <w:ind w:left="1440" w:hanging="360"/>
+      </w:pPr>
+      <w:rPr>
+        <w:rFonts w:ascii="Wingdings" w:hAnsi="Wingdings" w:hint="default"/>
+      </w:rPr>
+    </w:lvl>
+    <w:lvl w:ilvl="1" w:tplc="04090003" w:tentative="1">
+      <w:start w:val="1"/>
+      <w:numFmt w:val="bullet"/>
+      <w:lvlText w:val="o"/>
+      <w:lvlJc w:val="left"/>
+      <w:pPr>
+        <w:ind w:left="2160" w:hanging="360"/>
+      </w:pPr>
+      <w:rPr>
+        <w:rFonts w:ascii="Courier New" w:hAnsi="Courier New" w:hint="default"/>
+      </w:rPr>
+    </w:lvl>
+    <w:lvl w:ilvl="2" w:tplc="04090005" w:tentative="1">
+      <w:start w:val="1"/>
+      <w:numFmt w:val="bullet"/>
+      <w:lvlText w:val=""/>
+      <w:lvlJc w:val="left"/>
+      <w:pPr>
+        <w:ind w:left="2880" w:hanging="360"/>
+      </w:pPr>
+      <w:rPr>
+        <w:rFonts w:ascii="Wingdings" w:hAnsi="Wingdings" w:hint="default"/>
+      </w:rPr>
+    </w:lvl>
+    <w:lvl w:ilvl="3" w:tplc="04090001" w:tentative="1">
+      <w:start w:val="1"/>
+      <w:numFmt w:val="bullet"/>
+      <w:lvlText w:val=""/>
+      <w:lvlJc w:val="left"/>
+      <w:pPr>
+        <w:ind w:left="3600" w:hanging="360"/>
+      </w:pPr>
+      <w:rPr>
+        <w:rFonts w:ascii="Symbol" w:hAnsi="Symbol" w:hint="default"/>
+      </w:rPr>
+    </w:lvl>
+    <w:lvl w:ilvl="4" w:tplc="04090003" w:tentative="1">
+      <w:start w:val="1"/>
+      <w:numFmt w:val="bullet"/>
+      <w:lvlText w:val="o"/>
+      <w:lvlJc w:val="left"/>
+      <w:pPr>
+        <w:ind w:left="4320" w:hanging="360"/>
+      </w:pPr>
+      <w:rPr>
+        <w:rFonts w:ascii="Courier New" w:hAnsi="Courier New" w:hint="default"/>
+      </w:rPr>
+    </w:lvl>
+    <w:lvl w:ilvl="5" w:tplc="04090005" w:tentative="1">
+      <w:start w:val="1"/>
+      <w:numFmt w:val="bullet"/>
+      <w:lvlText w:val=""/>
+      <w:lvlJc w:val="left"/>
+      <w:pPr>
+        <w:ind w:left="5040" w:hanging="360"/>
+      </w:pPr>
+      <w:rPr>
+        <w:rFonts w:ascii="Wingdings" w:hAnsi="Wingdings" w:hint="default"/>
+      </w:rPr>
+    </w:lvl>
+    <w:lvl w:ilvl="6" w:tplc="04090001" w:tentative="1">
+      <w:start w:val="1"/>
+      <w:numFmt w:val="bullet"/>
+      <w:lvlText w:val=""/>
+      <w:lvlJc w:val="left"/>
+      <w:pPr>
+        <w:ind w:left="5760" w:hanging="360"/>
+      </w:pPr>
+      <w:rPr>
+        <w:rFonts w:ascii="Symbol" w:hAnsi="Symbol" w:hint="default"/>
+      </w:rPr>
+    </w:lvl>
+    <w:lvl w:ilvl="7" w:tplc="04090003" w:tentative="1">
+      <w:start w:val="1"/>
+      <w:numFmt w:val="bullet"/>
+      <w:lvlText w:val="o"/>
+      <w:lvlJc w:val="left"/>
+      <w:pPr>
+        <w:ind w:left="6480" w:hanging="360"/>
+      </w:pPr>
+      <w:rPr>
+        <w:rFonts w:ascii="Courier New" w:hAnsi="Courier New" w:hint="default"/>
+      </w:rPr>
+    </w:lvl>
+    <w:lvl w:ilvl="8" w:tplc="04090005" w:tentative="1">
+      <w:start w:val="1"/>
+      <w:numFmt w:val="bullet"/>
+      <w:lvlText w:val=""/>
+      <w:lvlJc w:val="left"/>
+      <w:pPr>
+        <w:ind w:left="7200" w:hanging="360"/>
+      </w:pPr>
+      <w:rPr>
+        <w:rFonts w:ascii="Wingdings" w:hAnsi="Wingdings" w:hint="default"/>
+      </w:rPr>
+    </w:lvl>
+  </w:abstractNum>
+  <w:abstractNum w:abstractNumId="23">
     <w:nsid w:val="58D51DB8"/>
     <w:multiLevelType w:val="hybridMultilevel"/>
     <w:tmpl w:val="B8D42F5A"/>
@@ -3924,7 +4802,7 @@
       </w:pPr>
     </w:lvl>
   </w:abstractNum>
-  <w:abstractNum w:abstractNumId="17">
+  <w:abstractNum w:abstractNumId="24">
     <w:nsid w:val="5BFF1D9B"/>
     <w:multiLevelType w:val="hybridMultilevel"/>
     <w:tmpl w:val="F1F01B9E"/>
@@ -4037,7 +4915,7 @@
       </w:rPr>
     </w:lvl>
   </w:abstractNum>
-  <w:abstractNum w:abstractNumId="18">
+  <w:abstractNum w:abstractNumId="25">
     <w:nsid w:val="5C561FC0"/>
     <w:multiLevelType w:val="hybridMultilevel"/>
     <w:tmpl w:val="80B4DC2A"/>
@@ -4123,7 +5001,7 @@
       </w:pPr>
     </w:lvl>
   </w:abstractNum>
-  <w:abstractNum w:abstractNumId="19">
+  <w:abstractNum w:abstractNumId="26">
     <w:nsid w:val="5CB37676"/>
     <w:multiLevelType w:val="hybridMultilevel"/>
     <w:tmpl w:val="C5CE05FE"/>
@@ -4209,10 +5087,236 @@
       </w:pPr>
     </w:lvl>
   </w:abstractNum>
-  <w:abstractNum w:abstractNumId="20">
+  <w:abstractNum w:abstractNumId="27">
+    <w:nsid w:val="5CF20AFF"/>
+    <w:multiLevelType w:val="hybridMultilevel"/>
+    <w:tmpl w:val="38A22CC4"/>
+    <w:lvl w:ilvl="0" w:tplc="0409000B">
+      <w:start w:val="1"/>
+      <w:numFmt w:val="bullet"/>
+      <w:lvlText w:val=""/>
+      <w:lvlJc w:val="left"/>
+      <w:pPr>
+        <w:ind w:left="1440" w:hanging="360"/>
+      </w:pPr>
+      <w:rPr>
+        <w:rFonts w:ascii="Wingdings" w:hAnsi="Wingdings" w:hint="default"/>
+      </w:rPr>
+    </w:lvl>
+    <w:lvl w:ilvl="1" w:tplc="04090003" w:tentative="1">
+      <w:start w:val="1"/>
+      <w:numFmt w:val="bullet"/>
+      <w:lvlText w:val="o"/>
+      <w:lvlJc w:val="left"/>
+      <w:pPr>
+        <w:ind w:left="2160" w:hanging="360"/>
+      </w:pPr>
+      <w:rPr>
+        <w:rFonts w:ascii="Courier New" w:hAnsi="Courier New" w:hint="default"/>
+      </w:rPr>
+    </w:lvl>
+    <w:lvl w:ilvl="2" w:tplc="04090005" w:tentative="1">
+      <w:start w:val="1"/>
+      <w:numFmt w:val="bullet"/>
+      <w:lvlText w:val=""/>
+      <w:lvlJc w:val="left"/>
+      <w:pPr>
+        <w:ind w:left="2880" w:hanging="360"/>
+      </w:pPr>
+      <w:rPr>
+        <w:rFonts w:ascii="Wingdings" w:hAnsi="Wingdings" w:hint="default"/>
+      </w:rPr>
+    </w:lvl>
+    <w:lvl w:ilvl="3" w:tplc="04090001" w:tentative="1">
+      <w:start w:val="1"/>
+      <w:numFmt w:val="bullet"/>
+      <w:lvlText w:val=""/>
+      <w:lvlJc w:val="left"/>
+      <w:pPr>
+        <w:ind w:left="3600" w:hanging="360"/>
+      </w:pPr>
+      <w:rPr>
+        <w:rFonts w:ascii="Symbol" w:hAnsi="Symbol" w:hint="default"/>
+      </w:rPr>
+    </w:lvl>
+    <w:lvl w:ilvl="4" w:tplc="04090003" w:tentative="1">
+      <w:start w:val="1"/>
+      <w:numFmt w:val="bullet"/>
+      <w:lvlText w:val="o"/>
+      <w:lvlJc w:val="left"/>
+      <w:pPr>
+        <w:ind w:left="4320" w:hanging="360"/>
+      </w:pPr>
+      <w:rPr>
+        <w:rFonts w:ascii="Courier New" w:hAnsi="Courier New" w:hint="default"/>
+      </w:rPr>
+    </w:lvl>
+    <w:lvl w:ilvl="5" w:tplc="04090005" w:tentative="1">
+      <w:start w:val="1"/>
+      <w:numFmt w:val="bullet"/>
+      <w:lvlText w:val=""/>
+      <w:lvlJc w:val="left"/>
+      <w:pPr>
+        <w:ind w:left="5040" w:hanging="360"/>
+      </w:pPr>
+      <w:rPr>
+        <w:rFonts w:ascii="Wingdings" w:hAnsi="Wingdings" w:hint="default"/>
+      </w:rPr>
+    </w:lvl>
+    <w:lvl w:ilvl="6" w:tplc="04090001" w:tentative="1">
+      <w:start w:val="1"/>
+      <w:numFmt w:val="bullet"/>
+      <w:lvlText w:val=""/>
+      <w:lvlJc w:val="left"/>
+      <w:pPr>
+        <w:ind w:left="5760" w:hanging="360"/>
+      </w:pPr>
+      <w:rPr>
+        <w:rFonts w:ascii="Symbol" w:hAnsi="Symbol" w:hint="default"/>
+      </w:rPr>
+    </w:lvl>
+    <w:lvl w:ilvl="7" w:tplc="04090003" w:tentative="1">
+      <w:start w:val="1"/>
+      <w:numFmt w:val="bullet"/>
+      <w:lvlText w:val="o"/>
+      <w:lvlJc w:val="left"/>
+      <w:pPr>
+        <w:ind w:left="6480" w:hanging="360"/>
+      </w:pPr>
+      <w:rPr>
+        <w:rFonts w:ascii="Courier New" w:hAnsi="Courier New" w:hint="default"/>
+      </w:rPr>
+    </w:lvl>
+    <w:lvl w:ilvl="8" w:tplc="04090005" w:tentative="1">
+      <w:start w:val="1"/>
+      <w:numFmt w:val="bullet"/>
+      <w:lvlText w:val=""/>
+      <w:lvlJc w:val="left"/>
+      <w:pPr>
+        <w:ind w:left="7200" w:hanging="360"/>
+      </w:pPr>
+      <w:rPr>
+        <w:rFonts w:ascii="Wingdings" w:hAnsi="Wingdings" w:hint="default"/>
+      </w:rPr>
+    </w:lvl>
+  </w:abstractNum>
+  <w:abstractNum w:abstractNumId="28">
+    <w:nsid w:val="6064302D"/>
+    <w:multiLevelType w:val="hybridMultilevel"/>
+    <w:tmpl w:val="B0E0EE44"/>
+    <w:lvl w:ilvl="0" w:tplc="0409000B">
+      <w:start w:val="1"/>
+      <w:numFmt w:val="bullet"/>
+      <w:lvlText w:val=""/>
+      <w:lvlJc w:val="left"/>
+      <w:pPr>
+        <w:ind w:left="1440" w:hanging="360"/>
+      </w:pPr>
+      <w:rPr>
+        <w:rFonts w:ascii="Wingdings" w:hAnsi="Wingdings" w:hint="default"/>
+      </w:rPr>
+    </w:lvl>
+    <w:lvl w:ilvl="1" w:tplc="04090003" w:tentative="1">
+      <w:start w:val="1"/>
+      <w:numFmt w:val="bullet"/>
+      <w:lvlText w:val="o"/>
+      <w:lvlJc w:val="left"/>
+      <w:pPr>
+        <w:ind w:left="2160" w:hanging="360"/>
+      </w:pPr>
+      <w:rPr>
+        <w:rFonts w:ascii="Courier New" w:hAnsi="Courier New" w:hint="default"/>
+      </w:rPr>
+    </w:lvl>
+    <w:lvl w:ilvl="2" w:tplc="04090005" w:tentative="1">
+      <w:start w:val="1"/>
+      <w:numFmt w:val="bullet"/>
+      <w:lvlText w:val=""/>
+      <w:lvlJc w:val="left"/>
+      <w:pPr>
+        <w:ind w:left="2880" w:hanging="360"/>
+      </w:pPr>
+      <w:rPr>
+        <w:rFonts w:ascii="Wingdings" w:hAnsi="Wingdings" w:hint="default"/>
+      </w:rPr>
+    </w:lvl>
+    <w:lvl w:ilvl="3" w:tplc="04090001" w:tentative="1">
+      <w:start w:val="1"/>
+      <w:numFmt w:val="bullet"/>
+      <w:lvlText w:val=""/>
+      <w:lvlJc w:val="left"/>
+      <w:pPr>
+        <w:ind w:left="3600" w:hanging="360"/>
+      </w:pPr>
+      <w:rPr>
+        <w:rFonts w:ascii="Symbol" w:hAnsi="Symbol" w:hint="default"/>
+      </w:rPr>
+    </w:lvl>
+    <w:lvl w:ilvl="4" w:tplc="04090003" w:tentative="1">
+      <w:start w:val="1"/>
+      <w:numFmt w:val="bullet"/>
+      <w:lvlText w:val="o"/>
+      <w:lvlJc w:val="left"/>
+      <w:pPr>
+        <w:ind w:left="4320" w:hanging="360"/>
+      </w:pPr>
+      <w:rPr>
+        <w:rFonts w:ascii="Courier New" w:hAnsi="Courier New" w:hint="default"/>
+      </w:rPr>
+    </w:lvl>
+    <w:lvl w:ilvl="5" w:tplc="04090005" w:tentative="1">
+      <w:start w:val="1"/>
+      <w:numFmt w:val="bullet"/>
+      <w:lvlText w:val=""/>
+      <w:lvlJc w:val="left"/>
+      <w:pPr>
+        <w:ind w:left="5040" w:hanging="360"/>
+      </w:pPr>
+      <w:rPr>
+        <w:rFonts w:ascii="Wingdings" w:hAnsi="Wingdings" w:hint="default"/>
+      </w:rPr>
+    </w:lvl>
+    <w:lvl w:ilvl="6" w:tplc="04090001" w:tentative="1">
+      <w:start w:val="1"/>
+      <w:numFmt w:val="bullet"/>
+      <w:lvlText w:val=""/>
+      <w:lvlJc w:val="left"/>
+      <w:pPr>
+        <w:ind w:left="5760" w:hanging="360"/>
+      </w:pPr>
+      <w:rPr>
+        <w:rFonts w:ascii="Symbol" w:hAnsi="Symbol" w:hint="default"/>
+      </w:rPr>
+    </w:lvl>
+    <w:lvl w:ilvl="7" w:tplc="04090003" w:tentative="1">
+      <w:start w:val="1"/>
+      <w:numFmt w:val="bullet"/>
+      <w:lvlText w:val="o"/>
+      <w:lvlJc w:val="left"/>
+      <w:pPr>
+        <w:ind w:left="6480" w:hanging="360"/>
+      </w:pPr>
+      <w:rPr>
+        <w:rFonts w:ascii="Courier New" w:hAnsi="Courier New" w:hint="default"/>
+      </w:rPr>
+    </w:lvl>
+    <w:lvl w:ilvl="8" w:tplc="04090005" w:tentative="1">
+      <w:start w:val="1"/>
+      <w:numFmt w:val="bullet"/>
+      <w:lvlText w:val=""/>
+      <w:lvlJc w:val="left"/>
+      <w:pPr>
+        <w:ind w:left="7200" w:hanging="360"/>
+      </w:pPr>
+      <w:rPr>
+        <w:rFonts w:ascii="Wingdings" w:hAnsi="Wingdings" w:hint="default"/>
+      </w:rPr>
+    </w:lvl>
+  </w:abstractNum>
+  <w:abstractNum w:abstractNumId="29">
     <w:nsid w:val="61147663"/>
     <w:multiLevelType w:val="hybridMultilevel"/>
-    <w:tmpl w:val="280E28FA"/>
+    <w:tmpl w:val="EE967234"/>
     <w:lvl w:ilvl="0" w:tplc="04090001">
       <w:start w:val="1"/>
       <w:numFmt w:val="bullet"/>
@@ -4322,7 +5426,233 @@
       </w:rPr>
     </w:lvl>
   </w:abstractNum>
-  <w:abstractNum w:abstractNumId="21">
+  <w:abstractNum w:abstractNumId="30">
+    <w:nsid w:val="66E77D72"/>
+    <w:multiLevelType w:val="hybridMultilevel"/>
+    <w:tmpl w:val="9C3AEA80"/>
+    <w:lvl w:ilvl="0" w:tplc="0409000B">
+      <w:start w:val="1"/>
+      <w:numFmt w:val="bullet"/>
+      <w:lvlText w:val=""/>
+      <w:lvlJc w:val="left"/>
+      <w:pPr>
+        <w:ind w:left="1440" w:hanging="360"/>
+      </w:pPr>
+      <w:rPr>
+        <w:rFonts w:ascii="Wingdings" w:hAnsi="Wingdings" w:hint="default"/>
+      </w:rPr>
+    </w:lvl>
+    <w:lvl w:ilvl="1" w:tplc="04090003" w:tentative="1">
+      <w:start w:val="1"/>
+      <w:numFmt w:val="bullet"/>
+      <w:lvlText w:val="o"/>
+      <w:lvlJc w:val="left"/>
+      <w:pPr>
+        <w:ind w:left="2160" w:hanging="360"/>
+      </w:pPr>
+      <w:rPr>
+        <w:rFonts w:ascii="Courier New" w:hAnsi="Courier New" w:hint="default"/>
+      </w:rPr>
+    </w:lvl>
+    <w:lvl w:ilvl="2" w:tplc="04090005" w:tentative="1">
+      <w:start w:val="1"/>
+      <w:numFmt w:val="bullet"/>
+      <w:lvlText w:val=""/>
+      <w:lvlJc w:val="left"/>
+      <w:pPr>
+        <w:ind w:left="2880" w:hanging="360"/>
+      </w:pPr>
+      <w:rPr>
+        <w:rFonts w:ascii="Wingdings" w:hAnsi="Wingdings" w:hint="default"/>
+      </w:rPr>
+    </w:lvl>
+    <w:lvl w:ilvl="3" w:tplc="04090001" w:tentative="1">
+      <w:start w:val="1"/>
+      <w:numFmt w:val="bullet"/>
+      <w:lvlText w:val=""/>
+      <w:lvlJc w:val="left"/>
+      <w:pPr>
+        <w:ind w:left="3600" w:hanging="360"/>
+      </w:pPr>
+      <w:rPr>
+        <w:rFonts w:ascii="Symbol" w:hAnsi="Symbol" w:hint="default"/>
+      </w:rPr>
+    </w:lvl>
+    <w:lvl w:ilvl="4" w:tplc="04090003" w:tentative="1">
+      <w:start w:val="1"/>
+      <w:numFmt w:val="bullet"/>
+      <w:lvlText w:val="o"/>
+      <w:lvlJc w:val="left"/>
+      <w:pPr>
+        <w:ind w:left="4320" w:hanging="360"/>
+      </w:pPr>
+      <w:rPr>
+        <w:rFonts w:ascii="Courier New" w:hAnsi="Courier New" w:hint="default"/>
+      </w:rPr>
+    </w:lvl>
+    <w:lvl w:ilvl="5" w:tplc="04090005" w:tentative="1">
+      <w:start w:val="1"/>
+      <w:numFmt w:val="bullet"/>
+      <w:lvlText w:val=""/>
+      <w:lvlJc w:val="left"/>
+      <w:pPr>
+        <w:ind w:left="5040" w:hanging="360"/>
+      </w:pPr>
+      <w:rPr>
+        <w:rFonts w:ascii="Wingdings" w:hAnsi="Wingdings" w:hint="default"/>
+      </w:rPr>
+    </w:lvl>
+    <w:lvl w:ilvl="6" w:tplc="04090001" w:tentative="1">
+      <w:start w:val="1"/>
+      <w:numFmt w:val="bullet"/>
+      <w:lvlText w:val=""/>
+      <w:lvlJc w:val="left"/>
+      <w:pPr>
+        <w:ind w:left="5760" w:hanging="360"/>
+      </w:pPr>
+      <w:rPr>
+        <w:rFonts w:ascii="Symbol" w:hAnsi="Symbol" w:hint="default"/>
+      </w:rPr>
+    </w:lvl>
+    <w:lvl w:ilvl="7" w:tplc="04090003" w:tentative="1">
+      <w:start w:val="1"/>
+      <w:numFmt w:val="bullet"/>
+      <w:lvlText w:val="o"/>
+      <w:lvlJc w:val="left"/>
+      <w:pPr>
+        <w:ind w:left="6480" w:hanging="360"/>
+      </w:pPr>
+      <w:rPr>
+        <w:rFonts w:ascii="Courier New" w:hAnsi="Courier New" w:hint="default"/>
+      </w:rPr>
+    </w:lvl>
+    <w:lvl w:ilvl="8" w:tplc="04090005" w:tentative="1">
+      <w:start w:val="1"/>
+      <w:numFmt w:val="bullet"/>
+      <w:lvlText w:val=""/>
+      <w:lvlJc w:val="left"/>
+      <w:pPr>
+        <w:ind w:left="7200" w:hanging="360"/>
+      </w:pPr>
+      <w:rPr>
+        <w:rFonts w:ascii="Wingdings" w:hAnsi="Wingdings" w:hint="default"/>
+      </w:rPr>
+    </w:lvl>
+  </w:abstractNum>
+  <w:abstractNum w:abstractNumId="31">
+    <w:nsid w:val="6A4B08D3"/>
+    <w:multiLevelType w:val="hybridMultilevel"/>
+    <w:tmpl w:val="83443EB6"/>
+    <w:lvl w:ilvl="0" w:tplc="0409000B">
+      <w:start w:val="1"/>
+      <w:numFmt w:val="bullet"/>
+      <w:lvlText w:val=""/>
+      <w:lvlJc w:val="left"/>
+      <w:pPr>
+        <w:ind w:left="1440" w:hanging="360"/>
+      </w:pPr>
+      <w:rPr>
+        <w:rFonts w:ascii="Wingdings" w:hAnsi="Wingdings" w:hint="default"/>
+      </w:rPr>
+    </w:lvl>
+    <w:lvl w:ilvl="1" w:tplc="04090003">
+      <w:start w:val="1"/>
+      <w:numFmt w:val="bullet"/>
+      <w:lvlText w:val="o"/>
+      <w:lvlJc w:val="left"/>
+      <w:pPr>
+        <w:ind w:left="2160" w:hanging="360"/>
+      </w:pPr>
+      <w:rPr>
+        <w:rFonts w:ascii="Courier New" w:hAnsi="Courier New" w:hint="default"/>
+      </w:rPr>
+    </w:lvl>
+    <w:lvl w:ilvl="2" w:tplc="04090005" w:tentative="1">
+      <w:start w:val="1"/>
+      <w:numFmt w:val="bullet"/>
+      <w:lvlText w:val=""/>
+      <w:lvlJc w:val="left"/>
+      <w:pPr>
+        <w:ind w:left="2880" w:hanging="360"/>
+      </w:pPr>
+      <w:rPr>
+        <w:rFonts w:ascii="Wingdings" w:hAnsi="Wingdings" w:hint="default"/>
+      </w:rPr>
+    </w:lvl>
+    <w:lvl w:ilvl="3" w:tplc="04090001" w:tentative="1">
+      <w:start w:val="1"/>
+      <w:numFmt w:val="bullet"/>
+      <w:lvlText w:val=""/>
+      <w:lvlJc w:val="left"/>
+      <w:pPr>
+        <w:ind w:left="3600" w:hanging="360"/>
+      </w:pPr>
+      <w:rPr>
+        <w:rFonts w:ascii="Symbol" w:hAnsi="Symbol" w:hint="default"/>
+      </w:rPr>
+    </w:lvl>
+    <w:lvl w:ilvl="4" w:tplc="04090003" w:tentative="1">
+      <w:start w:val="1"/>
+      <w:numFmt w:val="bullet"/>
+      <w:lvlText w:val="o"/>
+      <w:lvlJc w:val="left"/>
+      <w:pPr>
+        <w:ind w:left="4320" w:hanging="360"/>
+      </w:pPr>
+      <w:rPr>
+        <w:rFonts w:ascii="Courier New" w:hAnsi="Courier New" w:hint="default"/>
+      </w:rPr>
+    </w:lvl>
+    <w:lvl w:ilvl="5" w:tplc="04090005" w:tentative="1">
+      <w:start w:val="1"/>
+      <w:numFmt w:val="bullet"/>
+      <w:lvlText w:val=""/>
+      <w:lvlJc w:val="left"/>
+      <w:pPr>
+        <w:ind w:left="5040" w:hanging="360"/>
+      </w:pPr>
+      <w:rPr>
+        <w:rFonts w:ascii="Wingdings" w:hAnsi="Wingdings" w:hint="default"/>
+      </w:rPr>
+    </w:lvl>
+    <w:lvl w:ilvl="6" w:tplc="04090001" w:tentative="1">
+      <w:start w:val="1"/>
+      <w:numFmt w:val="bullet"/>
+      <w:lvlText w:val=""/>
+      <w:lvlJc w:val="left"/>
+      <w:pPr>
+        <w:ind w:left="5760" w:hanging="360"/>
+      </w:pPr>
+      <w:rPr>
+        <w:rFonts w:ascii="Symbol" w:hAnsi="Symbol" w:hint="default"/>
+      </w:rPr>
+    </w:lvl>
+    <w:lvl w:ilvl="7" w:tplc="04090003" w:tentative="1">
+      <w:start w:val="1"/>
+      <w:numFmt w:val="bullet"/>
+      <w:lvlText w:val="o"/>
+      <w:lvlJc w:val="left"/>
+      <w:pPr>
+        <w:ind w:left="6480" w:hanging="360"/>
+      </w:pPr>
+      <w:rPr>
+        <w:rFonts w:ascii="Courier New" w:hAnsi="Courier New" w:hint="default"/>
+      </w:rPr>
+    </w:lvl>
+    <w:lvl w:ilvl="8" w:tplc="04090005" w:tentative="1">
+      <w:start w:val="1"/>
+      <w:numFmt w:val="bullet"/>
+      <w:lvlText w:val=""/>
+      <w:lvlJc w:val="left"/>
+      <w:pPr>
+        <w:ind w:left="7200" w:hanging="360"/>
+      </w:pPr>
+      <w:rPr>
+        <w:rFonts w:ascii="Wingdings" w:hAnsi="Wingdings" w:hint="default"/>
+      </w:rPr>
+    </w:lvl>
+  </w:abstractNum>
+  <w:abstractNum w:abstractNumId="32">
     <w:nsid w:val="6A632C6F"/>
     <w:multiLevelType w:val="hybridMultilevel"/>
     <w:tmpl w:val="D382D75E"/>
@@ -4408,7 +5738,7 @@
       </w:pPr>
     </w:lvl>
   </w:abstractNum>
-  <w:abstractNum w:abstractNumId="22">
+  <w:abstractNum w:abstractNumId="33">
     <w:nsid w:val="6B170D99"/>
     <w:multiLevelType w:val="hybridMultilevel"/>
     <w:tmpl w:val="C5CE05FE"/>
@@ -4494,7 +5824,7 @@
       </w:pPr>
     </w:lvl>
   </w:abstractNum>
-  <w:abstractNum w:abstractNumId="23">
+  <w:abstractNum w:abstractNumId="34">
     <w:nsid w:val="71E771EA"/>
     <w:multiLevelType w:val="hybridMultilevel"/>
     <w:tmpl w:val="FF60C150"/>
@@ -4607,7 +5937,120 @@
       </w:rPr>
     </w:lvl>
   </w:abstractNum>
-  <w:abstractNum w:abstractNumId="24">
+  <w:abstractNum w:abstractNumId="35">
+    <w:nsid w:val="74564F2E"/>
+    <w:multiLevelType w:val="hybridMultilevel"/>
+    <w:tmpl w:val="ABF0C854"/>
+    <w:lvl w:ilvl="0" w:tplc="0409000B">
+      <w:start w:val="1"/>
+      <w:numFmt w:val="bullet"/>
+      <w:lvlText w:val=""/>
+      <w:lvlJc w:val="left"/>
+      <w:pPr>
+        <w:ind w:left="1440" w:hanging="360"/>
+      </w:pPr>
+      <w:rPr>
+        <w:rFonts w:ascii="Wingdings" w:hAnsi="Wingdings" w:hint="default"/>
+      </w:rPr>
+    </w:lvl>
+    <w:lvl w:ilvl="1" w:tplc="04090003" w:tentative="1">
+      <w:start w:val="1"/>
+      <w:numFmt w:val="bullet"/>
+      <w:lvlText w:val="o"/>
+      <w:lvlJc w:val="left"/>
+      <w:pPr>
+        <w:ind w:left="2160" w:hanging="360"/>
+      </w:pPr>
+      <w:rPr>
+        <w:rFonts w:ascii="Courier New" w:hAnsi="Courier New" w:hint="default"/>
+      </w:rPr>
+    </w:lvl>
+    <w:lvl w:ilvl="2" w:tplc="04090005" w:tentative="1">
+      <w:start w:val="1"/>
+      <w:numFmt w:val="bullet"/>
+      <w:lvlText w:val=""/>
+      <w:lvlJc w:val="left"/>
+      <w:pPr>
+        <w:ind w:left="2880" w:hanging="360"/>
+      </w:pPr>
+      <w:rPr>
+        <w:rFonts w:ascii="Wingdings" w:hAnsi="Wingdings" w:hint="default"/>
+      </w:rPr>
+    </w:lvl>
+    <w:lvl w:ilvl="3" w:tplc="04090001" w:tentative="1">
+      <w:start w:val="1"/>
+      <w:numFmt w:val="bullet"/>
+      <w:lvlText w:val=""/>
+      <w:lvlJc w:val="left"/>
+      <w:pPr>
+        <w:ind w:left="3600" w:hanging="360"/>
+      </w:pPr>
+      <w:rPr>
+        <w:rFonts w:ascii="Symbol" w:hAnsi="Symbol" w:hint="default"/>
+      </w:rPr>
+    </w:lvl>
+    <w:lvl w:ilvl="4" w:tplc="04090003" w:tentative="1">
+      <w:start w:val="1"/>
+      <w:numFmt w:val="bullet"/>
+      <w:lvlText w:val="o"/>
+      <w:lvlJc w:val="left"/>
+      <w:pPr>
+        <w:ind w:left="4320" w:hanging="360"/>
+      </w:pPr>
+      <w:rPr>
+        <w:rFonts w:ascii="Courier New" w:hAnsi="Courier New" w:hint="default"/>
+      </w:rPr>
+    </w:lvl>
+    <w:lvl w:ilvl="5" w:tplc="04090005" w:tentative="1">
+      <w:start w:val="1"/>
+      <w:numFmt w:val="bullet"/>
+      <w:lvlText w:val=""/>
+      <w:lvlJc w:val="left"/>
+      <w:pPr>
+        <w:ind w:left="5040" w:hanging="360"/>
+      </w:pPr>
+      <w:rPr>
+        <w:rFonts w:ascii="Wingdings" w:hAnsi="Wingdings" w:hint="default"/>
+      </w:rPr>
+    </w:lvl>
+    <w:lvl w:ilvl="6" w:tplc="04090001" w:tentative="1">
+      <w:start w:val="1"/>
+      <w:numFmt w:val="bullet"/>
+      <w:lvlText w:val=""/>
+      <w:lvlJc w:val="left"/>
+      <w:pPr>
+        <w:ind w:left="5760" w:hanging="360"/>
+      </w:pPr>
+      <w:rPr>
+        <w:rFonts w:ascii="Symbol" w:hAnsi="Symbol" w:hint="default"/>
+      </w:rPr>
+    </w:lvl>
+    <w:lvl w:ilvl="7" w:tplc="04090003" w:tentative="1">
+      <w:start w:val="1"/>
+      <w:numFmt w:val="bullet"/>
+      <w:lvlText w:val="o"/>
+      <w:lvlJc w:val="left"/>
+      <w:pPr>
+        <w:ind w:left="6480" w:hanging="360"/>
+      </w:pPr>
+      <w:rPr>
+        <w:rFonts w:ascii="Courier New" w:hAnsi="Courier New" w:hint="default"/>
+      </w:rPr>
+    </w:lvl>
+    <w:lvl w:ilvl="8" w:tplc="04090005" w:tentative="1">
+      <w:start w:val="1"/>
+      <w:numFmt w:val="bullet"/>
+      <w:lvlText w:val=""/>
+      <w:lvlJc w:val="left"/>
+      <w:pPr>
+        <w:ind w:left="7200" w:hanging="360"/>
+      </w:pPr>
+      <w:rPr>
+        <w:rFonts w:ascii="Wingdings" w:hAnsi="Wingdings" w:hint="default"/>
+      </w:rPr>
+    </w:lvl>
+  </w:abstractNum>
+  <w:abstractNum w:abstractNumId="36">
     <w:nsid w:val="76A14C6D"/>
     <w:multiLevelType w:val="hybridMultilevel"/>
     <w:tmpl w:val="D382D75E"/>
@@ -4693,7 +6136,7 @@
       </w:pPr>
     </w:lvl>
   </w:abstractNum>
-  <w:abstractNum w:abstractNumId="25">
+  <w:abstractNum w:abstractNumId="37">
     <w:nsid w:val="79D52099"/>
     <w:multiLevelType w:val="hybridMultilevel"/>
     <w:tmpl w:val="B030CB26"/>
@@ -4779,7 +6222,7 @@
       </w:pPr>
     </w:lvl>
   </w:abstractNum>
-  <w:abstractNum w:abstractNumId="26">
+  <w:abstractNum w:abstractNumId="38">
     <w:nsid w:val="7F0F3D58"/>
     <w:multiLevelType w:val="hybridMultilevel"/>
     <w:tmpl w:val="3E4E9CCA"/>
@@ -4866,85 +6309,121 @@
     </w:lvl>
   </w:abstractNum>
   <w:num w:numId="1">
+    <w:abstractNumId w:val="37"/>
+  </w:num>
+  <w:num w:numId="2">
+    <w:abstractNumId w:val="1"/>
+  </w:num>
+  <w:num w:numId="3">
     <w:abstractNumId w:val="25"/>
   </w:num>
-  <w:num w:numId="2">
+  <w:num w:numId="4">
+    <w:abstractNumId w:val="3"/>
+  </w:num>
+  <w:num w:numId="5">
+    <w:abstractNumId w:val="5"/>
+  </w:num>
+  <w:num w:numId="6">
+    <w:abstractNumId w:val="19"/>
+  </w:num>
+  <w:num w:numId="7">
+    <w:abstractNumId w:val="9"/>
+  </w:num>
+  <w:num w:numId="8">
+    <w:abstractNumId w:val="11"/>
+  </w:num>
+  <w:num w:numId="9">
+    <w:abstractNumId w:val="13"/>
+  </w:num>
+  <w:num w:numId="10">
+    <w:abstractNumId w:val="21"/>
+  </w:num>
+  <w:num w:numId="11">
+    <w:abstractNumId w:val="26"/>
+  </w:num>
+  <w:num w:numId="12">
+    <w:abstractNumId w:val="33"/>
+  </w:num>
+  <w:num w:numId="13">
+    <w:abstractNumId w:val="17"/>
+  </w:num>
+  <w:num w:numId="14">
+    <w:abstractNumId w:val="32"/>
+  </w:num>
+  <w:num w:numId="15">
+    <w:abstractNumId w:val="36"/>
+  </w:num>
+  <w:num w:numId="16">
+    <w:abstractNumId w:val="20"/>
+  </w:num>
+  <w:num w:numId="17">
+    <w:abstractNumId w:val="15"/>
+  </w:num>
+  <w:num w:numId="18">
+    <w:abstractNumId w:val="4"/>
+  </w:num>
+  <w:num w:numId="19">
+    <w:abstractNumId w:val="12"/>
+  </w:num>
+  <w:num w:numId="20">
+    <w:abstractNumId w:val="24"/>
+  </w:num>
+  <w:num w:numId="21">
+    <w:abstractNumId w:val="18"/>
+  </w:num>
+  <w:num w:numId="22">
+    <w:abstractNumId w:val="34"/>
+  </w:num>
+  <w:num w:numId="23">
+    <w:abstractNumId w:val="16"/>
+  </w:num>
+  <w:num w:numId="24">
+    <w:abstractNumId w:val="6"/>
+  </w:num>
+  <w:num w:numId="25">
+    <w:abstractNumId w:val="29"/>
+  </w:num>
+  <w:num w:numId="26">
+    <w:abstractNumId w:val="38"/>
+  </w:num>
+  <w:num w:numId="27">
+    <w:abstractNumId w:val="23"/>
+  </w:num>
+  <w:num w:numId="28">
+    <w:abstractNumId w:val="2"/>
+  </w:num>
+  <w:num w:numId="29">
+    <w:abstractNumId w:val="28"/>
+  </w:num>
+  <w:num w:numId="30">
+    <w:abstractNumId w:val="14"/>
+  </w:num>
+  <w:num w:numId="31">
     <w:abstractNumId w:val="0"/>
   </w:num>
-  <w:num w:numId="3">
-    <w:abstractNumId w:val="18"/>
+  <w:num w:numId="32">
+    <w:abstractNumId w:val="22"/>
   </w:num>
-  <w:num w:numId="4">
-    <w:abstractNumId w:val="1"/>
-  </w:num>
-  <w:num w:numId="5">
-    <w:abstractNumId w:val="3"/>
-  </w:num>
-  <w:num w:numId="6">
-    <w:abstractNumId w:val="13"/>
-  </w:num>
-  <w:num w:numId="7">
-    <w:abstractNumId w:val="5"/>
-  </w:num>
-  <w:num w:numId="8">
-    <w:abstractNumId w:val="6"/>
-  </w:num>
-  <w:num w:numId="9">
+  <w:num w:numId="33">
     <w:abstractNumId w:val="8"/>
   </w:num>
-  <w:num w:numId="10">
-    <w:abstractNumId w:val="15"/>
+  <w:num w:numId="34">
+    <w:abstractNumId w:val="10"/>
   </w:num>
-  <w:num w:numId="11">
-    <w:abstractNumId w:val="19"/>
+  <w:num w:numId="35">
+    <w:abstractNumId w:val="30"/>
   </w:num>
-  <w:num w:numId="12">
-    <w:abstractNumId w:val="22"/>
+  <w:num w:numId="36">
+    <w:abstractNumId w:val="31"/>
   </w:num>
-  <w:num w:numId="13">
-    <w:abstractNumId w:val="11"/>
+  <w:num w:numId="37">
+    <w:abstractNumId w:val="35"/>
   </w:num>
-  <w:num w:numId="14">
-    <w:abstractNumId w:val="21"/>
-  </w:num>
-  <w:num w:numId="15">
-    <w:abstractNumId w:val="24"/>
-  </w:num>
-  <w:num w:numId="16">
-    <w:abstractNumId w:val="14"/>
-  </w:num>
-  <w:num w:numId="17">
-    <w:abstractNumId w:val="9"/>
-  </w:num>
-  <w:num w:numId="18">
-    <w:abstractNumId w:val="2"/>
-  </w:num>
-  <w:num w:numId="19">
+  <w:num w:numId="38">
     <w:abstractNumId w:val="7"/>
   </w:num>
-  <w:num w:numId="20">
-    <w:abstractNumId w:val="17"/>
-  </w:num>
-  <w:num w:numId="21">
-    <w:abstractNumId w:val="12"/>
-  </w:num>
-  <w:num w:numId="22">
-    <w:abstractNumId w:val="23"/>
-  </w:num>
-  <w:num w:numId="23">
-    <w:abstractNumId w:val="10"/>
-  </w:num>
-  <w:num w:numId="24">
-    <w:abstractNumId w:val="4"/>
-  </w:num>
-  <w:num w:numId="25">
-    <w:abstractNumId w:val="20"/>
-  </w:num>
-  <w:num w:numId="26">
-    <w:abstractNumId w:val="26"/>
-  </w:num>
-  <w:num w:numId="27">
-    <w:abstractNumId w:val="16"/>
+  <w:num w:numId="39">
+    <w:abstractNumId w:val="27"/>
   </w:num>
 </w:numbering>
 </file>

</xml_diff>